<commit_message>
Use cases: rød markeret = fully dressed, sort = brief.
</commit_message>
<xml_diff>
--- a/SWD/Use Cases.docx
+++ b/SWD/Use Cases.docx
@@ -454,15 +454,7 @@
               </w:numPr>
             </w:pPr>
             <w:r>
-              <w:t>System returnerer til ”</w:t>
-            </w:r>
-            <w:proofErr w:type="spellStart"/>
-            <w:r>
-              <w:t>main</w:t>
-            </w:r>
-            <w:proofErr w:type="spellEnd"/>
-            <w:r>
-              <w:t xml:space="preserve"> menu”</w:t>
+              <w:t>System returnerer til ”main menu”</w:t>
             </w:r>
           </w:p>
         </w:tc>
@@ -879,7 +871,7 @@
           </w:tcPr>
           <w:p>
             <w:r>
-              <w:t>UC004</w:t>
+              <w:t>UC003</w:t>
             </w:r>
           </w:p>
         </w:tc>
@@ -1118,15 +1110,7 @@
               <w:t xml:space="preserve">print discipliner </w:t>
             </w:r>
             <w:r>
-              <w:t xml:space="preserve">fra </w:t>
-            </w:r>
-            <w:proofErr w:type="spellStart"/>
-            <w:r>
-              <w:t>main</w:t>
-            </w:r>
-            <w:proofErr w:type="spellEnd"/>
-            <w:r>
-              <w:t xml:space="preserve"> </w:t>
+              <w:t xml:space="preserve">fra main </w:t>
             </w:r>
             <w:commentRangeStart w:id="2"/>
             <w:commentRangeStart w:id="3"/>
@@ -1257,15 +1241,7 @@
               </w:numPr>
             </w:pPr>
             <w:r>
-              <w:t>System returnerer til ”</w:t>
-            </w:r>
-            <w:proofErr w:type="spellStart"/>
-            <w:r>
-              <w:t>main</w:t>
-            </w:r>
-            <w:proofErr w:type="spellEnd"/>
-            <w:r>
-              <w:t xml:space="preserve"> menu”</w:t>
+              <w:t>System returnerer til ”main menu”</w:t>
             </w:r>
             <w:r>
               <w:br/>
@@ -1365,30 +1341,14 @@
               <w:t xml:space="preserve">eturner til </w:t>
             </w:r>
             <w:r>
-              <w:t>punkt 2 i ’</w:t>
-            </w:r>
-            <w:proofErr w:type="spellStart"/>
-            <w:r>
-              <w:t>main</w:t>
-            </w:r>
-            <w:proofErr w:type="spellEnd"/>
-            <w:r>
-              <w:t xml:space="preserve"> flow’</w:t>
+              <w:t>punkt 2 i ’main flow’</w:t>
             </w:r>
             <w:r>
               <w:t xml:space="preserve">. </w:t>
             </w:r>
             <w:r>
               <w:br/>
-              <w:t>Ellers fortsæt til punkt 6 i ’</w:t>
-            </w:r>
-            <w:proofErr w:type="spellStart"/>
-            <w:r>
-              <w:t>main</w:t>
-            </w:r>
-            <w:proofErr w:type="spellEnd"/>
-            <w:r>
-              <w:t xml:space="preserve"> flow’.  </w:t>
+              <w:t xml:space="preserve">Ellers fortsæt til punkt 6 i ’main flow’.  </w:t>
             </w:r>
           </w:p>
           <w:p/>
@@ -1706,15 +1666,7 @@
               <w:t xml:space="preserve"> </w:t>
             </w:r>
             <w:r>
-              <w:t xml:space="preserve">fra </w:t>
-            </w:r>
-            <w:proofErr w:type="spellStart"/>
-            <w:r>
-              <w:t>main</w:t>
-            </w:r>
-            <w:proofErr w:type="spellEnd"/>
-            <w:r>
-              <w:t xml:space="preserve"> menu.</w:t>
+              <w:t>fra main menu.</w:t>
             </w:r>
           </w:p>
           <w:p>
@@ -1783,15 +1735,7 @@
               </w:numPr>
             </w:pPr>
             <w:r>
-              <w:t>System returnerer til ”</w:t>
-            </w:r>
-            <w:proofErr w:type="spellStart"/>
-            <w:r>
-              <w:t>main</w:t>
-            </w:r>
-            <w:proofErr w:type="spellEnd"/>
-            <w:r>
-              <w:t xml:space="preserve"> menu”</w:t>
+              <w:t>System returnerer til ”main menu”</w:t>
             </w:r>
             <w:r>
               <w:br/>
@@ -1875,27 +1819,11 @@
               </w:numPr>
             </w:pPr>
             <w:r>
-              <w:t>Returner til punkt 2 i ’</w:t>
-            </w:r>
-            <w:proofErr w:type="spellStart"/>
-            <w:r>
-              <w:t>main</w:t>
-            </w:r>
-            <w:proofErr w:type="spellEnd"/>
-            <w:r>
-              <w:t xml:space="preserve"> flow’. </w:t>
+              <w:t xml:space="preserve">Returner til punkt 2 i ’main flow’. </w:t>
             </w:r>
             <w:r>
               <w:br/>
-              <w:t>Ellers fortsæt til punkt 6 i ’</w:t>
-            </w:r>
-            <w:proofErr w:type="spellStart"/>
-            <w:r>
-              <w:t>main</w:t>
-            </w:r>
-            <w:proofErr w:type="spellEnd"/>
-            <w:r>
-              <w:t xml:space="preserve"> flow’.  </w:t>
+              <w:t xml:space="preserve">Ellers fortsæt til punkt 6 i ’main flow’.  </w:t>
             </w:r>
           </w:p>
           <w:p>
@@ -2030,153 +1958,135 @@
     <w:p>
       <w:pPr>
         <w:rPr>
+          <w:color w:val="000000" w:themeColor="text1"/>
           <w:u w:val="single"/>
         </w:rPr>
       </w:pPr>
-      <w:r>
-        <w:rPr>
+      <w:commentRangeStart w:id="9"/>
+      <w:r>
+        <w:rPr>
+          <w:color w:val="000000" w:themeColor="text1"/>
           <w:u w:val="single"/>
         </w:rPr>
-        <w:t xml:space="preserve">UC002: </w:t>
-      </w:r>
-      <w:r>
-        <w:rPr>
+        <w:t>U</w:t>
+      </w:r>
+      <w:r>
+        <w:rPr>
+          <w:color w:val="000000" w:themeColor="text1"/>
           <w:u w:val="single"/>
         </w:rPr>
+        <w:t>C006</w:t>
+      </w:r>
+      <w:r>
+        <w:rPr>
+          <w:color w:val="000000" w:themeColor="text1"/>
+          <w:u w:val="single"/>
+        </w:rPr>
+        <w:t xml:space="preserve">: </w:t>
+      </w:r>
+      <w:r>
+        <w:rPr>
+          <w:color w:val="000000" w:themeColor="text1"/>
+          <w:u w:val="single"/>
+        </w:rPr>
         <w:t>Redigér kontingent</w:t>
       </w:r>
     </w:p>
     <w:p>
-      <w:r>
+      <w:pPr>
+        <w:rPr>
+          <w:color w:val="000000" w:themeColor="text1"/>
+        </w:rPr>
+      </w:pPr>
+      <w:r>
+        <w:rPr>
+          <w:color w:val="000000" w:themeColor="text1"/>
+        </w:rPr>
         <w:t xml:space="preserve">Kassér skal kunne ændre </w:t>
       </w:r>
       <w:r>
+        <w:rPr>
+          <w:color w:val="000000" w:themeColor="text1"/>
+        </w:rPr>
         <w:t xml:space="preserve">medlemmers </w:t>
       </w:r>
       <w:r>
+        <w:rPr>
+          <w:color w:val="000000" w:themeColor="text1"/>
+        </w:rPr>
         <w:t>kontingent</w:t>
       </w:r>
-      <w:r>
+      <w:bookmarkStart w:id="10" w:name="_GoBack"/>
+      <w:bookmarkEnd w:id="10"/>
+      <w:r>
+        <w:rPr>
+          <w:color w:val="000000" w:themeColor="text1"/>
+        </w:rPr>
         <w:t>.</w:t>
       </w:r>
-    </w:p>
-    <w:p>
-      <w:pPr>
-        <w:rPr>
-          <w:u w:val="single"/>
-        </w:rPr>
-      </w:pPr>
-      <w:commentRangeStart w:id="9"/>
-      <w:r>
-        <w:rPr>
-          <w:u w:val="single"/>
-        </w:rPr>
-        <w:t>UC003:</w:t>
-      </w:r>
-      <w:r>
-        <w:rPr>
-          <w:u w:val="single"/>
-        </w:rPr>
-        <w:t xml:space="preserve"> Print restance</w:t>
-      </w:r>
-    </w:p>
-    <w:p>
-      <w:r>
-        <w:t>K</w:t>
-      </w:r>
-      <w:r>
-        <w:t>ass</w:t>
-      </w:r>
-      <w:r>
-        <w:t>ér skal kunne printe en liste over medlemmer der er i restance.</w:t>
-      </w:r>
       <w:commentRangeEnd w:id="9"/>
       <w:r>
         <w:rPr>
           <w:rStyle w:val="Kommentarhenvisning"/>
+          <w:color w:val="000000" w:themeColor="text1"/>
         </w:rPr>
         <w:commentReference w:id="9"/>
       </w:r>
     </w:p>
     <w:p>
       <w:pPr>
-        <w:rPr>
-          <w:color w:val="FF0000"/>
-        </w:rPr>
-      </w:pPr>
-      <w:r>
         <w:rPr>
           <w:color w:val="FF0000"/>
           <w:u w:val="single"/>
         </w:rPr>
-        <w:lastRenderedPageBreak/>
-        <w:t>UC004</w:t>
-      </w:r>
-      <w:bookmarkStart w:id="10" w:name="_GoBack"/>
-      <w:bookmarkEnd w:id="10"/>
+      </w:pPr>
+      <w:commentRangeStart w:id="11"/>
       <w:r>
         <w:rPr>
           <w:color w:val="FF0000"/>
           <w:u w:val="single"/>
         </w:rPr>
-        <w:t>:</w:t>
+        <w:t>U</w:t>
       </w:r>
       <w:r>
         <w:rPr>
           <w:color w:val="FF0000"/>
           <w:u w:val="single"/>
         </w:rPr>
-        <w:t xml:space="preserve"> Print svømmediscipliner</w:t>
-      </w:r>
-    </w:p>
-    <w:p>
-      <w:pPr>
+        <w:t>C002</w:t>
+      </w:r>
+      <w:r>
         <w:rPr>
           <w:color w:val="FF0000"/>
-        </w:rPr>
-      </w:pPr>
-      <w:commentRangeStart w:id="11"/>
+          <w:u w:val="single"/>
+        </w:rPr>
+        <w:t>:</w:t>
+      </w:r>
       <w:r>
         <w:rPr>
           <w:color w:val="FF0000"/>
-        </w:rPr>
-        <w:t>Træner skal kunne se en liste over hvilke medlemmer som er konkurrencesvømmere, der er knytte</w:t>
-      </w:r>
-      <w:r>
+          <w:u w:val="single"/>
+        </w:rPr>
+        <w:t xml:space="preserve"> Print restance</w:t>
+      </w:r>
+    </w:p>
+    <w:p>
+      <w:pPr>
         <w:rPr>
           <w:color w:val="FF0000"/>
         </w:rPr>
-        <w:t>t til hvilke discipliner. Afhængig af alder</w:t>
-      </w:r>
+      </w:pPr>
       <w:r>
         <w:rPr>
           <w:color w:val="FF0000"/>
         </w:rPr>
-        <w:t xml:space="preserve"> bliver man tildelt et hold (ungdom</w:t>
+        <w:t>K</w:t>
       </w:r>
       <w:r>
         <w:rPr>
           <w:color w:val="FF0000"/>
         </w:rPr>
-        <w:t>s</w:t>
-      </w:r>
-      <w:r>
-        <w:rPr>
-          <w:color w:val="FF0000"/>
-        </w:rPr>
-        <w:t>- eller seniorhold)</w:t>
-      </w:r>
-      <w:r>
-        <w:rPr>
-          <w:color w:val="FF0000"/>
-        </w:rPr>
-        <w:t>.</w:t>
-      </w:r>
-      <w:r>
-        <w:rPr>
-          <w:color w:val="FF0000"/>
-        </w:rPr>
-        <w:t xml:space="preserve"> </w:t>
+        <w:t>assér skal kunne printe en liste over medlemmer der er i restance.</w:t>
       </w:r>
       <w:commentRangeEnd w:id="11"/>
       <w:r>
@@ -2188,91 +2098,200 @@
       </w:r>
     </w:p>
     <w:p>
-      <w:r>
-        <w:rPr>
-          <w:u w:val="single"/>
-        </w:rPr>
-        <w:t>UC005:</w:t>
-      </w:r>
-      <w:r>
-        <w:rPr>
-          <w:u w:val="single"/>
-        </w:rPr>
-        <w:t xml:space="preserve"> Print konkurrencesvømmere</w:t>
-      </w:r>
-    </w:p>
-    <w:p>
-      <w:r>
-        <w:t>Træner skal kunne se en liste over alle medlemmer, h</w:t>
-      </w:r>
-      <w:r>
-        <w:t>vilke stævner de har deltaget</w:t>
-      </w:r>
-      <w:r>
-        <w:t xml:space="preserve"> i, hvad deres tid er og hvilke</w:t>
-      </w:r>
-      <w:r>
-        <w:t xml:space="preserve"> </w:t>
-      </w:r>
-      <w:proofErr w:type="gramStart"/>
-      <w:r>
-        <w:t>svømmedisciplin</w:t>
-      </w:r>
-      <w:proofErr w:type="gramEnd"/>
-      <w:r>
-        <w:t>(er) de er tilknyttet</w:t>
-      </w:r>
-      <w:r>
-        <w:t>.</w:t>
-      </w:r>
-    </w:p>
-    <w:p>
-      <w:pPr>
+      <w:pPr>
+        <w:rPr>
+          <w:color w:val="FF0000"/>
+        </w:rPr>
+      </w:pPr>
+      <w:r>
         <w:rPr>
           <w:color w:val="FF0000"/>
           <w:u w:val="single"/>
         </w:rPr>
-      </w:pPr>
-      <w:commentRangeStart w:id="12"/>
+        <w:lastRenderedPageBreak/>
+        <w:t>UC00</w:t>
+      </w:r>
       <w:r>
         <w:rPr>
           <w:color w:val="FF0000"/>
           <w:u w:val="single"/>
         </w:rPr>
-        <w:t>UC006:</w:t>
+        <w:t>3</w:t>
       </w:r>
       <w:r>
         <w:rPr>
           <w:color w:val="FF0000"/>
           <w:u w:val="single"/>
         </w:rPr>
+        <w:t>:</w:t>
+      </w:r>
+      <w:r>
+        <w:rPr>
+          <w:color w:val="FF0000"/>
+          <w:u w:val="single"/>
+        </w:rPr>
+        <w:t xml:space="preserve"> Print svømmediscipliner</w:t>
+      </w:r>
+    </w:p>
+    <w:p>
+      <w:pPr>
+        <w:rPr>
+          <w:color w:val="FF0000"/>
+        </w:rPr>
+      </w:pPr>
+      <w:commentRangeStart w:id="12"/>
+      <w:r>
+        <w:rPr>
+          <w:color w:val="FF0000"/>
+        </w:rPr>
+        <w:t>Træner skal kunne se en liste over hvilke medlemmer som er konkurrencesvømmere, der er knytte</w:t>
+      </w:r>
+      <w:r>
+        <w:rPr>
+          <w:color w:val="FF0000"/>
+        </w:rPr>
+        <w:t>t til hvilke discipliner. Afhængig af alder</w:t>
+      </w:r>
+      <w:r>
+        <w:rPr>
+          <w:color w:val="FF0000"/>
+        </w:rPr>
+        <w:t xml:space="preserve"> bliver man tildelt et hold (ungdom</w:t>
+      </w:r>
+      <w:r>
+        <w:rPr>
+          <w:color w:val="FF0000"/>
+        </w:rPr>
+        <w:t>s</w:t>
+      </w:r>
+      <w:r>
+        <w:rPr>
+          <w:color w:val="FF0000"/>
+        </w:rPr>
+        <w:t>- eller seniorhold)</w:t>
+      </w:r>
+      <w:r>
+        <w:rPr>
+          <w:color w:val="FF0000"/>
+        </w:rPr>
+        <w:t>.</w:t>
+      </w:r>
+      <w:r>
+        <w:rPr>
+          <w:color w:val="FF0000"/>
+        </w:rPr>
+        <w:t xml:space="preserve"> </w:t>
+      </w:r>
+      <w:commentRangeEnd w:id="12"/>
+      <w:r>
+        <w:rPr>
+          <w:rStyle w:val="Kommentarhenvisning"/>
+          <w:color w:val="FF0000"/>
+        </w:rPr>
+        <w:commentReference w:id="12"/>
+      </w:r>
+    </w:p>
+    <w:p>
+      <w:r>
+        <w:rPr>
+          <w:u w:val="single"/>
+        </w:rPr>
+        <w:t>UC005:</w:t>
+      </w:r>
+      <w:r>
+        <w:rPr>
+          <w:u w:val="single"/>
+        </w:rPr>
+        <w:t xml:space="preserve"> Print konkurrencesvømmere</w:t>
+      </w:r>
+    </w:p>
+    <w:p>
+      <w:r>
+        <w:t>Træner skal kunne se en liste over alle medlemmer, h</w:t>
+      </w:r>
+      <w:r>
+        <w:t>vilke stævner de har deltaget</w:t>
+      </w:r>
+      <w:r>
+        <w:t xml:space="preserve"> i, hvad deres tid er og hvilke</w:t>
+      </w:r>
+      <w:r>
+        <w:t xml:space="preserve"> </w:t>
+      </w:r>
+      <w:proofErr w:type="gramStart"/>
+      <w:r>
+        <w:t>svømmedisciplin</w:t>
+      </w:r>
+      <w:proofErr w:type="gramEnd"/>
+      <w:r>
+        <w:t>(er) de er tilknyttet</w:t>
+      </w:r>
+      <w:r>
+        <w:t>.</w:t>
+      </w:r>
+    </w:p>
+    <w:p>
+      <w:pPr>
+        <w:rPr>
+          <w:color w:val="000000" w:themeColor="text1"/>
+          <w:u w:val="single"/>
+        </w:rPr>
+      </w:pPr>
+      <w:commentRangeStart w:id="13"/>
+      <w:r>
+        <w:rPr>
+          <w:color w:val="000000" w:themeColor="text1"/>
+          <w:u w:val="single"/>
+        </w:rPr>
+        <w:t>U</w:t>
+      </w:r>
+      <w:r>
+        <w:rPr>
+          <w:color w:val="000000" w:themeColor="text1"/>
+          <w:u w:val="single"/>
+        </w:rPr>
+        <w:t>C004</w:t>
+      </w:r>
+      <w:r>
+        <w:rPr>
+          <w:color w:val="000000" w:themeColor="text1"/>
+          <w:u w:val="single"/>
+        </w:rPr>
+        <w:t>:</w:t>
+      </w:r>
+      <w:r>
+        <w:rPr>
+          <w:color w:val="000000" w:themeColor="text1"/>
+          <w:u w:val="single"/>
+        </w:rPr>
         <w:t xml:space="preserve"> Print udtagelseskandidater</w:t>
       </w:r>
     </w:p>
     <w:p>
       <w:pPr>
         <w:rPr>
-          <w:color w:val="FF0000"/>
-        </w:rPr>
-      </w:pPr>
-      <w:r>
-        <w:rPr>
-          <w:color w:val="FF0000"/>
+          <w:color w:val="000000" w:themeColor="text1"/>
+        </w:rPr>
+      </w:pPr>
+      <w:r>
+        <w:rPr>
+          <w:color w:val="000000" w:themeColor="text1"/>
         </w:rPr>
         <w:t>Træner skal kunne se</w:t>
       </w:r>
       <w:r>
         <w:rPr>
-          <w:color w:val="FF0000"/>
+          <w:color w:val="000000" w:themeColor="text1"/>
         </w:rPr>
         <w:t xml:space="preserve"> en liste over den nuværende top 5 (de 5 bedste tider) inden for hver enkel svømmedisciplin.</w:t>
       </w:r>
-      <w:commentRangeEnd w:id="12"/>
+      <w:commentRangeEnd w:id="13"/>
       <w:r>
         <w:rPr>
           <w:rStyle w:val="Kommentarhenvisning"/>
-        </w:rPr>
-        <w:commentReference w:id="12"/>
+          <w:color w:val="000000" w:themeColor="text1"/>
+        </w:rPr>
+        <w:commentReference w:id="13"/>
       </w:r>
     </w:p>
     <w:sectPr>
@@ -2471,15 +2490,7 @@
         <w:annotationRef/>
       </w:r>
       <w:r>
-        <w:t xml:space="preserve">Som udgangspunkt tror jeg at flowet i </w:t>
-      </w:r>
-      <w:proofErr w:type="spellStart"/>
-      <w:r>
-        <w:t>main</w:t>
-      </w:r>
-      <w:proofErr w:type="spellEnd"/>
-      <w:r>
-        <w:t xml:space="preserve"> skal være direkte, og ikke indeholde loops</w:t>
+        <w:t>Som udgangspunkt tror jeg at flowet i main skal være direkte, og ikke indeholde loops</w:t>
       </w:r>
     </w:p>
   </w:comment>
@@ -2499,10 +2510,26 @@
       </w:r>
     </w:p>
   </w:comment>
-  <w:comment w:id="9" w:author="Martin Løseth Jensen" w:date="2017-11-18T23:09:00Z" w:initials="MLJ">
+  <w:comment w:id="9" w:author="Casper Frost" w:date="2017-11-18T23:17:00Z" w:initials="CF">
     <w:p>
       <w:pPr>
         <w:pStyle w:val="Kommentartekst"/>
+      </w:pPr>
+      <w:r>
+        <w:rPr>
+          <w:rStyle w:val="Kommentarhenvisning"/>
+        </w:rPr>
+        <w:annotationRef/>
+      </w:r>
+      <w:r>
+        <w:t>Afgrænsning?</w:t>
+      </w:r>
+    </w:p>
+  </w:comment>
+  <w:comment w:id="11" w:author="Martin Løseth Jensen" w:date="2017-11-18T23:09:00Z" w:initials="MLJ">
+    <w:p>
+      <w:pPr>
+        <w:pStyle w:val="Kommentartekst"/>
         <w:rPr>
           <w:lang w:val="en-US"/>
         </w:rPr>
@@ -2549,7 +2576,7 @@
       </w:r>
     </w:p>
   </w:comment>
-  <w:comment w:id="11" w:author="Martin Løseth Jensen" w:date="2017-11-17T23:48:00Z" w:initials="MLJ">
+  <w:comment w:id="12" w:author="Martin Løseth Jensen" w:date="2017-11-17T23:48:00Z" w:initials="MLJ">
     <w:p>
       <w:pPr>
         <w:pStyle w:val="Kommentartekst"/>
@@ -2581,7 +2608,7 @@
       </w:r>
     </w:p>
   </w:comment>
-  <w:comment w:id="12" w:author="Martin Løseth Jensen" w:date="2017-11-18T23:13:00Z" w:initials="MLJ">
+  <w:comment w:id="13" w:author="Martin Løseth Jensen" w:date="2017-11-18T23:13:00Z" w:initials="MLJ">
     <w:p>
       <w:pPr>
         <w:pStyle w:val="Kommentartekst"/>
@@ -2608,6 +2635,7 @@
   <w15:commentEx w15:paraId="15D0F444" w15:done="1"/>
   <w15:commentEx w15:paraId="6D9DC0C1" w15:paraIdParent="15D0F444" w15:done="1"/>
   <w15:commentEx w15:paraId="51B5933F" w15:done="0"/>
+  <w15:commentEx w15:paraId="58B6F8BA" w15:done="0"/>
   <w15:commentEx w15:paraId="57B1E4EF" w15:done="0"/>
   <w15:commentEx w15:paraId="64A6A772" w15:done="0"/>
   <w15:commentEx w15:paraId="20D90CC0" w15:done="0"/>
@@ -2625,6 +2653,7 @@
   <w16cid:commentId w16cid:paraId="15D0F444" w16cid:durableId="1DB9F506"/>
   <w16cid:commentId w16cid:paraId="6D9DC0C1" w16cid:durableId="1DBB15AE"/>
   <w16cid:commentId w16cid:paraId="51B5933F" w16cid:durableId="1DBB37D0"/>
+  <w16cid:commentId w16cid:paraId="58B6F8BA" w16cid:durableId="1DBB3E09"/>
   <w16cid:commentId w16cid:paraId="57B1E4EF" w16cid:durableId="1DBB3C27"/>
   <w16cid:commentId w16cid:paraId="64A6A772" w16cid:durableId="1DB9F3EB"/>
   <w16cid:commentId w16cid:paraId="20D90CC0" w16cid:durableId="1DBB3D25"/>

</xml_diff>

<commit_message>
Added UC003 og SSD UC003
</commit_message>
<xml_diff>
--- a/SWD/Use Cases.docx
+++ b/SWD/Use Cases.docx
@@ -5,7 +5,7 @@
     <w:tbl>
       <w:tblPr>
         <w:tblStyle w:val="Tabel-Gitter"/>
-        <w:tblpPr w:leftFromText="141" w:rightFromText="141" w:vertAnchor="page" w:horzAnchor="margin" w:tblpY="2771"/>
+        <w:tblpPr w:leftFromText="141" w:rightFromText="141" w:vertAnchor="page" w:horzAnchor="margin" w:tblpY="1623"/>
         <w:tblW w:w="0" w:type="auto"/>
         <w:tblLook w:val="04A0" w:firstRow="1" w:lastRow="0" w:firstColumn="1" w:lastColumn="0" w:noHBand="0" w:noVBand="1"/>
       </w:tblPr>
@@ -22,12 +22,23 @@
             <w:tcW w:w="1705" w:type="dxa"/>
           </w:tcPr>
           <w:p>
+            <w:pPr>
+              <w:rPr>
+                <w:b/>
+              </w:rPr>
+            </w:pPr>
             <w:proofErr w:type="spellStart"/>
             <w:r>
+              <w:rPr>
+                <w:b/>
+              </w:rPr>
               <w:t>Use</w:t>
             </w:r>
             <w:proofErr w:type="spellEnd"/>
             <w:r>
+              <w:rPr>
+                <w:b/>
+              </w:rPr>
               <w:t xml:space="preserve"> case navn:</w:t>
             </w:r>
           </w:p>
@@ -38,10 +49,7 @@
           </w:tcPr>
           <w:p>
             <w:r>
-              <w:t>Opret medlem</w:t>
-            </w:r>
-            <w:r>
-              <w:t xml:space="preserve"> **</w:t>
+              <w:t>Opret medlem **</w:t>
             </w:r>
             <w:proofErr w:type="spellStart"/>
             <w:r>
@@ -52,6 +60,7 @@
               <w:t>**</w:t>
             </w:r>
           </w:p>
+          <w:p/>
         </w:tc>
       </w:tr>
       <w:tr>
@@ -63,12 +72,23 @@
             <w:tcW w:w="1705" w:type="dxa"/>
           </w:tcPr>
           <w:p>
+            <w:pPr>
+              <w:rPr>
+                <w:b/>
+              </w:rPr>
+            </w:pPr>
             <w:proofErr w:type="spellStart"/>
             <w:r>
+              <w:rPr>
+                <w:b/>
+              </w:rPr>
               <w:t>Use</w:t>
             </w:r>
             <w:proofErr w:type="spellEnd"/>
             <w:r>
+              <w:rPr>
+                <w:b/>
+              </w:rPr>
               <w:t xml:space="preserve"> case ID:</w:t>
             </w:r>
           </w:p>
@@ -82,6 +102,7 @@
               <w:t>UC001</w:t>
             </w:r>
           </w:p>
+          <w:p/>
         </w:tc>
       </w:tr>
       <w:tr>
@@ -93,12 +114,23 @@
             <w:tcW w:w="1705" w:type="dxa"/>
           </w:tcPr>
           <w:p>
+            <w:pPr>
+              <w:rPr>
+                <w:b/>
+              </w:rPr>
+            </w:pPr>
             <w:proofErr w:type="spellStart"/>
             <w:r>
+              <w:rPr>
+                <w:b/>
+              </w:rPr>
               <w:t>Scope</w:t>
             </w:r>
             <w:proofErr w:type="spellEnd"/>
             <w:r>
+              <w:rPr>
+                <w:b/>
+              </w:rPr>
               <w:t>:</w:t>
             </w:r>
           </w:p>
@@ -109,12 +141,10 @@
           </w:tcPr>
           <w:p>
             <w:r>
-              <w:t>Delfinklub</w:t>
-            </w:r>
-            <w:r>
-              <w:t xml:space="preserve"> management system</w:t>
-            </w:r>
-          </w:p>
+              <w:t>Delfinklub management system</w:t>
+            </w:r>
+          </w:p>
+          <w:p/>
         </w:tc>
       </w:tr>
       <w:tr>
@@ -126,7 +156,15 @@
             <w:tcW w:w="1705" w:type="dxa"/>
           </w:tcPr>
           <w:p>
-            <w:r>
+            <w:pPr>
+              <w:rPr>
+                <w:b/>
+              </w:rPr>
+            </w:pPr>
+            <w:r>
+              <w:rPr>
+                <w:b/>
+              </w:rPr>
               <w:t>Beskrivelse:</w:t>
             </w:r>
           </w:p>
@@ -140,6 +178,7 @@
               <w:t>Formand skal kunne oprette nye medlemmer, og tilknytte staminformation og aktivitetsform.</w:t>
             </w:r>
           </w:p>
+          <w:p/>
         </w:tc>
       </w:tr>
       <w:tr>
@@ -151,7 +190,15 @@
             <w:tcW w:w="1705" w:type="dxa"/>
           </w:tcPr>
           <w:p>
-            <w:r>
+            <w:pPr>
+              <w:rPr>
+                <w:b/>
+              </w:rPr>
+            </w:pPr>
+            <w:r>
+              <w:rPr>
+                <w:b/>
+              </w:rPr>
               <w:t>Aktør(er):</w:t>
             </w:r>
           </w:p>
@@ -162,12 +209,10 @@
           </w:tcPr>
           <w:p>
             <w:r>
-              <w:t>Formand</w:t>
-            </w:r>
-            <w:r>
-              <w:t>.</w:t>
-            </w:r>
-          </w:p>
+              <w:t>Formand.</w:t>
+            </w:r>
+          </w:p>
+          <w:p/>
         </w:tc>
       </w:tr>
       <w:tr>
@@ -179,7 +224,15 @@
             <w:tcW w:w="1705" w:type="dxa"/>
           </w:tcPr>
           <w:p>
-            <w:r>
+            <w:pPr>
+              <w:rPr>
+                <w:b/>
+              </w:rPr>
+            </w:pPr>
+            <w:r>
+              <w:rPr>
+                <w:b/>
+              </w:rPr>
               <w:t>Stakeholders:</w:t>
             </w:r>
           </w:p>
@@ -190,18 +243,10 @@
           </w:tcPr>
           <w:p>
             <w:r>
-              <w:t>Formand f</w:t>
-            </w:r>
-            <w:r>
-              <w:t xml:space="preserve">or </w:t>
-            </w:r>
-            <w:r>
-              <w:t>svømmeklubben Delfinen</w:t>
-            </w:r>
-            <w:r>
-              <w:t>.</w:t>
-            </w:r>
-          </w:p>
+              <w:t>Formand for svømmeklubben Delfinen.</w:t>
+            </w:r>
+          </w:p>
+          <w:p/>
         </w:tc>
       </w:tr>
       <w:tr>
@@ -213,18 +258,23 @@
             <w:tcW w:w="1705" w:type="dxa"/>
           </w:tcPr>
           <w:p>
+            <w:pPr>
+              <w:rPr>
+                <w:b/>
+              </w:rPr>
+            </w:pPr>
             <w:proofErr w:type="spellStart"/>
             <w:r>
-              <w:t>Pre</w:t>
-            </w:r>
-            <w:r>
-              <w:t>-</w:t>
-            </w:r>
-            <w:r>
-              <w:t>conditions</w:t>
+              <w:rPr>
+                <w:b/>
+              </w:rPr>
+              <w:t>Pre-conditions</w:t>
             </w:r>
             <w:proofErr w:type="spellEnd"/>
             <w:r>
+              <w:rPr>
+                <w:b/>
+              </w:rPr>
               <w:t>:</w:t>
             </w:r>
           </w:p>
@@ -235,12 +285,10 @@
           </w:tcPr>
           <w:p>
             <w:r>
-              <w:t>Nyt medlem vil oprettes i klubben</w:t>
-            </w:r>
-            <w:r>
-              <w:t>.</w:t>
-            </w:r>
-          </w:p>
+              <w:t>Nyt medlem vil oprettes i klubben.</w:t>
+            </w:r>
+          </w:p>
+          <w:p/>
         </w:tc>
       </w:tr>
       <w:tr>
@@ -252,7 +300,15 @@
             <w:tcW w:w="1705" w:type="dxa"/>
           </w:tcPr>
           <w:p>
-            <w:r>
+            <w:pPr>
+              <w:rPr>
+                <w:b/>
+              </w:rPr>
+            </w:pPr>
+            <w:r>
+              <w:rPr>
+                <w:b/>
+              </w:rPr>
               <w:t>Success garanti:</w:t>
             </w:r>
           </w:p>
@@ -266,6 +322,7 @@
               <w:t>Medlems informationer bliver gemt i system</w:t>
             </w:r>
           </w:p>
+          <w:p/>
         </w:tc>
       </w:tr>
       <w:tr>
@@ -277,7 +334,15 @@
             <w:tcW w:w="1705" w:type="dxa"/>
           </w:tcPr>
           <w:p>
-            <w:r>
+            <w:pPr>
+              <w:rPr>
+                <w:b/>
+              </w:rPr>
+            </w:pPr>
+            <w:r>
+              <w:rPr>
+                <w:b/>
+              </w:rPr>
               <w:t>Main flow:</w:t>
             </w:r>
           </w:p>
@@ -316,19 +381,7 @@
               </w:numPr>
             </w:pPr>
             <w:r>
-              <w:t>System prompter for ny</w:t>
-            </w:r>
-            <w:r>
-              <w:t>t</w:t>
-            </w:r>
-            <w:r>
-              <w:t xml:space="preserve"> </w:t>
-            </w:r>
-            <w:r>
-              <w:t>medlems navn</w:t>
-            </w:r>
-            <w:r>
-              <w:t>.</w:t>
+              <w:t>System prompter for nyt medlems navn.</w:t>
             </w:r>
           </w:p>
           <w:p>
@@ -340,16 +393,7 @@
               </w:numPr>
             </w:pPr>
             <w:r>
-              <w:t>Formand indtaster</w:t>
-            </w:r>
-            <w:r>
-              <w:t xml:space="preserve"> gyldigt</w:t>
-            </w:r>
-            <w:r>
-              <w:t xml:space="preserve"> navn</w:t>
-            </w:r>
-            <w:r>
-              <w:t>.</w:t>
+              <w:t>Formand indtaster gyldigt navn.</w:t>
             </w:r>
           </w:p>
           <w:p>
@@ -433,16 +477,7 @@
               </w:numPr>
             </w:pPr>
             <w:r>
-              <w:t>System angiver at</w:t>
-            </w:r>
-            <w:r>
-              <w:t xml:space="preserve"> medlem</w:t>
-            </w:r>
-            <w:r>
-              <w:t>met er</w:t>
-            </w:r>
-            <w:r>
-              <w:t xml:space="preserve"> oprettet</w:t>
+              <w:t>System angiver at medlemmet er oprettet</w:t>
             </w:r>
           </w:p>
           <w:p>
@@ -454,8 +489,21 @@
               </w:numPr>
             </w:pPr>
             <w:r>
-              <w:t>System returnerer til ”main menu”</w:t>
-            </w:r>
+              <w:t>System returnerer til ”</w:t>
+            </w:r>
+            <w:proofErr w:type="spellStart"/>
+            <w:r>
+              <w:t>main</w:t>
+            </w:r>
+            <w:proofErr w:type="spellEnd"/>
+            <w:r>
+              <w:t xml:space="preserve"> menu”</w:t>
+            </w:r>
+          </w:p>
+          <w:p>
+            <w:pPr>
+              <w:pStyle w:val="Listeafsnit"/>
+            </w:pPr>
           </w:p>
         </w:tc>
       </w:tr>
@@ -468,7 +516,15 @@
             <w:tcW w:w="1705" w:type="dxa"/>
           </w:tcPr>
           <w:p>
-            <w:r>
+            <w:pPr>
+              <w:rPr>
+                <w:b/>
+              </w:rPr>
+            </w:pPr>
+            <w:r>
+              <w:rPr>
+                <w:b/>
+              </w:rPr>
               <w:t>Extensions:</w:t>
             </w:r>
           </w:p>
@@ -478,7 +534,6 @@
             <w:tcW w:w="4680" w:type="dxa"/>
           </w:tcPr>
           <w:p>
-            <w:commentRangeStart w:id="0"/>
             <w:r>
               <w:t>3a. Formand indtaster numerisk værdi, eller ugyldige tegn.</w:t>
             </w:r>
@@ -509,10 +564,7 @@
           </w:p>
           <w:p>
             <w:r>
-              <w:t>5a</w:t>
-            </w:r>
-            <w:r>
-              <w:t>. Formand indtaster ikke en numerisk værdi.</w:t>
+              <w:t>5a. Formand indtaster ikke en numerisk værdi.</w:t>
             </w:r>
           </w:p>
           <w:p>
@@ -541,16 +593,7 @@
           </w:p>
           <w:p>
             <w:r>
-              <w:t>7a</w:t>
-            </w:r>
-            <w:r>
-              <w:t>. Formand vælger en</w:t>
-            </w:r>
-            <w:r>
-              <w:t xml:space="preserve"> ikkeeksisterende mulighed</w:t>
-            </w:r>
-            <w:r>
-              <w:t>.</w:t>
+              <w:t>7a. Formand vælger en ikkeeksisterende mulighed.</w:t>
             </w:r>
           </w:p>
           <w:p>
@@ -562,7 +605,7 @@
               </w:numPr>
             </w:pPr>
             <w:r>
-              <w:t>Systemet prompter for gyldig indtastning</w:t>
+              <w:t>Systemet prompter for gyldig indtastning.</w:t>
             </w:r>
           </w:p>
           <w:p>
@@ -576,65 +619,11 @@
             <w:r>
               <w:t>Hvis indtastningen er gyldig, fortsæt til punkt 8. Ellers returner til punkt 7a.</w:t>
             </w:r>
-            <w:commentRangeEnd w:id="0"/>
-            <w:r>
-              <w:rPr>
-                <w:rStyle w:val="Kommentarhenvisning"/>
-              </w:rPr>
-              <w:commentReference w:id="0"/>
-            </w:r>
           </w:p>
           <w:p/>
         </w:tc>
       </w:tr>
     </w:tbl>
-    <w:p>
-      <w:pPr>
-        <w:pStyle w:val="Overskrift1"/>
-        <w:rPr>
-          <w:lang w:val="en-US"/>
-        </w:rPr>
-      </w:pPr>
-      <w:r>
-        <w:rPr>
-          <w:lang w:val="en-US"/>
-        </w:rPr>
-        <w:t>Use case</w:t>
-      </w:r>
-      <w:r>
-        <w:rPr>
-          <w:lang w:val="en-US"/>
-        </w:rPr>
-        <w:t>s</w:t>
-      </w:r>
-      <w:r>
-        <w:rPr>
-          <w:lang w:val="en-US"/>
-        </w:rPr>
-        <w:t xml:space="preserve">: </w:t>
-      </w:r>
-    </w:p>
-    <w:p>
-      <w:pPr>
-        <w:rPr>
-          <w:lang w:val="en-US"/>
-        </w:rPr>
-      </w:pPr>
-    </w:p>
-    <w:p>
-      <w:pPr>
-        <w:rPr>
-          <w:lang w:val="en-US"/>
-        </w:rPr>
-      </w:pPr>
-    </w:p>
-    <w:p>
-      <w:pPr>
-        <w:rPr>
-          <w:lang w:val="en-US"/>
-        </w:rPr>
-      </w:pPr>
-    </w:p>
     <w:p>
       <w:pPr>
         <w:rPr>
@@ -816,13 +805,24 @@
             <w:tcW w:w="1705" w:type="dxa"/>
           </w:tcPr>
           <w:p>
+            <w:pPr>
+              <w:rPr>
+                <w:b/>
+              </w:rPr>
+            </w:pPr>
             <w:proofErr w:type="spellStart"/>
             <w:r>
+              <w:rPr>
+                <w:b/>
+              </w:rPr>
               <w:lastRenderedPageBreak/>
               <w:t>Use</w:t>
             </w:r>
             <w:proofErr w:type="spellEnd"/>
             <w:r>
+              <w:rPr>
+                <w:b/>
+              </w:rPr>
               <w:t xml:space="preserve"> case navn:</w:t>
             </w:r>
           </w:p>
@@ -844,6 +844,7 @@
               <w:t>**</w:t>
             </w:r>
           </w:p>
+          <w:p/>
         </w:tc>
       </w:tr>
       <w:tr>
@@ -855,12 +856,23 @@
             <w:tcW w:w="1705" w:type="dxa"/>
           </w:tcPr>
           <w:p>
+            <w:pPr>
+              <w:rPr>
+                <w:b/>
+              </w:rPr>
+            </w:pPr>
             <w:proofErr w:type="spellStart"/>
             <w:r>
+              <w:rPr>
+                <w:b/>
+              </w:rPr>
               <w:t>Use</w:t>
             </w:r>
             <w:proofErr w:type="spellEnd"/>
             <w:r>
+              <w:rPr>
+                <w:b/>
+              </w:rPr>
               <w:t xml:space="preserve"> case ID:</w:t>
             </w:r>
           </w:p>
@@ -876,9 +888,8 @@
             <w:r>
               <w:t>2</w:t>
             </w:r>
-            <w:bookmarkStart w:id="1" w:name="_GoBack"/>
-            <w:bookmarkEnd w:id="1"/>
-          </w:p>
+          </w:p>
+          <w:p/>
         </w:tc>
       </w:tr>
       <w:tr>
@@ -890,12 +901,23 @@
             <w:tcW w:w="1705" w:type="dxa"/>
           </w:tcPr>
           <w:p>
+            <w:pPr>
+              <w:rPr>
+                <w:b/>
+              </w:rPr>
+            </w:pPr>
             <w:proofErr w:type="spellStart"/>
             <w:r>
+              <w:rPr>
+                <w:b/>
+              </w:rPr>
               <w:t>Scope</w:t>
             </w:r>
             <w:proofErr w:type="spellEnd"/>
             <w:r>
+              <w:rPr>
+                <w:b/>
+              </w:rPr>
               <w:t>:</w:t>
             </w:r>
           </w:p>
@@ -909,6 +931,7 @@
               <w:t>Delfinklub management system</w:t>
             </w:r>
           </w:p>
+          <w:p/>
         </w:tc>
       </w:tr>
       <w:tr>
@@ -920,7 +943,15 @@
             <w:tcW w:w="1705" w:type="dxa"/>
           </w:tcPr>
           <w:p>
-            <w:r>
+            <w:pPr>
+              <w:rPr>
+                <w:b/>
+              </w:rPr>
+            </w:pPr>
+            <w:r>
+              <w:rPr>
+                <w:b/>
+              </w:rPr>
               <w:t>Beskrivelse:</w:t>
             </w:r>
           </w:p>
@@ -940,6 +971,7 @@
               <w:t xml:space="preserve"> der er tilknyttet de forskellige svømmediscipliner.</w:t>
             </w:r>
           </w:p>
+          <w:p/>
         </w:tc>
       </w:tr>
       <w:tr>
@@ -951,7 +983,15 @@
             <w:tcW w:w="1705" w:type="dxa"/>
           </w:tcPr>
           <w:p>
-            <w:r>
+            <w:pPr>
+              <w:rPr>
+                <w:b/>
+              </w:rPr>
+            </w:pPr>
+            <w:r>
+              <w:rPr>
+                <w:b/>
+              </w:rPr>
               <w:t>Aktør(er):</w:t>
             </w:r>
           </w:p>
@@ -965,6 +1005,7 @@
               <w:t>Træner</w:t>
             </w:r>
           </w:p>
+          <w:p/>
         </w:tc>
       </w:tr>
       <w:tr>
@@ -976,7 +1017,15 @@
             <w:tcW w:w="1705" w:type="dxa"/>
           </w:tcPr>
           <w:p>
-            <w:r>
+            <w:pPr>
+              <w:rPr>
+                <w:b/>
+              </w:rPr>
+            </w:pPr>
+            <w:r>
+              <w:rPr>
+                <w:b/>
+              </w:rPr>
               <w:t>Stakeholders:</w:t>
             </w:r>
           </w:p>
@@ -993,6 +1042,7 @@
               <w:t xml:space="preserve"> for svømmeklubben Delfinen</w:t>
             </w:r>
           </w:p>
+          <w:p/>
         </w:tc>
       </w:tr>
       <w:tr>
@@ -1004,18 +1054,35 @@
             <w:tcW w:w="1705" w:type="dxa"/>
           </w:tcPr>
           <w:p>
+            <w:pPr>
+              <w:rPr>
+                <w:b/>
+              </w:rPr>
+            </w:pPr>
             <w:proofErr w:type="spellStart"/>
             <w:r>
+              <w:rPr>
+                <w:b/>
+              </w:rPr>
               <w:t>Pre</w:t>
             </w:r>
             <w:r>
+              <w:rPr>
+                <w:b/>
+              </w:rPr>
               <w:t>-</w:t>
             </w:r>
             <w:r>
+              <w:rPr>
+                <w:b/>
+              </w:rPr>
               <w:t>conditions</w:t>
             </w:r>
             <w:proofErr w:type="spellEnd"/>
             <w:r>
+              <w:rPr>
+                <w:b/>
+              </w:rPr>
               <w:t>:</w:t>
             </w:r>
           </w:p>
@@ -1037,18 +1104,19 @@
             <w:r>
               <w:t>M</w:t>
             </w:r>
-            <w:commentRangeStart w:id="2"/>
+            <w:commentRangeStart w:id="0"/>
             <w:r>
               <w:t>edlem skal være tilknyttet en disciplin.</w:t>
             </w:r>
-            <w:commentRangeEnd w:id="2"/>
+            <w:commentRangeEnd w:id="0"/>
             <w:r>
               <w:rPr>
                 <w:rStyle w:val="Kommentarhenvisning"/>
               </w:rPr>
-              <w:commentReference w:id="2"/>
-            </w:r>
-          </w:p>
+              <w:commentReference w:id="0"/>
+            </w:r>
+          </w:p>
+          <w:p/>
         </w:tc>
       </w:tr>
       <w:tr>
@@ -1060,7 +1128,15 @@
             <w:tcW w:w="1705" w:type="dxa"/>
           </w:tcPr>
           <w:p>
-            <w:r>
+            <w:pPr>
+              <w:rPr>
+                <w:b/>
+              </w:rPr>
+            </w:pPr>
+            <w:r>
+              <w:rPr>
+                <w:b/>
+              </w:rPr>
               <w:t>Success garanti:</w:t>
             </w:r>
           </w:p>
@@ -1074,6 +1150,7 @@
               <w:t xml:space="preserve">En liste over svømmere og de tilknyttede discipliner bliver printet. </w:t>
             </w:r>
           </w:p>
+          <w:p/>
         </w:tc>
       </w:tr>
       <w:tr>
@@ -1085,7 +1162,15 @@
             <w:tcW w:w="1705" w:type="dxa"/>
           </w:tcPr>
           <w:p>
-            <w:r>
+            <w:pPr>
+              <w:rPr>
+                <w:b/>
+              </w:rPr>
+            </w:pPr>
+            <w:r>
+              <w:rPr>
+                <w:b/>
+              </w:rPr>
               <w:t>Main flow:</w:t>
             </w:r>
           </w:p>
@@ -1117,24 +1202,24 @@
             <w:r>
               <w:t xml:space="preserve">fra main </w:t>
             </w:r>
-            <w:commentRangeStart w:id="3"/>
-            <w:commentRangeStart w:id="4"/>
+            <w:commentRangeStart w:id="1"/>
+            <w:commentRangeStart w:id="2"/>
             <w:r>
               <w:t>menu.</w:t>
             </w:r>
-            <w:commentRangeEnd w:id="3"/>
+            <w:commentRangeEnd w:id="1"/>
             <w:r>
               <w:rPr>
                 <w:rStyle w:val="Kommentarhenvisning"/>
               </w:rPr>
-              <w:commentReference w:id="3"/>
-            </w:r>
-            <w:commentRangeEnd w:id="4"/>
+              <w:commentReference w:id="1"/>
+            </w:r>
+            <w:commentRangeEnd w:id="2"/>
             <w:r>
               <w:rPr>
                 <w:rStyle w:val="Kommentarhenvisning"/>
               </w:rPr>
-              <w:commentReference w:id="4"/>
+              <w:commentReference w:id="2"/>
             </w:r>
           </w:p>
           <w:p>
@@ -1148,24 +1233,24 @@
             <w:r>
               <w:t xml:space="preserve">System prompter for </w:t>
             </w:r>
-            <w:commentRangeStart w:id="5"/>
-            <w:commentRangeStart w:id="6"/>
+            <w:commentRangeStart w:id="3"/>
+            <w:commentRangeStart w:id="4"/>
             <w:r>
               <w:t>disciplin.</w:t>
             </w:r>
-            <w:commentRangeEnd w:id="5"/>
+            <w:commentRangeEnd w:id="3"/>
             <w:r>
               <w:rPr>
                 <w:rStyle w:val="Kommentarhenvisning"/>
               </w:rPr>
-              <w:commentReference w:id="5"/>
-            </w:r>
-            <w:commentRangeEnd w:id="6"/>
+              <w:commentReference w:id="3"/>
+            </w:r>
+            <w:commentRangeEnd w:id="4"/>
             <w:r>
               <w:rPr>
                 <w:rStyle w:val="Kommentarhenvisning"/>
               </w:rPr>
-              <w:commentReference w:id="6"/>
+              <w:commentReference w:id="4"/>
             </w:r>
           </w:p>
           <w:p>
@@ -1206,8 +1291,9 @@
             <w:r>
               <w:t xml:space="preserve">System </w:t>
             </w:r>
+            <w:commentRangeStart w:id="5"/>
+            <w:commentRangeStart w:id="6"/>
             <w:commentRangeStart w:id="7"/>
-            <w:commentRangeStart w:id="8"/>
             <w:r>
               <w:rPr>
                 <w:color w:val="000000" w:themeColor="text1"/>
@@ -1220,21 +1306,28 @@
               </w:rPr>
               <w:t>om fortsættelse.</w:t>
             </w:r>
-            <w:commentRangeEnd w:id="7"/>
+            <w:commentRangeEnd w:id="5"/>
             <w:r>
               <w:rPr>
                 <w:rStyle w:val="Kommentarhenvisning"/>
                 <w:color w:val="000000" w:themeColor="text1"/>
               </w:rPr>
-              <w:commentReference w:id="7"/>
-            </w:r>
-            <w:commentRangeEnd w:id="8"/>
+              <w:commentReference w:id="5"/>
+            </w:r>
+            <w:commentRangeEnd w:id="6"/>
             <w:r>
               <w:rPr>
                 <w:rStyle w:val="Kommentarhenvisning"/>
                 <w:color w:val="000000" w:themeColor="text1"/>
               </w:rPr>
-              <w:commentReference w:id="8"/>
+              <w:commentReference w:id="6"/>
+            </w:r>
+            <w:commentRangeEnd w:id="7"/>
+            <w:r>
+              <w:rPr>
+                <w:rStyle w:val="Kommentarhenvisning"/>
+              </w:rPr>
+              <w:commentReference w:id="7"/>
             </w:r>
           </w:p>
           <w:p>
@@ -1264,7 +1357,15 @@
             <w:tcW w:w="1705" w:type="dxa"/>
           </w:tcPr>
           <w:p>
-            <w:r>
+            <w:pPr>
+              <w:rPr>
+                <w:b/>
+              </w:rPr>
+            </w:pPr>
+            <w:r>
+              <w:rPr>
+                <w:b/>
+              </w:rPr>
               <w:t>Extensions:</w:t>
             </w:r>
           </w:p>
@@ -1282,6 +1383,9 @@
             </w:r>
             <w:r>
               <w:t xml:space="preserve"> </w:t>
+            </w:r>
+            <w:r>
+              <w:t xml:space="preserve">indtaster </w:t>
             </w:r>
             <w:r>
               <w:t>ugyldigt input.</w:t>
@@ -1354,6 +1458,537 @@
             <w:r>
               <w:br/>
               <w:t xml:space="preserve">Ellers fortsæt til punkt 6 i ’main flow’.  </w:t>
+            </w:r>
+          </w:p>
+          <w:p/>
+        </w:tc>
+      </w:tr>
+    </w:tbl>
+    <w:p/>
+    <w:p/>
+    <w:p/>
+    <w:p/>
+    <w:p/>
+    <w:p/>
+    <w:p/>
+    <w:p/>
+    <w:p/>
+    <w:p/>
+    <w:p/>
+    <w:p/>
+    <w:p/>
+    <w:p/>
+    <w:p/>
+    <w:p/>
+    <w:p/>
+    <w:p/>
+    <w:p/>
+    <w:p/>
+    <w:tbl>
+      <w:tblPr>
+        <w:tblStyle w:val="Tabel-Gitter"/>
+        <w:tblpPr w:leftFromText="141" w:rightFromText="141" w:horzAnchor="margin" w:tblpY="420"/>
+        <w:tblW w:w="0" w:type="auto"/>
+        <w:tblLook w:val="04A0" w:firstRow="1" w:lastRow="0" w:firstColumn="1" w:lastColumn="0" w:noHBand="0" w:noVBand="1"/>
+      </w:tblPr>
+      <w:tblGrid>
+        <w:gridCol w:w="1705"/>
+        <w:gridCol w:w="4680"/>
+      </w:tblGrid>
+      <w:tr>
+        <w:trPr>
+          <w:trHeight w:val="350"/>
+        </w:trPr>
+        <w:tc>
+          <w:tcPr>
+            <w:tcW w:w="1705" w:type="dxa"/>
+          </w:tcPr>
+          <w:p>
+            <w:pPr>
+              <w:rPr>
+                <w:b/>
+              </w:rPr>
+            </w:pPr>
+            <w:proofErr w:type="spellStart"/>
+            <w:r>
+              <w:rPr>
+                <w:b/>
+              </w:rPr>
+              <w:lastRenderedPageBreak/>
+              <w:t>Use</w:t>
+            </w:r>
+            <w:proofErr w:type="spellEnd"/>
+            <w:r>
+              <w:rPr>
+                <w:b/>
+              </w:rPr>
+              <w:t xml:space="preserve"> case navn:</w:t>
+            </w:r>
+          </w:p>
+        </w:tc>
+        <w:tc>
+          <w:tcPr>
+            <w:tcW w:w="4680" w:type="dxa"/>
+          </w:tcPr>
+          <w:p>
+            <w:r>
+              <w:t>Print restance</w:t>
+            </w:r>
+            <w:r>
+              <w:t xml:space="preserve"> **</w:t>
+            </w:r>
+            <w:proofErr w:type="spellStart"/>
+            <w:r>
+              <w:t>Fully</w:t>
+            </w:r>
+            <w:proofErr w:type="spellEnd"/>
+            <w:r>
+              <w:t>**</w:t>
+            </w:r>
+          </w:p>
+          <w:p/>
+        </w:tc>
+      </w:tr>
+      <w:tr>
+        <w:trPr>
+          <w:trHeight w:val="350"/>
+        </w:trPr>
+        <w:tc>
+          <w:tcPr>
+            <w:tcW w:w="1705" w:type="dxa"/>
+          </w:tcPr>
+          <w:p>
+            <w:pPr>
+              <w:rPr>
+                <w:b/>
+              </w:rPr>
+            </w:pPr>
+            <w:proofErr w:type="spellStart"/>
+            <w:r>
+              <w:rPr>
+                <w:b/>
+              </w:rPr>
+              <w:t>Use</w:t>
+            </w:r>
+            <w:proofErr w:type="spellEnd"/>
+            <w:r>
+              <w:rPr>
+                <w:b/>
+              </w:rPr>
+              <w:t xml:space="preserve"> case ID:</w:t>
+            </w:r>
+          </w:p>
+        </w:tc>
+        <w:tc>
+          <w:tcPr>
+            <w:tcW w:w="4680" w:type="dxa"/>
+          </w:tcPr>
+          <w:p>
+            <w:r>
+              <w:t>UC00</w:t>
+            </w:r>
+            <w:r>
+              <w:t>3</w:t>
+            </w:r>
+          </w:p>
+          <w:p/>
+        </w:tc>
+      </w:tr>
+      <w:tr>
+        <w:trPr>
+          <w:trHeight w:val="350"/>
+        </w:trPr>
+        <w:tc>
+          <w:tcPr>
+            <w:tcW w:w="1705" w:type="dxa"/>
+          </w:tcPr>
+          <w:p>
+            <w:pPr>
+              <w:rPr>
+                <w:b/>
+              </w:rPr>
+            </w:pPr>
+            <w:proofErr w:type="spellStart"/>
+            <w:r>
+              <w:rPr>
+                <w:b/>
+              </w:rPr>
+              <w:t>Scope</w:t>
+            </w:r>
+            <w:proofErr w:type="spellEnd"/>
+            <w:r>
+              <w:rPr>
+                <w:b/>
+              </w:rPr>
+              <w:t>:</w:t>
+            </w:r>
+          </w:p>
+        </w:tc>
+        <w:tc>
+          <w:tcPr>
+            <w:tcW w:w="4680" w:type="dxa"/>
+          </w:tcPr>
+          <w:p>
+            <w:r>
+              <w:t>Delfinklub management system</w:t>
+            </w:r>
+          </w:p>
+          <w:p/>
+        </w:tc>
+      </w:tr>
+      <w:tr>
+        <w:trPr>
+          <w:trHeight w:val="350"/>
+        </w:trPr>
+        <w:tc>
+          <w:tcPr>
+            <w:tcW w:w="1705" w:type="dxa"/>
+          </w:tcPr>
+          <w:p>
+            <w:pPr>
+              <w:rPr>
+                <w:b/>
+              </w:rPr>
+            </w:pPr>
+            <w:r>
+              <w:rPr>
+                <w:b/>
+              </w:rPr>
+              <w:t>Beskrivelse:</w:t>
+            </w:r>
+          </w:p>
+        </w:tc>
+        <w:tc>
+          <w:tcPr>
+            <w:tcW w:w="4680" w:type="dxa"/>
+          </w:tcPr>
+          <w:p>
+            <w:r>
+              <w:t xml:space="preserve">Kassereren skal kunne se en liste over de medlemmer der er </w:t>
+            </w:r>
+            <w:r>
+              <w:t>i restance.</w:t>
+            </w:r>
+          </w:p>
+          <w:p/>
+        </w:tc>
+      </w:tr>
+      <w:tr>
+        <w:trPr>
+          <w:trHeight w:val="350"/>
+        </w:trPr>
+        <w:tc>
+          <w:tcPr>
+            <w:tcW w:w="1705" w:type="dxa"/>
+          </w:tcPr>
+          <w:p>
+            <w:pPr>
+              <w:rPr>
+                <w:b/>
+              </w:rPr>
+            </w:pPr>
+            <w:r>
+              <w:rPr>
+                <w:b/>
+              </w:rPr>
+              <w:t>Aktør(er):</w:t>
+            </w:r>
+          </w:p>
+        </w:tc>
+        <w:tc>
+          <w:tcPr>
+            <w:tcW w:w="4680" w:type="dxa"/>
+          </w:tcPr>
+          <w:p>
+            <w:r>
+              <w:t>Kasserer</w:t>
+            </w:r>
+          </w:p>
+          <w:p/>
+        </w:tc>
+      </w:tr>
+      <w:tr>
+        <w:trPr>
+          <w:trHeight w:val="350"/>
+        </w:trPr>
+        <w:tc>
+          <w:tcPr>
+            <w:tcW w:w="1705" w:type="dxa"/>
+          </w:tcPr>
+          <w:p>
+            <w:pPr>
+              <w:rPr>
+                <w:b/>
+              </w:rPr>
+            </w:pPr>
+            <w:r>
+              <w:rPr>
+                <w:b/>
+              </w:rPr>
+              <w:t>Stakeholders:</w:t>
+            </w:r>
+          </w:p>
+        </w:tc>
+        <w:tc>
+          <w:tcPr>
+            <w:tcW w:w="4680" w:type="dxa"/>
+          </w:tcPr>
+          <w:p>
+            <w:r>
+              <w:t>Kasserer</w:t>
+            </w:r>
+            <w:r>
+              <w:t xml:space="preserve"> for svømmeklubben Delfinen</w:t>
+            </w:r>
+          </w:p>
+          <w:p/>
+        </w:tc>
+      </w:tr>
+      <w:tr>
+        <w:trPr>
+          <w:trHeight w:val="350"/>
+        </w:trPr>
+        <w:tc>
+          <w:tcPr>
+            <w:tcW w:w="1705" w:type="dxa"/>
+          </w:tcPr>
+          <w:p>
+            <w:pPr>
+              <w:rPr>
+                <w:b/>
+              </w:rPr>
+            </w:pPr>
+            <w:proofErr w:type="spellStart"/>
+            <w:r>
+              <w:rPr>
+                <w:b/>
+              </w:rPr>
+              <w:t>Pre-conditions</w:t>
+            </w:r>
+            <w:proofErr w:type="spellEnd"/>
+            <w:r>
+              <w:rPr>
+                <w:b/>
+              </w:rPr>
+              <w:t>:</w:t>
+            </w:r>
+          </w:p>
+        </w:tc>
+        <w:tc>
+          <w:tcPr>
+            <w:tcW w:w="4680" w:type="dxa"/>
+          </w:tcPr>
+          <w:p>
+            <w:r>
+              <w:t>Klubben har medlemmer</w:t>
+            </w:r>
+            <w:r>
+              <w:t>.</w:t>
+            </w:r>
+          </w:p>
+          <w:p/>
+        </w:tc>
+      </w:tr>
+      <w:tr>
+        <w:trPr>
+          <w:trHeight w:val="350"/>
+        </w:trPr>
+        <w:tc>
+          <w:tcPr>
+            <w:tcW w:w="1705" w:type="dxa"/>
+          </w:tcPr>
+          <w:p>
+            <w:pPr>
+              <w:rPr>
+                <w:b/>
+              </w:rPr>
+            </w:pPr>
+            <w:r>
+              <w:rPr>
+                <w:b/>
+              </w:rPr>
+              <w:t>Success garanti:</w:t>
+            </w:r>
+          </w:p>
+        </w:tc>
+        <w:tc>
+          <w:tcPr>
+            <w:tcW w:w="4680" w:type="dxa"/>
+          </w:tcPr>
+          <w:p>
+            <w:r>
+              <w:t xml:space="preserve">En liste over </w:t>
+            </w:r>
+            <w:r>
+              <w:t>medlemmer der er i restance bliver printet ud på konsollen.</w:t>
+            </w:r>
+            <w:r>
+              <w:t xml:space="preserve"> </w:t>
+            </w:r>
+          </w:p>
+          <w:p/>
+        </w:tc>
+      </w:tr>
+      <w:tr>
+        <w:trPr>
+          <w:trHeight w:val="748"/>
+        </w:trPr>
+        <w:tc>
+          <w:tcPr>
+            <w:tcW w:w="1705" w:type="dxa"/>
+          </w:tcPr>
+          <w:p>
+            <w:pPr>
+              <w:rPr>
+                <w:b/>
+              </w:rPr>
+            </w:pPr>
+            <w:r>
+              <w:rPr>
+                <w:b/>
+              </w:rPr>
+              <w:t>Main flow:</w:t>
+            </w:r>
+          </w:p>
+        </w:tc>
+        <w:tc>
+          <w:tcPr>
+            <w:tcW w:w="4680" w:type="dxa"/>
+          </w:tcPr>
+          <w:p>
+            <w:pPr>
+              <w:pStyle w:val="Listeafsnit"/>
+              <w:numPr>
+                <w:ilvl w:val="0"/>
+                <w:numId w:val="16"/>
+              </w:numPr>
+            </w:pPr>
+            <w:r>
+              <w:t xml:space="preserve">Kasserer </w:t>
+            </w:r>
+            <w:r>
+              <w:t xml:space="preserve">vælger </w:t>
+            </w:r>
+            <w:r>
+              <w:rPr>
+                <w:i/>
+              </w:rPr>
+              <w:t>vis restance</w:t>
+            </w:r>
+            <w:r>
+              <w:rPr>
+                <w:i/>
+              </w:rPr>
+              <w:t xml:space="preserve"> </w:t>
+            </w:r>
+            <w:r>
+              <w:t xml:space="preserve">fra </w:t>
+            </w:r>
+            <w:proofErr w:type="spellStart"/>
+            <w:r>
+              <w:t>main</w:t>
+            </w:r>
+            <w:proofErr w:type="spellEnd"/>
+            <w:r>
+              <w:t xml:space="preserve"> menu.</w:t>
+            </w:r>
+          </w:p>
+          <w:p>
+            <w:pPr>
+              <w:pStyle w:val="Listeafsnit"/>
+              <w:numPr>
+                <w:ilvl w:val="0"/>
+                <w:numId w:val="16"/>
+              </w:numPr>
+            </w:pPr>
+            <w:r>
+              <w:t>System printer liste</w:t>
+            </w:r>
+            <w:r>
+              <w:t>.</w:t>
+            </w:r>
+          </w:p>
+          <w:p>
+            <w:pPr>
+              <w:pStyle w:val="Listeafsnit"/>
+              <w:numPr>
+                <w:ilvl w:val="0"/>
+                <w:numId w:val="16"/>
+              </w:numPr>
+            </w:pPr>
+            <w:r>
+              <w:t xml:space="preserve">System returnerer til </w:t>
+            </w:r>
+            <w:commentRangeStart w:id="8"/>
+            <w:r>
+              <w:t>”menu”</w:t>
+            </w:r>
+            <w:commentRangeEnd w:id="8"/>
+            <w:r>
+              <w:rPr>
+                <w:rStyle w:val="Kommentarhenvisning"/>
+              </w:rPr>
+              <w:commentReference w:id="8"/>
+            </w:r>
+            <w:r>
+              <w:br/>
+              <w:t xml:space="preserve"> </w:t>
+            </w:r>
+          </w:p>
+        </w:tc>
+      </w:tr>
+      <w:tr>
+        <w:trPr>
+          <w:trHeight w:val="748"/>
+        </w:trPr>
+        <w:tc>
+          <w:tcPr>
+            <w:tcW w:w="1705" w:type="dxa"/>
+          </w:tcPr>
+          <w:p>
+            <w:pPr>
+              <w:rPr>
+                <w:b/>
+              </w:rPr>
+            </w:pPr>
+            <w:r>
+              <w:rPr>
+                <w:b/>
+              </w:rPr>
+              <w:t>Extensions:</w:t>
+            </w:r>
+          </w:p>
+        </w:tc>
+        <w:tc>
+          <w:tcPr>
+            <w:tcW w:w="4680" w:type="dxa"/>
+          </w:tcPr>
+          <w:p>
+            <w:r>
+              <w:t>1</w:t>
+            </w:r>
+            <w:r>
+              <w:t xml:space="preserve">a. </w:t>
+            </w:r>
+            <w:bookmarkStart w:id="9" w:name="_GoBack"/>
+            <w:bookmarkEnd w:id="9"/>
+            <w:r>
+              <w:t xml:space="preserve">Ingen medlemmer er i restance. </w:t>
+            </w:r>
+          </w:p>
+          <w:p>
+            <w:pPr>
+              <w:pStyle w:val="Listeafsnit"/>
+              <w:numPr>
+                <w:ilvl w:val="0"/>
+                <w:numId w:val="18"/>
+              </w:numPr>
+            </w:pPr>
+            <w:r>
+              <w:t xml:space="preserve">System </w:t>
+            </w:r>
+            <w:r>
+              <w:t>printer besked og returnerer til menu.</w:t>
             </w:r>
           </w:p>
           <w:p/>
@@ -1402,10 +2037,7 @@
           </w:tcPr>
           <w:p>
             <w:r>
-              <w:t>Print kandidater</w:t>
-            </w:r>
-            <w:r>
-              <w:t>**</w:t>
+              <w:t>Print kandidater**</w:t>
             </w:r>
             <w:proofErr w:type="spellStart"/>
             <w:r>
@@ -1446,7 +2078,7 @@
               <w:t>UC00</w:t>
             </w:r>
             <w:r>
-              <w:t>6</w:t>
+              <w:t>4</w:t>
             </w:r>
           </w:p>
         </w:tc>
@@ -1501,10 +2133,7 @@
           </w:tcPr>
           <w:p>
             <w:r>
-              <w:t xml:space="preserve">Træner </w:t>
-            </w:r>
-            <w:r>
-              <w:t>skal kunne se en liste med de 5 bedste konkurrencesvømmere inden for hver disciplin.</w:t>
+              <w:t>Træner skal kunne se en liste med de 5 bedste konkurrencesvømmere inden for hver disciplin.</w:t>
             </w:r>
           </w:p>
         </w:tc>
@@ -1588,8 +2217,6 @@
             </w:r>
             <w:r>
               <w:br/>
-            </w:r>
-            <w:r>
               <w:t>Medlem skal have deltaget i konkurrence og fået placering og tid i en disciplin.</w:t>
             </w:r>
           </w:p>
@@ -1615,16 +2242,7 @@
           </w:tcPr>
           <w:p>
             <w:r>
-              <w:t xml:space="preserve">En liste </w:t>
-            </w:r>
-            <w:r>
-              <w:t xml:space="preserve">med </w:t>
-            </w:r>
-            <w:r>
-              <w:t>top 5 svømmere inden for den pågældende disciplin printes.</w:t>
-            </w:r>
-            <w:r>
-              <w:t xml:space="preserve"> </w:t>
+              <w:t xml:space="preserve">En liste med top 5 svømmere inden for den pågældende disciplin printes. </w:t>
             </w:r>
           </w:p>
         </w:tc>
@@ -1662,16 +2280,18 @@
               <w:rPr>
                 <w:i/>
               </w:rPr>
-              <w:t>vis udtagelseskandidater</w:t>
-            </w:r>
-            <w:r>
-              <w:rPr>
-                <w:i/>
-              </w:rPr>
-              <w:t xml:space="preserve"> </w:t>
-            </w:r>
-            <w:r>
-              <w:t>fra main menu.</w:t>
+              <w:t xml:space="preserve">vis udtagelseskandidater </w:t>
+            </w:r>
+            <w:r>
+              <w:t xml:space="preserve">fra </w:t>
+            </w:r>
+            <w:proofErr w:type="spellStart"/>
+            <w:r>
+              <w:t>main</w:t>
+            </w:r>
+            <w:proofErr w:type="spellEnd"/>
+            <w:r>
+              <w:t xml:space="preserve"> menu.</w:t>
             </w:r>
           </w:p>
           <w:p>
@@ -1707,10 +2327,7 @@
               </w:numPr>
             </w:pPr>
             <w:r>
-              <w:t>System printer liste</w:t>
-            </w:r>
-            <w:r>
-              <w:t xml:space="preserve"> med top 5</w:t>
+              <w:t>System printer liste med top 5</w:t>
             </w:r>
           </w:p>
           <w:p>
@@ -1740,7 +2357,15 @@
               </w:numPr>
             </w:pPr>
             <w:r>
-              <w:t>System returnerer til ”main menu”</w:t>
+              <w:t>System returnerer til ”</w:t>
+            </w:r>
+            <w:proofErr w:type="spellStart"/>
+            <w:r>
+              <w:t>main</w:t>
+            </w:r>
+            <w:proofErr w:type="spellEnd"/>
+            <w:r>
+              <w:t xml:space="preserve"> menu”</w:t>
             </w:r>
             <w:r>
               <w:br/>
@@ -1768,22 +2393,22 @@
             <w:tcW w:w="4680" w:type="dxa"/>
           </w:tcPr>
           <w:p>
-            <w:commentRangeStart w:id="9"/>
-            <w:r>
-              <w:t xml:space="preserve">3a. Træner indtaster ugyldige </w:t>
-            </w:r>
-            <w:r>
-              <w:t>input</w:t>
-            </w:r>
-            <w:r>
-              <w:t>.</w:t>
-            </w:r>
-            <w:commentRangeEnd w:id="9"/>
+            <w:commentRangeStart w:id="10"/>
+            <w:r>
+              <w:t>3a. Træner indtaster ugyldig</w:t>
+            </w:r>
+            <w:r>
+              <w:t>t</w:t>
+            </w:r>
+            <w:r>
+              <w:t xml:space="preserve"> input.</w:t>
+            </w:r>
+            <w:commentRangeEnd w:id="10"/>
             <w:r>
               <w:rPr>
                 <w:rStyle w:val="Kommentarhenvisning"/>
               </w:rPr>
-              <w:commentReference w:id="9"/>
+              <w:commentReference w:id="10"/>
             </w:r>
           </w:p>
           <w:p>
@@ -1824,11 +2449,27 @@
               </w:numPr>
             </w:pPr>
             <w:r>
-              <w:t xml:space="preserve">Returner til punkt 2 i ’main flow’. </w:t>
+              <w:t>Returner til punkt 2 i ’</w:t>
+            </w:r>
+            <w:proofErr w:type="spellStart"/>
+            <w:r>
+              <w:t>main</w:t>
+            </w:r>
+            <w:proofErr w:type="spellEnd"/>
+            <w:r>
+              <w:t xml:space="preserve"> flow’. </w:t>
             </w:r>
             <w:r>
               <w:br/>
-              <w:t xml:space="preserve">Ellers fortsæt til punkt 6 i ’main flow’.  </w:t>
+              <w:t>Ellers fortsæt til punkt 6 i ’</w:t>
+            </w:r>
+            <w:proofErr w:type="spellStart"/>
+            <w:r>
+              <w:t>main</w:t>
+            </w:r>
+            <w:proofErr w:type="spellEnd"/>
+            <w:r>
+              <w:t xml:space="preserve"> flow’.  </w:t>
             </w:r>
           </w:p>
           <w:p>
@@ -1862,7 +2503,6 @@
     <w:p/>
     <w:p/>
     <w:p/>
-    <w:p/>
     <w:p>
       <w:pPr>
         <w:rPr>
@@ -2001,7 +2641,7 @@
           <w:color w:val="FF0000"/>
         </w:rPr>
       </w:pPr>
-      <w:commentRangeStart w:id="10"/>
+      <w:commentRangeStart w:id="11"/>
       <w:r>
         <w:rPr>
           <w:color w:val="FF0000"/>
@@ -2044,13 +2684,13 @@
         </w:rPr>
         <w:t xml:space="preserve"> </w:t>
       </w:r>
-      <w:commentRangeEnd w:id="10"/>
+      <w:commentRangeEnd w:id="11"/>
       <w:r>
         <w:rPr>
           <w:rStyle w:val="Kommentarhenvisning"/>
           <w:color w:val="FF0000"/>
         </w:rPr>
-        <w:commentReference w:id="10"/>
+        <w:commentReference w:id="11"/>
       </w:r>
     </w:p>
     <w:p>
@@ -2092,7 +2732,6 @@
         <w:rPr>
           <w:color w:val="FF0000"/>
         </w:rPr>
-        <w:lastRenderedPageBreak/>
         <w:t>Kassér skal kunne printe en liste over medlemmer der er i restance.</w:t>
       </w:r>
     </w:p>
@@ -2103,12 +2742,13 @@
           <w:u w:val="single"/>
         </w:rPr>
       </w:pPr>
-      <w:commentRangeStart w:id="11"/>
+      <w:commentRangeStart w:id="12"/>
       <w:r>
         <w:rPr>
           <w:color w:val="000000" w:themeColor="text1"/>
           <w:u w:val="single"/>
         </w:rPr>
+        <w:lastRenderedPageBreak/>
         <w:t>U</w:t>
       </w:r>
       <w:r>
@@ -2152,13 +2792,13 @@
         </w:rPr>
         <w:t xml:space="preserve"> en liste over den nuværende top 5 (de 5 bedste tider) inden for hver enkel svømmedisciplin.</w:t>
       </w:r>
-      <w:commentRangeEnd w:id="11"/>
+      <w:commentRangeEnd w:id="12"/>
       <w:r>
         <w:rPr>
           <w:rStyle w:val="Kommentarhenvisning"/>
           <w:color w:val="000000" w:themeColor="text1"/>
         </w:rPr>
-        <w:commentReference w:id="11"/>
+        <w:commentReference w:id="12"/>
       </w:r>
       <w:r>
         <w:rPr>
@@ -2202,7 +2842,7 @@
           <w:u w:val="single"/>
         </w:rPr>
       </w:pPr>
-      <w:commentRangeStart w:id="12"/>
+      <w:commentRangeStart w:id="13"/>
       <w:r>
         <w:rPr>
           <w:color w:val="000000" w:themeColor="text1"/>
@@ -2237,13 +2877,13 @@
         </w:rPr>
         <w:t>Kassér skal kunne ændre medlemmers kontingent.</w:t>
       </w:r>
-      <w:commentRangeEnd w:id="12"/>
+      <w:commentRangeEnd w:id="13"/>
       <w:r>
         <w:rPr>
           <w:rStyle w:val="Kommentarhenvisning"/>
           <w:color w:val="000000" w:themeColor="text1"/>
         </w:rPr>
-        <w:commentReference w:id="12"/>
+        <w:commentReference w:id="13"/>
       </w:r>
     </w:p>
     <w:p/>
@@ -2267,7 +2907,7 @@
 
 <file path=word/comments.xml><?xml version="1.0" encoding="utf-8"?>
 <w:comments xmlns:wpc="http://schemas.microsoft.com/office/word/2010/wordprocessingCanvas" xmlns:cx="http://schemas.microsoft.com/office/drawing/2014/chartex" xmlns:cx1="http://schemas.microsoft.com/office/drawing/2015/9/8/chartex" xmlns:cx2="http://schemas.microsoft.com/office/drawing/2015/10/21/chartex" xmlns:cx3="http://schemas.microsoft.com/office/drawing/2016/5/9/chartex" xmlns:cx4="http://schemas.microsoft.com/office/drawing/2016/5/10/chartex" xmlns:cx5="http://schemas.microsoft.com/office/drawing/2016/5/11/chartex" xmlns:cx6="http://schemas.microsoft.com/office/drawing/2016/5/12/chartex" xmlns:cx7="http://schemas.microsoft.com/office/drawing/2016/5/13/chartex" xmlns:cx8="http://schemas.microsoft.com/office/drawing/2016/5/14/chartex" xmlns:mc="http://schemas.openxmlformats.org/markup-compatibility/2006" xmlns:aink="http://schemas.microsoft.com/office/drawing/2016/ink" xmlns:am3d="http://schemas.microsoft.com/office/drawing/2017/model3d" xmlns:o="urn:schemas-microsoft-com:office:office" xmlns:r="http://schemas.openxmlformats.org/officeDocument/2006/relationships" xmlns:m="http://schemas.openxmlformats.org/officeDocument/2006/math" xmlns:v="urn:schemas-microsoft-com:vml" xmlns:wp14="http://schemas.microsoft.com/office/word/2010/wordprocessingDrawing" xmlns:wp="http://schemas.openxmlformats.org/drawingml/2006/wordprocessingDrawing" xmlns:w10="urn:schemas-microsoft-com:office:word" xmlns:w="http://schemas.openxmlformats.org/wordprocessingml/2006/main" xmlns:w14="http://schemas.microsoft.com/office/word/2010/wordml" xmlns:w15="http://schemas.microsoft.com/office/word/2012/wordml" xmlns:w16cid="http://schemas.microsoft.com/office/word/2016/wordml/cid" xmlns:w16se="http://schemas.microsoft.com/office/word/2015/wordml/symex" xmlns:wpg="http://schemas.microsoft.com/office/word/2010/wordprocessingGroup" xmlns:wpi="http://schemas.microsoft.com/office/word/2010/wordprocessingInk" xmlns:wne="http://schemas.microsoft.com/office/word/2006/wordml" xmlns:wps="http://schemas.microsoft.com/office/word/2010/wordprocessingShape" mc:Ignorable="w14 w15 w16se w16cid wp14">
-  <w:comment w:id="0" w:author="Casper Frost" w:date="2017-11-17T12:30:00Z" w:initials="CF">
+  <w:comment w:id="0" w:author="Martin Løseth Jensen" w:date="2017-11-18T22:34:00Z" w:initials="MLJ">
     <w:p>
       <w:pPr>
         <w:pStyle w:val="Kommentartekst"/>
@@ -2279,28 +2919,11 @@
         <w:annotationRef/>
       </w:r>
       <w:r>
-        <w:t xml:space="preserve">Jeg har rettet lidt i </w:t>
-      </w:r>
-      <w:r>
-        <w:t>e</w:t>
-      </w:r>
-      <w:r>
-        <w:t>xtension-delen for at gøre</w:t>
-      </w:r>
-      <w:r>
-        <w:t xml:space="preserve"> det klart hvilke </w:t>
-      </w:r>
-      <w:proofErr w:type="spellStart"/>
-      <w:r>
-        <w:t>subflows</w:t>
-      </w:r>
-      <w:proofErr w:type="spellEnd"/>
-      <w:r>
-        <w:t xml:space="preserve"> hører til hvilke extensions</w:t>
+        <w:t xml:space="preserve">Kan dette tilføjes? </w:t>
       </w:r>
     </w:p>
   </w:comment>
-  <w:comment w:id="2" w:author="Martin Løseth Jensen" w:date="2017-11-18T22:34:00Z" w:initials="MLJ">
+  <w:comment w:id="1" w:author="Martin Løseth Jensen" w:date="2017-11-17T23:43:00Z" w:initials="MLJ">
     <w:p>
       <w:pPr>
         <w:pStyle w:val="Kommentartekst"/>
@@ -2312,11 +2935,30 @@
         <w:annotationRef/>
       </w:r>
       <w:r>
-        <w:t xml:space="preserve">Kan dette tilføjes? </w:t>
+        <w:t>Alle konkurrencesvømmer</w:t>
+      </w:r>
+      <w:r>
+        <w:t>e</w:t>
+      </w:r>
+      <w:r>
+        <w:t xml:space="preserve"> printes?</w:t>
+      </w:r>
+    </w:p>
+    <w:p>
+      <w:pPr>
+        <w:pStyle w:val="Kommentartekst"/>
+      </w:pPr>
+    </w:p>
+    <w:p>
+      <w:pPr>
+        <w:pStyle w:val="Kommentartekst"/>
+      </w:pPr>
+      <w:r>
+        <w:t>Eventuelt en sub menu, hvor man så vælger en disciplin. Hvorefter der printes en liste med de svømmere der er knyttet den disciplin.</w:t>
       </w:r>
     </w:p>
   </w:comment>
-  <w:comment w:id="3" w:author="Martin Løseth Jensen" w:date="2017-11-17T23:43:00Z" w:initials="MLJ">
+  <w:comment w:id="2" w:author="Casper Frost" w:date="2017-11-18T20:24:00Z" w:initials="CF">
     <w:p>
       <w:pPr>
         <w:pStyle w:val="Kommentartekst"/>
@@ -2327,60 +2969,25 @@
         </w:rPr>
         <w:annotationRef/>
       </w:r>
-      <w:r>
-        <w:t>Alle konkurrencesvømmer</w:t>
-      </w:r>
-      <w:r>
-        <w:t>e</w:t>
-      </w:r>
-      <w:r>
-        <w:t xml:space="preserve"> printes?</w:t>
-      </w:r>
     </w:p>
+  </w:comment>
+  <w:comment w:id="3" w:author="Martin Løseth Jensen" w:date="2017-11-17T23:59:00Z" w:initials="MLJ">
     <w:p>
       <w:pPr>
         <w:pStyle w:val="Kommentartekst"/>
       </w:pPr>
-    </w:p>
-    <w:p>
-      <w:pPr>
-        <w:pStyle w:val="Kommentartekst"/>
-      </w:pPr>
-      <w:r>
-        <w:t>Eventuelt en sub menu, hvor man så vælger en disciplin. Hvorefter der printes en liste med de svømmere der er knyttet den disciplin.</w:t>
+      <w:r>
+        <w:rPr>
+          <w:rStyle w:val="Kommentarhenvisning"/>
+        </w:rPr>
+        <w:annotationRef/>
+      </w:r>
+      <w:r>
+        <w:t xml:space="preserve">Eventuelt switch med disciplin muligheder </w:t>
       </w:r>
     </w:p>
   </w:comment>
   <w:comment w:id="4" w:author="Casper Frost" w:date="2017-11-18T20:24:00Z" w:initials="CF">
-    <w:p>
-      <w:pPr>
-        <w:pStyle w:val="Kommentartekst"/>
-      </w:pPr>
-      <w:r>
-        <w:rPr>
-          <w:rStyle w:val="Kommentarhenvisning"/>
-        </w:rPr>
-        <w:annotationRef/>
-      </w:r>
-    </w:p>
-  </w:comment>
-  <w:comment w:id="5" w:author="Martin Løseth Jensen" w:date="2017-11-17T23:59:00Z" w:initials="MLJ">
-    <w:p>
-      <w:pPr>
-        <w:pStyle w:val="Kommentartekst"/>
-      </w:pPr>
-      <w:r>
-        <w:rPr>
-          <w:rStyle w:val="Kommentarhenvisning"/>
-        </w:rPr>
-        <w:annotationRef/>
-      </w:r>
-      <w:r>
-        <w:t xml:space="preserve">Eventuelt switch med disciplin muligheder </w:t>
-      </w:r>
-    </w:p>
-  </w:comment>
-  <w:comment w:id="6" w:author="Casper Frost" w:date="2017-11-18T20:24:00Z" w:initials="CF">
     <w:p>
       <w:pPr>
         <w:pStyle w:val="Kommentartekst"/>
@@ -2414,7 +3021,7 @@
       </w:r>
     </w:p>
   </w:comment>
-  <w:comment w:id="7" w:author="Martin Løseth Jensen" w:date="2017-11-17T23:53:00Z" w:initials="MLJ">
+  <w:comment w:id="5" w:author="Martin Løseth Jensen" w:date="2017-11-17T23:53:00Z" w:initials="MLJ">
     <w:p>
       <w:pPr>
         <w:pStyle w:val="Kommentartekst"/>
@@ -2438,7 +3045,7 @@
       </w:r>
     </w:p>
   </w:comment>
-  <w:comment w:id="8" w:author="Casper Frost" w:date="2017-11-18T20:25:00Z" w:initials="CF">
+  <w:comment w:id="6" w:author="Casper Frost" w:date="2017-11-18T20:25:00Z" w:initials="CF">
     <w:p>
       <w:pPr>
         <w:pStyle w:val="Kommentartekst"/>
@@ -2454,7 +3061,7 @@
       </w:r>
     </w:p>
   </w:comment>
-  <w:comment w:id="9" w:author="Martin Løseth Jensen" w:date="2017-11-18T22:50:00Z" w:initials="MLJ">
+  <w:comment w:id="7" w:author="Martin Løseth Jensen" w:date="2017-11-19T11:43:00Z" w:initials="MLJ">
     <w:p>
       <w:pPr>
         <w:pStyle w:val="Kommentartekst"/>
@@ -2466,11 +3073,19 @@
         <w:annotationRef/>
       </w:r>
       <w:r>
-        <w:t xml:space="preserve">Da dette kommer til at være en switch, bliver det nok kun tal = alt andet end tal skal have alternative flow.  </w:t>
+        <w:t xml:space="preserve">Vi spørger </w:t>
+      </w:r>
+      <w:proofErr w:type="spellStart"/>
+      <w:r>
+        <w:t>Haardy</w:t>
+      </w:r>
+      <w:proofErr w:type="spellEnd"/>
+      <w:r>
+        <w:t xml:space="preserve"> om loops må bruges i SSD </w:t>
       </w:r>
     </w:p>
   </w:comment>
-  <w:comment w:id="10" w:author="Martin Løseth Jensen" w:date="2017-11-17T23:48:00Z" w:initials="MLJ">
+  <w:comment w:id="8" w:author="Martin Løseth Jensen" w:date="2017-11-19T11:34:00Z" w:initials="MLJ">
     <w:p>
       <w:pPr>
         <w:pStyle w:val="Kommentartekst"/>
@@ -2482,33 +3097,11 @@
         <w:annotationRef/>
       </w:r>
       <w:r>
-        <w:t xml:space="preserve">Behøves ikke i brief eftersom den er beskrevet i </w:t>
-      </w:r>
-      <w:proofErr w:type="spellStart"/>
-      <w:r>
-        <w:t>fully</w:t>
-      </w:r>
-      <w:proofErr w:type="spellEnd"/>
-      <w:r>
-        <w:t xml:space="preserve"> </w:t>
-      </w:r>
-      <w:proofErr w:type="spellStart"/>
-      <w:r>
-        <w:t>dressed</w:t>
-      </w:r>
-      <w:proofErr w:type="spellEnd"/>
-      <w:r>
-        <w:t>. Det samme gælder for UC001 og UC00</w:t>
-      </w:r>
-      <w:r>
-        <w:t>2</w:t>
-      </w:r>
-      <w:r>
-        <w:t xml:space="preserve"> (markeret med rød)</w:t>
+        <w:t xml:space="preserve">Sub-menu </w:t>
       </w:r>
     </w:p>
   </w:comment>
-  <w:comment w:id="11" w:author="Martin Løseth Jensen" w:date="2017-11-18T23:13:00Z" w:initials="MLJ">
+  <w:comment w:id="10" w:author="Martin Løseth Jensen" w:date="2017-11-18T22:50:00Z" w:initials="MLJ">
     <w:p>
       <w:pPr>
         <w:pStyle w:val="Kommentartekst"/>
@@ -2518,10 +3111,64 @@
           <w:rStyle w:val="Kommentarhenvisning"/>
         </w:rPr>
         <w:annotationRef/>
+      </w:r>
+      <w:r>
+        <w:t xml:space="preserve">Da dette kommer til at være en switch, bliver det nok kun tal = alt andet end tal skal have alternative flow.  </w:t>
       </w:r>
     </w:p>
   </w:comment>
-  <w:comment w:id="12" w:author="Casper Frost" w:date="2017-11-18T23:17:00Z" w:initials="CF">
+  <w:comment w:id="11" w:author="Martin Løseth Jensen" w:date="2017-11-17T23:48:00Z" w:initials="MLJ">
+    <w:p>
+      <w:pPr>
+        <w:pStyle w:val="Kommentartekst"/>
+      </w:pPr>
+      <w:r>
+        <w:rPr>
+          <w:rStyle w:val="Kommentarhenvisning"/>
+        </w:rPr>
+        <w:annotationRef/>
+      </w:r>
+      <w:r>
+        <w:t xml:space="preserve">Behøves ikke i brief eftersom den er beskrevet i </w:t>
+      </w:r>
+      <w:proofErr w:type="spellStart"/>
+      <w:r>
+        <w:t>fully</w:t>
+      </w:r>
+      <w:proofErr w:type="spellEnd"/>
+      <w:r>
+        <w:t xml:space="preserve"> </w:t>
+      </w:r>
+      <w:proofErr w:type="spellStart"/>
+      <w:r>
+        <w:t>dressed</w:t>
+      </w:r>
+      <w:proofErr w:type="spellEnd"/>
+      <w:r>
+        <w:t>. Det samme gælder for UC001 og UC00</w:t>
+      </w:r>
+      <w:r>
+        <w:t>2</w:t>
+      </w:r>
+      <w:r>
+        <w:t xml:space="preserve"> (markeret med rød)</w:t>
+      </w:r>
+    </w:p>
+  </w:comment>
+  <w:comment w:id="12" w:author="Martin Løseth Jensen" w:date="2017-11-18T23:13:00Z" w:initials="MLJ">
+    <w:p>
+      <w:pPr>
+        <w:pStyle w:val="Kommentartekst"/>
+      </w:pPr>
+      <w:r>
+        <w:rPr>
+          <w:rStyle w:val="Kommentarhenvisning"/>
+        </w:rPr>
+        <w:annotationRef/>
+      </w:r>
+    </w:p>
+  </w:comment>
+  <w:comment w:id="13" w:author="Casper Frost" w:date="2017-11-18T23:17:00Z" w:initials="CF">
     <w:p>
       <w:pPr>
         <w:pStyle w:val="Kommentartekst"/>
@@ -2542,15 +3189,16 @@
 
 <file path=word/commentsExtended.xml><?xml version="1.0" encoding="utf-8"?>
 <w15:commentsEx xmlns:wpc="http://schemas.microsoft.com/office/word/2010/wordprocessingCanvas" xmlns:cx="http://schemas.microsoft.com/office/drawing/2014/chartex" xmlns:cx1="http://schemas.microsoft.com/office/drawing/2015/9/8/chartex" xmlns:cx2="http://schemas.microsoft.com/office/drawing/2015/10/21/chartex" xmlns:cx3="http://schemas.microsoft.com/office/drawing/2016/5/9/chartex" xmlns:cx4="http://schemas.microsoft.com/office/drawing/2016/5/10/chartex" xmlns:cx5="http://schemas.microsoft.com/office/drawing/2016/5/11/chartex" xmlns:cx6="http://schemas.microsoft.com/office/drawing/2016/5/12/chartex" xmlns:cx7="http://schemas.microsoft.com/office/drawing/2016/5/13/chartex" xmlns:cx8="http://schemas.microsoft.com/office/drawing/2016/5/14/chartex" xmlns:mc="http://schemas.openxmlformats.org/markup-compatibility/2006" xmlns:aink="http://schemas.microsoft.com/office/drawing/2016/ink" xmlns:am3d="http://schemas.microsoft.com/office/drawing/2017/model3d" xmlns:o="urn:schemas-microsoft-com:office:office" xmlns:r="http://schemas.openxmlformats.org/officeDocument/2006/relationships" xmlns:m="http://schemas.openxmlformats.org/officeDocument/2006/math" xmlns:v="urn:schemas-microsoft-com:vml" xmlns:wp14="http://schemas.microsoft.com/office/word/2010/wordprocessingDrawing" xmlns:wp="http://schemas.openxmlformats.org/drawingml/2006/wordprocessingDrawing" xmlns:w10="urn:schemas-microsoft-com:office:word" xmlns:w="http://schemas.openxmlformats.org/wordprocessingml/2006/main" xmlns:w14="http://schemas.microsoft.com/office/word/2010/wordml" xmlns:w15="http://schemas.microsoft.com/office/word/2012/wordml" xmlns:w16cid="http://schemas.microsoft.com/office/word/2016/wordml/cid" xmlns:w16se="http://schemas.microsoft.com/office/word/2015/wordml/symex" xmlns:wpg="http://schemas.microsoft.com/office/word/2010/wordprocessingGroup" xmlns:wpi="http://schemas.microsoft.com/office/word/2010/wordprocessingInk" xmlns:wne="http://schemas.microsoft.com/office/word/2006/wordml" xmlns:wps="http://schemas.microsoft.com/office/word/2010/wordprocessingShape" mc:Ignorable="w14 w15 w16se w16cid wp14">
-  <w15:commentEx w15:paraId="308455C8" w15:done="1"/>
   <w15:commentEx w15:paraId="4947B6B5" w15:done="1"/>
   <w15:commentEx w15:paraId="6C004CBA" w15:done="0"/>
   <w15:commentEx w15:paraId="2086B794" w15:paraIdParent="6C004CBA" w15:done="0"/>
   <w15:commentEx w15:paraId="7C896DE1" w15:done="0"/>
   <w15:commentEx w15:paraId="69EC2D75" w15:paraIdParent="7C896DE1" w15:done="0"/>
-  <w15:commentEx w15:paraId="15D0F444" w15:done="1"/>
-  <w15:commentEx w15:paraId="6D9DC0C1" w15:paraIdParent="15D0F444" w15:done="1"/>
-  <w15:commentEx w15:paraId="51B5933F" w15:done="1"/>
+  <w15:commentEx w15:paraId="15D0F444" w15:done="0"/>
+  <w15:commentEx w15:paraId="6D9DC0C1" w15:paraIdParent="15D0F444" w15:done="0"/>
+  <w15:commentEx w15:paraId="413191A4" w15:paraIdParent="15D0F444" w15:done="0"/>
+  <w15:commentEx w15:paraId="0DC95CCD" w15:done="0"/>
+  <w15:commentEx w15:paraId="4FB9410E" w15:done="1"/>
   <w15:commentEx w15:paraId="64A6A772" w15:done="0"/>
   <w15:commentEx w15:paraId="20D90CC0" w15:done="0"/>
   <w15:commentEx w15:paraId="08546C12" w15:done="0"/>
@@ -2559,7 +3207,6 @@
 
 <file path=word/commentsIds.xml><?xml version="1.0" encoding="utf-8"?>
 <w16cid:commentsIds xmlns:wpc="http://schemas.microsoft.com/office/word/2010/wordprocessingCanvas" xmlns:cx="http://schemas.microsoft.com/office/drawing/2014/chartex" xmlns:cx1="http://schemas.microsoft.com/office/drawing/2015/9/8/chartex" xmlns:cx2="http://schemas.microsoft.com/office/drawing/2015/10/21/chartex" xmlns:cx3="http://schemas.microsoft.com/office/drawing/2016/5/9/chartex" xmlns:cx4="http://schemas.microsoft.com/office/drawing/2016/5/10/chartex" xmlns:cx5="http://schemas.microsoft.com/office/drawing/2016/5/11/chartex" xmlns:cx6="http://schemas.microsoft.com/office/drawing/2016/5/12/chartex" xmlns:cx7="http://schemas.microsoft.com/office/drawing/2016/5/13/chartex" xmlns:cx8="http://schemas.microsoft.com/office/drawing/2016/5/14/chartex" xmlns:mc="http://schemas.openxmlformats.org/markup-compatibility/2006" xmlns:aink="http://schemas.microsoft.com/office/drawing/2016/ink" xmlns:am3d="http://schemas.microsoft.com/office/drawing/2017/model3d" xmlns:o="urn:schemas-microsoft-com:office:office" xmlns:r="http://schemas.openxmlformats.org/officeDocument/2006/relationships" xmlns:m="http://schemas.openxmlformats.org/officeDocument/2006/math" xmlns:v="urn:schemas-microsoft-com:vml" xmlns:wp14="http://schemas.microsoft.com/office/word/2010/wordprocessingDrawing" xmlns:wp="http://schemas.openxmlformats.org/drawingml/2006/wordprocessingDrawing" xmlns:w10="urn:schemas-microsoft-com:office:word" xmlns:w="http://schemas.openxmlformats.org/wordprocessingml/2006/main" xmlns:w14="http://schemas.microsoft.com/office/word/2010/wordml" xmlns:w15="http://schemas.microsoft.com/office/word/2012/wordml" xmlns:w16cid="http://schemas.microsoft.com/office/word/2016/wordml/cid" xmlns:w16se="http://schemas.microsoft.com/office/word/2015/wordml/symex" xmlns:wpg="http://schemas.microsoft.com/office/word/2010/wordprocessingGroup" xmlns:wpi="http://schemas.microsoft.com/office/word/2010/wordprocessingInk" xmlns:wne="http://schemas.microsoft.com/office/word/2006/wordml" xmlns:wps="http://schemas.microsoft.com/office/word/2010/wordprocessingShape" mc:Ignorable="w14 w15 w16se w16cid wp14">
-  <w16cid:commentId w16cid:paraId="308455C8" w16cid:durableId="1DB954ED"/>
   <w16cid:commentId w16cid:paraId="4947B6B5" w16cid:durableId="1DBB33F7"/>
   <w16cid:commentId w16cid:paraId="6C004CBA" w16cid:durableId="1DB9F28D"/>
   <w16cid:commentId w16cid:paraId="2086B794" w16cid:durableId="1DBB1561"/>
@@ -2567,7 +3214,9 @@
   <w16cid:commentId w16cid:paraId="69EC2D75" w16cid:durableId="1DBB1599"/>
   <w16cid:commentId w16cid:paraId="15D0F444" w16cid:durableId="1DB9F506"/>
   <w16cid:commentId w16cid:paraId="6D9DC0C1" w16cid:durableId="1DBB15AE"/>
-  <w16cid:commentId w16cid:paraId="51B5933F" w16cid:durableId="1DBB37D0"/>
+  <w16cid:commentId w16cid:paraId="413191A4" w16cid:durableId="1DBBECCC"/>
+  <w16cid:commentId w16cid:paraId="0DC95CCD" w16cid:durableId="1DBBEAD6"/>
+  <w16cid:commentId w16cid:paraId="4FB9410E" w16cid:durableId="1DBBD62E"/>
   <w16cid:commentId w16cid:paraId="64A6A772" w16cid:durableId="1DB9F3EB"/>
   <w16cid:commentId w16cid:paraId="20D90CC0" w16cid:durableId="1DBB3D25"/>
   <w16cid:commentId w16cid:paraId="08546C12" w16cid:durableId="1DBB3E09"/>
@@ -2663,7 +3312,7 @@
   <w:abstractNum w:abstractNumId="0" w15:restartNumberingAfterBreak="0">
     <w:nsid w:val="03690BAE"/>
     <w:multiLevelType w:val="hybridMultilevel"/>
-    <w:tmpl w:val="E6FE1D48"/>
+    <w:tmpl w:val="049E9E9E"/>
     <w:lvl w:ilvl="0" w:tplc="98CAFBAE">
       <w:start w:val="1"/>
       <w:numFmt w:val="decimal"/>
@@ -3106,6 +3755,95 @@
     </w:lvl>
   </w:abstractNum>
   <w:abstractNum w:abstractNumId="5" w15:restartNumberingAfterBreak="0">
+    <w:nsid w:val="2E9E289E"/>
+    <w:multiLevelType w:val="hybridMultilevel"/>
+    <w:tmpl w:val="1F0A4A20"/>
+    <w:lvl w:ilvl="0" w:tplc="EE5A70E2">
+      <w:start w:val="1"/>
+      <w:numFmt w:val="decimal"/>
+      <w:lvlText w:val="%1."/>
+      <w:lvlJc w:val="left"/>
+      <w:pPr>
+        <w:ind w:left="765" w:hanging="360"/>
+      </w:pPr>
+      <w:rPr>
+        <w:rFonts w:hint="default"/>
+      </w:rPr>
+    </w:lvl>
+    <w:lvl w:ilvl="1" w:tplc="04060019" w:tentative="1">
+      <w:start w:val="1"/>
+      <w:numFmt w:val="lowerLetter"/>
+      <w:lvlText w:val="%2."/>
+      <w:lvlJc w:val="left"/>
+      <w:pPr>
+        <w:ind w:left="1485" w:hanging="360"/>
+      </w:pPr>
+    </w:lvl>
+    <w:lvl w:ilvl="2" w:tplc="0406001B" w:tentative="1">
+      <w:start w:val="1"/>
+      <w:numFmt w:val="lowerRoman"/>
+      <w:lvlText w:val="%3."/>
+      <w:lvlJc w:val="right"/>
+      <w:pPr>
+        <w:ind w:left="2205" w:hanging="180"/>
+      </w:pPr>
+    </w:lvl>
+    <w:lvl w:ilvl="3" w:tplc="0406000F" w:tentative="1">
+      <w:start w:val="1"/>
+      <w:numFmt w:val="decimal"/>
+      <w:lvlText w:val="%4."/>
+      <w:lvlJc w:val="left"/>
+      <w:pPr>
+        <w:ind w:left="2925" w:hanging="360"/>
+      </w:pPr>
+    </w:lvl>
+    <w:lvl w:ilvl="4" w:tplc="04060019" w:tentative="1">
+      <w:start w:val="1"/>
+      <w:numFmt w:val="lowerLetter"/>
+      <w:lvlText w:val="%5."/>
+      <w:lvlJc w:val="left"/>
+      <w:pPr>
+        <w:ind w:left="3645" w:hanging="360"/>
+      </w:pPr>
+    </w:lvl>
+    <w:lvl w:ilvl="5" w:tplc="0406001B" w:tentative="1">
+      <w:start w:val="1"/>
+      <w:numFmt w:val="lowerRoman"/>
+      <w:lvlText w:val="%6."/>
+      <w:lvlJc w:val="right"/>
+      <w:pPr>
+        <w:ind w:left="4365" w:hanging="180"/>
+      </w:pPr>
+    </w:lvl>
+    <w:lvl w:ilvl="6" w:tplc="0406000F" w:tentative="1">
+      <w:start w:val="1"/>
+      <w:numFmt w:val="decimal"/>
+      <w:lvlText w:val="%7."/>
+      <w:lvlJc w:val="left"/>
+      <w:pPr>
+        <w:ind w:left="5085" w:hanging="360"/>
+      </w:pPr>
+    </w:lvl>
+    <w:lvl w:ilvl="7" w:tplc="04060019" w:tentative="1">
+      <w:start w:val="1"/>
+      <w:numFmt w:val="lowerLetter"/>
+      <w:lvlText w:val="%8."/>
+      <w:lvlJc w:val="left"/>
+      <w:pPr>
+        <w:ind w:left="5805" w:hanging="360"/>
+      </w:pPr>
+    </w:lvl>
+    <w:lvl w:ilvl="8" w:tplc="0406001B" w:tentative="1">
+      <w:start w:val="1"/>
+      <w:numFmt w:val="lowerRoman"/>
+      <w:lvlText w:val="%9."/>
+      <w:lvlJc w:val="right"/>
+      <w:pPr>
+        <w:ind w:left="6525" w:hanging="180"/>
+      </w:pPr>
+    </w:lvl>
+  </w:abstractNum>
+  <w:abstractNum w:abstractNumId="6" w15:restartNumberingAfterBreak="0">
     <w:nsid w:val="38FD07EC"/>
     <w:multiLevelType w:val="hybridMultilevel"/>
     <w:tmpl w:val="E6FE1D48"/>
@@ -3194,7 +3932,96 @@
       </w:pPr>
     </w:lvl>
   </w:abstractNum>
-  <w:abstractNum w:abstractNumId="6" w15:restartNumberingAfterBreak="0">
+  <w:abstractNum w:abstractNumId="7" w15:restartNumberingAfterBreak="0">
+    <w:nsid w:val="41C72E67"/>
+    <w:multiLevelType w:val="hybridMultilevel"/>
+    <w:tmpl w:val="78CCBC3E"/>
+    <w:lvl w:ilvl="0" w:tplc="0406000F">
+      <w:start w:val="1"/>
+      <w:numFmt w:val="decimal"/>
+      <w:lvlText w:val="%1."/>
+      <w:lvlJc w:val="left"/>
+      <w:pPr>
+        <w:ind w:left="720" w:hanging="360"/>
+      </w:pPr>
+      <w:rPr>
+        <w:rFonts w:hint="default"/>
+      </w:rPr>
+    </w:lvl>
+    <w:lvl w:ilvl="1" w:tplc="04060019" w:tentative="1">
+      <w:start w:val="1"/>
+      <w:numFmt w:val="lowerLetter"/>
+      <w:lvlText w:val="%2."/>
+      <w:lvlJc w:val="left"/>
+      <w:pPr>
+        <w:ind w:left="1440" w:hanging="360"/>
+      </w:pPr>
+    </w:lvl>
+    <w:lvl w:ilvl="2" w:tplc="0406001B" w:tentative="1">
+      <w:start w:val="1"/>
+      <w:numFmt w:val="lowerRoman"/>
+      <w:lvlText w:val="%3."/>
+      <w:lvlJc w:val="right"/>
+      <w:pPr>
+        <w:ind w:left="2160" w:hanging="180"/>
+      </w:pPr>
+    </w:lvl>
+    <w:lvl w:ilvl="3" w:tplc="0406000F" w:tentative="1">
+      <w:start w:val="1"/>
+      <w:numFmt w:val="decimal"/>
+      <w:lvlText w:val="%4."/>
+      <w:lvlJc w:val="left"/>
+      <w:pPr>
+        <w:ind w:left="2880" w:hanging="360"/>
+      </w:pPr>
+    </w:lvl>
+    <w:lvl w:ilvl="4" w:tplc="04060019" w:tentative="1">
+      <w:start w:val="1"/>
+      <w:numFmt w:val="lowerLetter"/>
+      <w:lvlText w:val="%5."/>
+      <w:lvlJc w:val="left"/>
+      <w:pPr>
+        <w:ind w:left="3600" w:hanging="360"/>
+      </w:pPr>
+    </w:lvl>
+    <w:lvl w:ilvl="5" w:tplc="0406001B" w:tentative="1">
+      <w:start w:val="1"/>
+      <w:numFmt w:val="lowerRoman"/>
+      <w:lvlText w:val="%6."/>
+      <w:lvlJc w:val="right"/>
+      <w:pPr>
+        <w:ind w:left="4320" w:hanging="180"/>
+      </w:pPr>
+    </w:lvl>
+    <w:lvl w:ilvl="6" w:tplc="0406000F" w:tentative="1">
+      <w:start w:val="1"/>
+      <w:numFmt w:val="decimal"/>
+      <w:lvlText w:val="%7."/>
+      <w:lvlJc w:val="left"/>
+      <w:pPr>
+        <w:ind w:left="5040" w:hanging="360"/>
+      </w:pPr>
+    </w:lvl>
+    <w:lvl w:ilvl="7" w:tplc="04060019" w:tentative="1">
+      <w:start w:val="1"/>
+      <w:numFmt w:val="lowerLetter"/>
+      <w:lvlText w:val="%8."/>
+      <w:lvlJc w:val="left"/>
+      <w:pPr>
+        <w:ind w:left="5760" w:hanging="360"/>
+      </w:pPr>
+    </w:lvl>
+    <w:lvl w:ilvl="8" w:tplc="0406001B" w:tentative="1">
+      <w:start w:val="1"/>
+      <w:numFmt w:val="lowerRoman"/>
+      <w:lvlText w:val="%9."/>
+      <w:lvlJc w:val="right"/>
+      <w:pPr>
+        <w:ind w:left="6480" w:hanging="180"/>
+      </w:pPr>
+    </w:lvl>
+  </w:abstractNum>
+  <w:abstractNum w:abstractNumId="8" w15:restartNumberingAfterBreak="0">
     <w:nsid w:val="49EA5CB0"/>
     <w:multiLevelType w:val="hybridMultilevel"/>
     <w:tmpl w:val="1F0A4A20"/>
@@ -3283,7 +4110,7 @@
       </w:pPr>
     </w:lvl>
   </w:abstractNum>
-  <w:abstractNum w:abstractNumId="7" w15:restartNumberingAfterBreak="0">
+  <w:abstractNum w:abstractNumId="9" w15:restartNumberingAfterBreak="0">
     <w:nsid w:val="54CC4EC0"/>
     <w:multiLevelType w:val="hybridMultilevel"/>
     <w:tmpl w:val="1F0A4A20"/>
@@ -3372,7 +4199,7 @@
       </w:pPr>
     </w:lvl>
   </w:abstractNum>
-  <w:abstractNum w:abstractNumId="8" w15:restartNumberingAfterBreak="0">
+  <w:abstractNum w:abstractNumId="10" w15:restartNumberingAfterBreak="0">
     <w:nsid w:val="550441A1"/>
     <w:multiLevelType w:val="hybridMultilevel"/>
     <w:tmpl w:val="F5288150"/>
@@ -3461,7 +4288,7 @@
       </w:pPr>
     </w:lvl>
   </w:abstractNum>
-  <w:abstractNum w:abstractNumId="9" w15:restartNumberingAfterBreak="0">
+  <w:abstractNum w:abstractNumId="11" w15:restartNumberingAfterBreak="0">
     <w:nsid w:val="57B50484"/>
     <w:multiLevelType w:val="hybridMultilevel"/>
     <w:tmpl w:val="1F88EC2C"/>
@@ -3550,7 +4377,7 @@
       </w:pPr>
     </w:lvl>
   </w:abstractNum>
-  <w:abstractNum w:abstractNumId="10" w15:restartNumberingAfterBreak="0">
+  <w:abstractNum w:abstractNumId="12" w15:restartNumberingAfterBreak="0">
     <w:nsid w:val="5B33089B"/>
     <w:multiLevelType w:val="hybridMultilevel"/>
     <w:tmpl w:val="E6FE1D48"/>
@@ -3639,7 +4466,185 @@
       </w:pPr>
     </w:lvl>
   </w:abstractNum>
-  <w:abstractNum w:abstractNumId="11" w15:restartNumberingAfterBreak="0">
+  <w:abstractNum w:abstractNumId="13" w15:restartNumberingAfterBreak="0">
+    <w:nsid w:val="5DDA2E41"/>
+    <w:multiLevelType w:val="hybridMultilevel"/>
+    <w:tmpl w:val="049E9E9E"/>
+    <w:lvl w:ilvl="0" w:tplc="98CAFBAE">
+      <w:start w:val="1"/>
+      <w:numFmt w:val="decimal"/>
+      <w:lvlText w:val="%1."/>
+      <w:lvlJc w:val="left"/>
+      <w:pPr>
+        <w:ind w:left="705" w:hanging="360"/>
+      </w:pPr>
+      <w:rPr>
+        <w:rFonts w:hint="default"/>
+      </w:rPr>
+    </w:lvl>
+    <w:lvl w:ilvl="1" w:tplc="04060019" w:tentative="1">
+      <w:start w:val="1"/>
+      <w:numFmt w:val="lowerLetter"/>
+      <w:lvlText w:val="%2."/>
+      <w:lvlJc w:val="left"/>
+      <w:pPr>
+        <w:ind w:left="1425" w:hanging="360"/>
+      </w:pPr>
+    </w:lvl>
+    <w:lvl w:ilvl="2" w:tplc="0406001B" w:tentative="1">
+      <w:start w:val="1"/>
+      <w:numFmt w:val="lowerRoman"/>
+      <w:lvlText w:val="%3."/>
+      <w:lvlJc w:val="right"/>
+      <w:pPr>
+        <w:ind w:left="2145" w:hanging="180"/>
+      </w:pPr>
+    </w:lvl>
+    <w:lvl w:ilvl="3" w:tplc="0406000F" w:tentative="1">
+      <w:start w:val="1"/>
+      <w:numFmt w:val="decimal"/>
+      <w:lvlText w:val="%4."/>
+      <w:lvlJc w:val="left"/>
+      <w:pPr>
+        <w:ind w:left="2865" w:hanging="360"/>
+      </w:pPr>
+    </w:lvl>
+    <w:lvl w:ilvl="4" w:tplc="04060019" w:tentative="1">
+      <w:start w:val="1"/>
+      <w:numFmt w:val="lowerLetter"/>
+      <w:lvlText w:val="%5."/>
+      <w:lvlJc w:val="left"/>
+      <w:pPr>
+        <w:ind w:left="3585" w:hanging="360"/>
+      </w:pPr>
+    </w:lvl>
+    <w:lvl w:ilvl="5" w:tplc="0406001B" w:tentative="1">
+      <w:start w:val="1"/>
+      <w:numFmt w:val="lowerRoman"/>
+      <w:lvlText w:val="%6."/>
+      <w:lvlJc w:val="right"/>
+      <w:pPr>
+        <w:ind w:left="4305" w:hanging="180"/>
+      </w:pPr>
+    </w:lvl>
+    <w:lvl w:ilvl="6" w:tplc="0406000F" w:tentative="1">
+      <w:start w:val="1"/>
+      <w:numFmt w:val="decimal"/>
+      <w:lvlText w:val="%7."/>
+      <w:lvlJc w:val="left"/>
+      <w:pPr>
+        <w:ind w:left="5025" w:hanging="360"/>
+      </w:pPr>
+    </w:lvl>
+    <w:lvl w:ilvl="7" w:tplc="04060019" w:tentative="1">
+      <w:start w:val="1"/>
+      <w:numFmt w:val="lowerLetter"/>
+      <w:lvlText w:val="%8."/>
+      <w:lvlJc w:val="left"/>
+      <w:pPr>
+        <w:ind w:left="5745" w:hanging="360"/>
+      </w:pPr>
+    </w:lvl>
+    <w:lvl w:ilvl="8" w:tplc="0406001B" w:tentative="1">
+      <w:start w:val="1"/>
+      <w:numFmt w:val="lowerRoman"/>
+      <w:lvlText w:val="%9."/>
+      <w:lvlJc w:val="right"/>
+      <w:pPr>
+        <w:ind w:left="6465" w:hanging="180"/>
+      </w:pPr>
+    </w:lvl>
+  </w:abstractNum>
+  <w:abstractNum w:abstractNumId="14" w15:restartNumberingAfterBreak="0">
+    <w:nsid w:val="5F8254DE"/>
+    <w:multiLevelType w:val="hybridMultilevel"/>
+    <w:tmpl w:val="E6FE1D48"/>
+    <w:lvl w:ilvl="0" w:tplc="98CAFBAE">
+      <w:start w:val="1"/>
+      <w:numFmt w:val="decimal"/>
+      <w:lvlText w:val="%1."/>
+      <w:lvlJc w:val="left"/>
+      <w:pPr>
+        <w:ind w:left="705" w:hanging="360"/>
+      </w:pPr>
+      <w:rPr>
+        <w:rFonts w:hint="default"/>
+      </w:rPr>
+    </w:lvl>
+    <w:lvl w:ilvl="1" w:tplc="04060019" w:tentative="1">
+      <w:start w:val="1"/>
+      <w:numFmt w:val="lowerLetter"/>
+      <w:lvlText w:val="%2."/>
+      <w:lvlJc w:val="left"/>
+      <w:pPr>
+        <w:ind w:left="1425" w:hanging="360"/>
+      </w:pPr>
+    </w:lvl>
+    <w:lvl w:ilvl="2" w:tplc="0406001B" w:tentative="1">
+      <w:start w:val="1"/>
+      <w:numFmt w:val="lowerRoman"/>
+      <w:lvlText w:val="%3."/>
+      <w:lvlJc w:val="right"/>
+      <w:pPr>
+        <w:ind w:left="2145" w:hanging="180"/>
+      </w:pPr>
+    </w:lvl>
+    <w:lvl w:ilvl="3" w:tplc="0406000F" w:tentative="1">
+      <w:start w:val="1"/>
+      <w:numFmt w:val="decimal"/>
+      <w:lvlText w:val="%4."/>
+      <w:lvlJc w:val="left"/>
+      <w:pPr>
+        <w:ind w:left="2865" w:hanging="360"/>
+      </w:pPr>
+    </w:lvl>
+    <w:lvl w:ilvl="4" w:tplc="04060019" w:tentative="1">
+      <w:start w:val="1"/>
+      <w:numFmt w:val="lowerLetter"/>
+      <w:lvlText w:val="%5."/>
+      <w:lvlJc w:val="left"/>
+      <w:pPr>
+        <w:ind w:left="3585" w:hanging="360"/>
+      </w:pPr>
+    </w:lvl>
+    <w:lvl w:ilvl="5" w:tplc="0406001B" w:tentative="1">
+      <w:start w:val="1"/>
+      <w:numFmt w:val="lowerRoman"/>
+      <w:lvlText w:val="%6."/>
+      <w:lvlJc w:val="right"/>
+      <w:pPr>
+        <w:ind w:left="4305" w:hanging="180"/>
+      </w:pPr>
+    </w:lvl>
+    <w:lvl w:ilvl="6" w:tplc="0406000F" w:tentative="1">
+      <w:start w:val="1"/>
+      <w:numFmt w:val="decimal"/>
+      <w:lvlText w:val="%7."/>
+      <w:lvlJc w:val="left"/>
+      <w:pPr>
+        <w:ind w:left="5025" w:hanging="360"/>
+      </w:pPr>
+    </w:lvl>
+    <w:lvl w:ilvl="7" w:tplc="04060019" w:tentative="1">
+      <w:start w:val="1"/>
+      <w:numFmt w:val="lowerLetter"/>
+      <w:lvlText w:val="%8."/>
+      <w:lvlJc w:val="left"/>
+      <w:pPr>
+        <w:ind w:left="5745" w:hanging="360"/>
+      </w:pPr>
+    </w:lvl>
+    <w:lvl w:ilvl="8" w:tplc="0406001B" w:tentative="1">
+      <w:start w:val="1"/>
+      <w:numFmt w:val="lowerRoman"/>
+      <w:lvlText w:val="%9."/>
+      <w:lvlJc w:val="right"/>
+      <w:pPr>
+        <w:ind w:left="6465" w:hanging="180"/>
+      </w:pPr>
+    </w:lvl>
+  </w:abstractNum>
+  <w:abstractNum w:abstractNumId="15" w15:restartNumberingAfterBreak="0">
     <w:nsid w:val="62371280"/>
     <w:multiLevelType w:val="hybridMultilevel"/>
     <w:tmpl w:val="78CCBC3E"/>
@@ -3728,7 +4733,7 @@
       </w:pPr>
     </w:lvl>
   </w:abstractNum>
-  <w:abstractNum w:abstractNumId="12" w15:restartNumberingAfterBreak="0">
+  <w:abstractNum w:abstractNumId="16" w15:restartNumberingAfterBreak="0">
     <w:nsid w:val="63783611"/>
     <w:multiLevelType w:val="hybridMultilevel"/>
     <w:tmpl w:val="1F88EC2C"/>
@@ -3817,7 +4822,7 @@
       </w:pPr>
     </w:lvl>
   </w:abstractNum>
-  <w:abstractNum w:abstractNumId="13" w15:restartNumberingAfterBreak="0">
+  <w:abstractNum w:abstractNumId="17" w15:restartNumberingAfterBreak="0">
     <w:nsid w:val="63AF06CB"/>
     <w:multiLevelType w:val="hybridMultilevel"/>
     <w:tmpl w:val="78CCBC3E"/>
@@ -3906,7 +4911,7 @@
       </w:pPr>
     </w:lvl>
   </w:abstractNum>
-  <w:abstractNum w:abstractNumId="14" w15:restartNumberingAfterBreak="0">
+  <w:abstractNum w:abstractNumId="18" w15:restartNumberingAfterBreak="0">
     <w:nsid w:val="79300AD1"/>
     <w:multiLevelType w:val="hybridMultilevel"/>
     <w:tmpl w:val="8C52B356"/>
@@ -3996,60 +5001,72 @@
     </w:lvl>
   </w:abstractNum>
   <w:num w:numId="1">
-    <w:abstractNumId w:val="13"/>
+    <w:abstractNumId w:val="17"/>
   </w:num>
   <w:num w:numId="2">
     <w:abstractNumId w:val="4"/>
   </w:num>
   <w:num w:numId="3">
-    <w:abstractNumId w:val="14"/>
+    <w:abstractNumId w:val="18"/>
   </w:num>
   <w:num w:numId="4">
     <w:abstractNumId w:val="1"/>
   </w:num>
   <w:num w:numId="5">
-    <w:abstractNumId w:val="8"/>
+    <w:abstractNumId w:val="10"/>
   </w:num>
   <w:num w:numId="6">
-    <w:abstractNumId w:val="5"/>
+    <w:abstractNumId w:val="6"/>
   </w:num>
   <w:num w:numId="7">
     <w:abstractNumId w:val="3"/>
   </w:num>
   <w:num w:numId="8">
-    <w:abstractNumId w:val="12"/>
+    <w:abstractNumId w:val="16"/>
   </w:num>
   <w:num w:numId="9">
-    <w:abstractNumId w:val="11"/>
+    <w:abstractNumId w:val="15"/>
   </w:num>
   <w:num w:numId="10">
     <w:abstractNumId w:val="0"/>
   </w:num>
   <w:num w:numId="11">
-    <w:abstractNumId w:val="7"/>
+    <w:abstractNumId w:val="9"/>
   </w:num>
   <w:num w:numId="12">
-    <w:abstractNumId w:val="9"/>
+    <w:abstractNumId w:val="11"/>
   </w:num>
   <w:num w:numId="13">
     <w:abstractNumId w:val="2"/>
   </w:num>
   <w:num w:numId="14">
-    <w:abstractNumId w:val="10"/>
+    <w:abstractNumId w:val="12"/>
   </w:num>
   <w:num w:numId="15">
-    <w:abstractNumId w:val="6"/>
+    <w:abstractNumId w:val="8"/>
+  </w:num>
+  <w:num w:numId="16">
+    <w:abstractNumId w:val="7"/>
+  </w:num>
+  <w:num w:numId="17">
+    <w:abstractNumId w:val="14"/>
+  </w:num>
+  <w:num w:numId="18">
+    <w:abstractNumId w:val="13"/>
+  </w:num>
+  <w:num w:numId="19">
+    <w:abstractNumId w:val="5"/>
   </w:num>
 </w:numbering>
 </file>
 
 <file path=word/people.xml><?xml version="1.0" encoding="utf-8"?>
 <w15:people xmlns:wpc="http://schemas.microsoft.com/office/word/2010/wordprocessingCanvas" xmlns:cx="http://schemas.microsoft.com/office/drawing/2014/chartex" xmlns:cx1="http://schemas.microsoft.com/office/drawing/2015/9/8/chartex" xmlns:cx2="http://schemas.microsoft.com/office/drawing/2015/10/21/chartex" xmlns:cx3="http://schemas.microsoft.com/office/drawing/2016/5/9/chartex" xmlns:cx4="http://schemas.microsoft.com/office/drawing/2016/5/10/chartex" xmlns:cx5="http://schemas.microsoft.com/office/drawing/2016/5/11/chartex" xmlns:cx6="http://schemas.microsoft.com/office/drawing/2016/5/12/chartex" xmlns:cx7="http://schemas.microsoft.com/office/drawing/2016/5/13/chartex" xmlns:cx8="http://schemas.microsoft.com/office/drawing/2016/5/14/chartex" xmlns:mc="http://schemas.openxmlformats.org/markup-compatibility/2006" xmlns:aink="http://schemas.microsoft.com/office/drawing/2016/ink" xmlns:am3d="http://schemas.microsoft.com/office/drawing/2017/model3d" xmlns:o="urn:schemas-microsoft-com:office:office" xmlns:r="http://schemas.openxmlformats.org/officeDocument/2006/relationships" xmlns:m="http://schemas.openxmlformats.org/officeDocument/2006/math" xmlns:v="urn:schemas-microsoft-com:vml" xmlns:wp14="http://schemas.microsoft.com/office/word/2010/wordprocessingDrawing" xmlns:wp="http://schemas.openxmlformats.org/drawingml/2006/wordprocessingDrawing" xmlns:w10="urn:schemas-microsoft-com:office:word" xmlns:w="http://schemas.openxmlformats.org/wordprocessingml/2006/main" xmlns:w14="http://schemas.microsoft.com/office/word/2010/wordml" xmlns:w15="http://schemas.microsoft.com/office/word/2012/wordml" xmlns:w16cid="http://schemas.microsoft.com/office/word/2016/wordml/cid" xmlns:w16se="http://schemas.microsoft.com/office/word/2015/wordml/symex" xmlns:wpg="http://schemas.microsoft.com/office/word/2010/wordprocessingGroup" xmlns:wpi="http://schemas.microsoft.com/office/word/2010/wordprocessingInk" xmlns:wne="http://schemas.microsoft.com/office/word/2006/wordml" xmlns:wps="http://schemas.microsoft.com/office/word/2010/wordprocessingShape" mc:Ignorable="w14 w15 w16se w16cid wp14">
+  <w15:person w15:author="Martin Løseth Jensen">
+    <w15:presenceInfo w15:providerId="Windows Live" w15:userId="3349c9dfd68668fa"/>
+  </w15:person>
   <w15:person w15:author="Casper Frost">
     <w15:presenceInfo w15:providerId="Windows Live" w15:userId="9c3b717de9679bc9"/>
-  </w15:person>
-  <w15:person w15:author="Martin Løseth Jensen">
-    <w15:presenceInfo w15:providerId="Windows Live" w15:userId="3349c9dfd68668fa"/>
   </w15:person>
 </w15:people>
 </file>

</xml_diff>

<commit_message>
Added forslag til precondition
</commit_message>
<xml_diff>
--- a/SWD/Use Cases.docx
+++ b/SWD/Use Cases.docx
@@ -27,19 +27,11 @@
                 <w:b/>
               </w:rPr>
             </w:pPr>
-            <w:proofErr w:type="spellStart"/>
-            <w:r>
-              <w:rPr>
-                <w:b/>
-              </w:rPr>
-              <w:t>Use</w:t>
-            </w:r>
-            <w:proofErr w:type="spellEnd"/>
-            <w:r>
-              <w:rPr>
-                <w:b/>
-              </w:rPr>
-              <w:t xml:space="preserve"> case navn:</w:t>
+            <w:r>
+              <w:rPr>
+                <w:b/>
+              </w:rPr>
+              <w:t>Use case navn:</w:t>
             </w:r>
           </w:p>
         </w:tc>
@@ -49,15 +41,7 @@
           </w:tcPr>
           <w:p>
             <w:r>
-              <w:t>Opret medlem **</w:t>
-            </w:r>
-            <w:proofErr w:type="spellStart"/>
-            <w:r>
-              <w:t>Fully</w:t>
-            </w:r>
-            <w:proofErr w:type="spellEnd"/>
-            <w:r>
-              <w:t>**</w:t>
+              <w:t>Opret medlem **Fully**</w:t>
             </w:r>
           </w:p>
           <w:p/>
@@ -77,19 +61,11 @@
                 <w:b/>
               </w:rPr>
             </w:pPr>
-            <w:proofErr w:type="spellStart"/>
-            <w:r>
-              <w:rPr>
-                <w:b/>
-              </w:rPr>
-              <w:t>Use</w:t>
-            </w:r>
-            <w:proofErr w:type="spellEnd"/>
-            <w:r>
-              <w:rPr>
-                <w:b/>
-              </w:rPr>
-              <w:t xml:space="preserve"> case ID:</w:t>
+            <w:r>
+              <w:rPr>
+                <w:b/>
+              </w:rPr>
+              <w:t>Use case ID:</w:t>
             </w:r>
           </w:p>
         </w:tc>
@@ -119,19 +95,11 @@
                 <w:b/>
               </w:rPr>
             </w:pPr>
-            <w:proofErr w:type="spellStart"/>
-            <w:r>
-              <w:rPr>
-                <w:b/>
-              </w:rPr>
-              <w:t>Scope</w:t>
-            </w:r>
-            <w:proofErr w:type="spellEnd"/>
-            <w:r>
-              <w:rPr>
-                <w:b/>
-              </w:rPr>
-              <w:t>:</w:t>
+            <w:r>
+              <w:rPr>
+                <w:b/>
+              </w:rPr>
+              <w:t>Scope:</w:t>
             </w:r>
           </w:p>
         </w:tc>
@@ -263,19 +231,11 @@
                 <w:b/>
               </w:rPr>
             </w:pPr>
-            <w:proofErr w:type="spellStart"/>
-            <w:r>
-              <w:rPr>
-                <w:b/>
-              </w:rPr>
-              <w:t>Pre-conditions</w:t>
-            </w:r>
-            <w:proofErr w:type="spellEnd"/>
-            <w:r>
-              <w:rPr>
-                <w:b/>
-              </w:rPr>
-              <w:t>:</w:t>
+            <w:r>
+              <w:rPr>
+                <w:b/>
+              </w:rPr>
+              <w:t>Pre-conditions:</w:t>
             </w:r>
           </w:p>
         </w:tc>
@@ -489,15 +449,7 @@
               </w:numPr>
             </w:pPr>
             <w:r>
-              <w:t>System returnerer til ”</w:t>
-            </w:r>
-            <w:proofErr w:type="spellStart"/>
-            <w:r>
-              <w:t>main</w:t>
-            </w:r>
-            <w:proofErr w:type="spellEnd"/>
-            <w:r>
-              <w:t xml:space="preserve"> menu”</w:t>
+              <w:t>System returnerer til ”main menu”</w:t>
             </w:r>
           </w:p>
           <w:p>
@@ -624,166 +576,1155 @@
         </w:tc>
       </w:tr>
     </w:tbl>
+    <w:p/>
+    <w:p/>
+    <w:p/>
+    <w:p/>
+    <w:p/>
+    <w:p/>
+    <w:p/>
+    <w:p/>
+    <w:p/>
+    <w:p/>
+    <w:p/>
+    <w:p/>
+    <w:p/>
+    <w:p/>
+    <w:p/>
+    <w:p/>
+    <w:p/>
+    <w:p/>
+    <w:p/>
+    <w:p/>
+    <w:p/>
+    <w:p/>
+    <w:p/>
+    <w:tbl>
+      <w:tblPr>
+        <w:tblStyle w:val="Tabel-Gitter"/>
+        <w:tblpPr w:leftFromText="141" w:rightFromText="141" w:horzAnchor="margin" w:tblpY="420"/>
+        <w:tblW w:w="0" w:type="auto"/>
+        <w:tblLook w:val="04A0" w:firstRow="1" w:lastRow="0" w:firstColumn="1" w:lastColumn="0" w:noHBand="0" w:noVBand="1"/>
+      </w:tblPr>
+      <w:tblGrid>
+        <w:gridCol w:w="1705"/>
+        <w:gridCol w:w="4680"/>
+      </w:tblGrid>
+      <w:tr>
+        <w:trPr>
+          <w:trHeight w:val="350"/>
+        </w:trPr>
+        <w:tc>
+          <w:tcPr>
+            <w:tcW w:w="1705" w:type="dxa"/>
+          </w:tcPr>
+          <w:p>
+            <w:pPr>
+              <w:rPr>
+                <w:b/>
+              </w:rPr>
+            </w:pPr>
+            <w:r>
+              <w:rPr>
+                <w:b/>
+              </w:rPr>
+              <w:lastRenderedPageBreak/>
+              <w:t>Use case navn:</w:t>
+            </w:r>
+          </w:p>
+        </w:tc>
+        <w:tc>
+          <w:tcPr>
+            <w:tcW w:w="4680" w:type="dxa"/>
+          </w:tcPr>
+          <w:p>
+            <w:r>
+              <w:t>Print svømmediscipliner **Fully**</w:t>
+            </w:r>
+          </w:p>
+          <w:p/>
+        </w:tc>
+      </w:tr>
+      <w:tr>
+        <w:trPr>
+          <w:trHeight w:val="350"/>
+        </w:trPr>
+        <w:tc>
+          <w:tcPr>
+            <w:tcW w:w="1705" w:type="dxa"/>
+          </w:tcPr>
+          <w:p>
+            <w:pPr>
+              <w:rPr>
+                <w:b/>
+              </w:rPr>
+            </w:pPr>
+            <w:r>
+              <w:rPr>
+                <w:b/>
+              </w:rPr>
+              <w:t>Use case ID:</w:t>
+            </w:r>
+          </w:p>
+        </w:tc>
+        <w:tc>
+          <w:tcPr>
+            <w:tcW w:w="4680" w:type="dxa"/>
+          </w:tcPr>
+          <w:p>
+            <w:r>
+              <w:t>UC00</w:t>
+            </w:r>
+            <w:r>
+              <w:t>2</w:t>
+            </w:r>
+          </w:p>
+          <w:p/>
+        </w:tc>
+      </w:tr>
+      <w:tr>
+        <w:trPr>
+          <w:trHeight w:val="350"/>
+        </w:trPr>
+        <w:tc>
+          <w:tcPr>
+            <w:tcW w:w="1705" w:type="dxa"/>
+          </w:tcPr>
+          <w:p>
+            <w:pPr>
+              <w:rPr>
+                <w:b/>
+              </w:rPr>
+            </w:pPr>
+            <w:r>
+              <w:rPr>
+                <w:b/>
+              </w:rPr>
+              <w:t>Scope:</w:t>
+            </w:r>
+          </w:p>
+        </w:tc>
+        <w:tc>
+          <w:tcPr>
+            <w:tcW w:w="4680" w:type="dxa"/>
+          </w:tcPr>
+          <w:p>
+            <w:r>
+              <w:t>Delfinklub management system</w:t>
+            </w:r>
+          </w:p>
+          <w:p/>
+        </w:tc>
+      </w:tr>
+      <w:tr>
+        <w:trPr>
+          <w:trHeight w:val="350"/>
+        </w:trPr>
+        <w:tc>
+          <w:tcPr>
+            <w:tcW w:w="1705" w:type="dxa"/>
+          </w:tcPr>
+          <w:p>
+            <w:pPr>
+              <w:rPr>
+                <w:b/>
+              </w:rPr>
+            </w:pPr>
+            <w:r>
+              <w:rPr>
+                <w:b/>
+              </w:rPr>
+              <w:t>Beskrivelse:</w:t>
+            </w:r>
+          </w:p>
+        </w:tc>
+        <w:tc>
+          <w:tcPr>
+            <w:tcW w:w="4680" w:type="dxa"/>
+          </w:tcPr>
+          <w:p>
+            <w:r>
+              <w:t xml:space="preserve">Træner skal kunne </w:t>
+            </w:r>
+            <w:r>
+              <w:t>se en eller flere lister over svømmere,</w:t>
+            </w:r>
+            <w:r>
+              <w:t xml:space="preserve"> der er tilknyttet de forskellige svømmediscipliner.</w:t>
+            </w:r>
+          </w:p>
+          <w:p/>
+        </w:tc>
+      </w:tr>
+      <w:tr>
+        <w:trPr>
+          <w:trHeight w:val="350"/>
+        </w:trPr>
+        <w:tc>
+          <w:tcPr>
+            <w:tcW w:w="1705" w:type="dxa"/>
+          </w:tcPr>
+          <w:p>
+            <w:pPr>
+              <w:rPr>
+                <w:b/>
+              </w:rPr>
+            </w:pPr>
+            <w:r>
+              <w:rPr>
+                <w:b/>
+              </w:rPr>
+              <w:t>Aktør(er):</w:t>
+            </w:r>
+          </w:p>
+        </w:tc>
+        <w:tc>
+          <w:tcPr>
+            <w:tcW w:w="4680" w:type="dxa"/>
+          </w:tcPr>
+          <w:p>
+            <w:r>
+              <w:t>Træner</w:t>
+            </w:r>
+          </w:p>
+          <w:p/>
+        </w:tc>
+      </w:tr>
+      <w:tr>
+        <w:trPr>
+          <w:trHeight w:val="350"/>
+        </w:trPr>
+        <w:tc>
+          <w:tcPr>
+            <w:tcW w:w="1705" w:type="dxa"/>
+          </w:tcPr>
+          <w:p>
+            <w:pPr>
+              <w:rPr>
+                <w:b/>
+              </w:rPr>
+            </w:pPr>
+            <w:r>
+              <w:rPr>
+                <w:b/>
+              </w:rPr>
+              <w:t>Stakeholders:</w:t>
+            </w:r>
+          </w:p>
+        </w:tc>
+        <w:tc>
+          <w:tcPr>
+            <w:tcW w:w="4680" w:type="dxa"/>
+          </w:tcPr>
+          <w:p>
+            <w:r>
+              <w:t>Træner</w:t>
+            </w:r>
+            <w:r>
+              <w:t xml:space="preserve"> for svømmeklubben Delfinen</w:t>
+            </w:r>
+          </w:p>
+          <w:p/>
+        </w:tc>
+      </w:tr>
+      <w:tr>
+        <w:trPr>
+          <w:trHeight w:val="350"/>
+        </w:trPr>
+        <w:tc>
+          <w:tcPr>
+            <w:tcW w:w="1705" w:type="dxa"/>
+          </w:tcPr>
+          <w:p>
+            <w:pPr>
+              <w:rPr>
+                <w:b/>
+              </w:rPr>
+            </w:pPr>
+            <w:r>
+              <w:rPr>
+                <w:b/>
+              </w:rPr>
+              <w:t>Pre</w:t>
+            </w:r>
+            <w:r>
+              <w:rPr>
+                <w:b/>
+              </w:rPr>
+              <w:t>-</w:t>
+            </w:r>
+            <w:r>
+              <w:rPr>
+                <w:b/>
+              </w:rPr>
+              <w:t>conditions:</w:t>
+            </w:r>
+          </w:p>
+        </w:tc>
+        <w:tc>
+          <w:tcPr>
+            <w:tcW w:w="4680" w:type="dxa"/>
+          </w:tcPr>
+          <w:p>
+            <w:r>
+              <w:t>Klubben har medlemmer der er konkurrencesvømmere.</w:t>
+            </w:r>
+            <w:r>
+              <w:t xml:space="preserve"> </w:t>
+            </w:r>
+            <w:r>
+              <w:br/>
+            </w:r>
+            <w:r>
+              <w:t>M</w:t>
+            </w:r>
+            <w:commentRangeStart w:id="0"/>
+            <w:r>
+              <w:t>edlem skal være tilknyttet en disciplin.</w:t>
+            </w:r>
+            <w:commentRangeEnd w:id="0"/>
+            <w:r>
+              <w:rPr>
+                <w:rStyle w:val="Kommentarhenvisning"/>
+              </w:rPr>
+              <w:commentReference w:id="0"/>
+            </w:r>
+          </w:p>
+          <w:p/>
+        </w:tc>
+      </w:tr>
+      <w:tr>
+        <w:trPr>
+          <w:trHeight w:val="350"/>
+        </w:trPr>
+        <w:tc>
+          <w:tcPr>
+            <w:tcW w:w="1705" w:type="dxa"/>
+          </w:tcPr>
+          <w:p>
+            <w:pPr>
+              <w:rPr>
+                <w:b/>
+              </w:rPr>
+            </w:pPr>
+            <w:r>
+              <w:rPr>
+                <w:b/>
+              </w:rPr>
+              <w:t>Success garanti:</w:t>
+            </w:r>
+          </w:p>
+        </w:tc>
+        <w:tc>
+          <w:tcPr>
+            <w:tcW w:w="4680" w:type="dxa"/>
+          </w:tcPr>
+          <w:p>
+            <w:r>
+              <w:t xml:space="preserve">En liste over svømmere og de tilknyttede discipliner bliver printet. </w:t>
+            </w:r>
+          </w:p>
+          <w:p/>
+        </w:tc>
+      </w:tr>
+      <w:tr>
+        <w:trPr>
+          <w:trHeight w:val="748"/>
+        </w:trPr>
+        <w:tc>
+          <w:tcPr>
+            <w:tcW w:w="1705" w:type="dxa"/>
+          </w:tcPr>
+          <w:p>
+            <w:pPr>
+              <w:rPr>
+                <w:b/>
+              </w:rPr>
+            </w:pPr>
+            <w:r>
+              <w:rPr>
+                <w:b/>
+              </w:rPr>
+              <w:t>Main flow:</w:t>
+            </w:r>
+          </w:p>
+        </w:tc>
+        <w:tc>
+          <w:tcPr>
+            <w:tcW w:w="4680" w:type="dxa"/>
+          </w:tcPr>
+          <w:p>
+            <w:pPr>
+              <w:pStyle w:val="Listeafsnit"/>
+              <w:numPr>
+                <w:ilvl w:val="0"/>
+                <w:numId w:val="9"/>
+              </w:numPr>
+            </w:pPr>
+            <w:r>
+              <w:t>Træner</w:t>
+            </w:r>
+            <w:r>
+              <w:t xml:space="preserve"> vælger </w:t>
+            </w:r>
+            <w:r>
+              <w:rPr>
+                <w:i/>
+              </w:rPr>
+              <w:t xml:space="preserve">print discipliner </w:t>
+            </w:r>
+            <w:r>
+              <w:t xml:space="preserve">fra main </w:t>
+            </w:r>
+            <w:commentRangeStart w:id="1"/>
+            <w:commentRangeStart w:id="2"/>
+            <w:r>
+              <w:t>menu.</w:t>
+            </w:r>
+            <w:commentRangeEnd w:id="1"/>
+            <w:r>
+              <w:rPr>
+                <w:rStyle w:val="Kommentarhenvisning"/>
+              </w:rPr>
+              <w:commentReference w:id="1"/>
+            </w:r>
+            <w:commentRangeEnd w:id="2"/>
+            <w:r>
+              <w:rPr>
+                <w:rStyle w:val="Kommentarhenvisning"/>
+              </w:rPr>
+              <w:commentReference w:id="2"/>
+            </w:r>
+          </w:p>
+          <w:p>
+            <w:pPr>
+              <w:pStyle w:val="Listeafsnit"/>
+              <w:numPr>
+                <w:ilvl w:val="0"/>
+                <w:numId w:val="9"/>
+              </w:numPr>
+            </w:pPr>
+            <w:r>
+              <w:t xml:space="preserve">System prompter for </w:t>
+            </w:r>
+            <w:commentRangeStart w:id="3"/>
+            <w:commentRangeStart w:id="4"/>
+            <w:r>
+              <w:t>disciplin.</w:t>
+            </w:r>
+            <w:commentRangeEnd w:id="3"/>
+            <w:r>
+              <w:rPr>
+                <w:rStyle w:val="Kommentarhenvisning"/>
+              </w:rPr>
+              <w:commentReference w:id="3"/>
+            </w:r>
+            <w:commentRangeEnd w:id="4"/>
+            <w:r>
+              <w:rPr>
+                <w:rStyle w:val="Kommentarhenvisning"/>
+              </w:rPr>
+              <w:commentReference w:id="4"/>
+            </w:r>
+          </w:p>
+          <w:p>
+            <w:pPr>
+              <w:pStyle w:val="Listeafsnit"/>
+              <w:numPr>
+                <w:ilvl w:val="0"/>
+                <w:numId w:val="9"/>
+              </w:numPr>
+            </w:pPr>
+            <w:r>
+              <w:t>Træner vælger disciplin.</w:t>
+            </w:r>
+          </w:p>
+          <w:p>
+            <w:pPr>
+              <w:pStyle w:val="Listeafsnit"/>
+              <w:numPr>
+                <w:ilvl w:val="0"/>
+                <w:numId w:val="9"/>
+              </w:numPr>
+            </w:pPr>
+            <w:r>
+              <w:t xml:space="preserve">System </w:t>
+            </w:r>
+            <w:r>
+              <w:t>printer liste</w:t>
+            </w:r>
+          </w:p>
+          <w:p>
+            <w:pPr>
+              <w:pStyle w:val="Listeafsnit"/>
+              <w:numPr>
+                <w:ilvl w:val="0"/>
+                <w:numId w:val="9"/>
+              </w:numPr>
+            </w:pPr>
+            <w:r>
+              <w:t xml:space="preserve">System </w:t>
+            </w:r>
+            <w:commentRangeStart w:id="5"/>
+            <w:commentRangeStart w:id="6"/>
+            <w:commentRangeStart w:id="7"/>
+            <w:r>
+              <w:rPr>
+                <w:color w:val="000000" w:themeColor="text1"/>
+              </w:rPr>
+              <w:t xml:space="preserve">prompter </w:t>
+            </w:r>
+            <w:r>
+              <w:rPr>
+                <w:color w:val="000000" w:themeColor="text1"/>
+              </w:rPr>
+              <w:t>om fortsættelse.</w:t>
+            </w:r>
+            <w:commentRangeEnd w:id="5"/>
+            <w:r>
+              <w:rPr>
+                <w:rStyle w:val="Kommentarhenvisning"/>
+                <w:color w:val="000000" w:themeColor="text1"/>
+              </w:rPr>
+              <w:commentReference w:id="5"/>
+            </w:r>
+            <w:commentRangeEnd w:id="6"/>
+            <w:r>
+              <w:rPr>
+                <w:rStyle w:val="Kommentarhenvisning"/>
+                <w:color w:val="000000" w:themeColor="text1"/>
+              </w:rPr>
+              <w:commentReference w:id="6"/>
+            </w:r>
+            <w:commentRangeEnd w:id="7"/>
+            <w:r>
+              <w:rPr>
+                <w:rStyle w:val="Kommentarhenvisning"/>
+              </w:rPr>
+              <w:commentReference w:id="7"/>
+            </w:r>
+          </w:p>
+          <w:p>
+            <w:pPr>
+              <w:pStyle w:val="Listeafsnit"/>
+              <w:numPr>
+                <w:ilvl w:val="0"/>
+                <w:numId w:val="9"/>
+              </w:numPr>
+            </w:pPr>
+            <w:r>
+              <w:t>System returnerer til ”main menu”</w:t>
+            </w:r>
+            <w:r>
+              <w:br/>
+              <w:t xml:space="preserve"> </w:t>
+            </w:r>
+          </w:p>
+        </w:tc>
+      </w:tr>
+      <w:tr>
+        <w:trPr>
+          <w:trHeight w:val="748"/>
+        </w:trPr>
+        <w:tc>
+          <w:tcPr>
+            <w:tcW w:w="1705" w:type="dxa"/>
+          </w:tcPr>
+          <w:p>
+            <w:pPr>
+              <w:rPr>
+                <w:b/>
+              </w:rPr>
+            </w:pPr>
+            <w:r>
+              <w:rPr>
+                <w:b/>
+              </w:rPr>
+              <w:t>Extensions:</w:t>
+            </w:r>
+          </w:p>
+        </w:tc>
+        <w:tc>
+          <w:tcPr>
+            <w:tcW w:w="4680" w:type="dxa"/>
+          </w:tcPr>
+          <w:p>
+            <w:r>
+              <w:t xml:space="preserve">3a. </w:t>
+            </w:r>
+            <w:r>
+              <w:t>Træner</w:t>
+            </w:r>
+            <w:r>
+              <w:t xml:space="preserve"> </w:t>
+            </w:r>
+            <w:r>
+              <w:t xml:space="preserve">indtaster </w:t>
+            </w:r>
+            <w:r>
+              <w:t>ugyldigt input.</w:t>
+            </w:r>
+          </w:p>
+          <w:p>
+            <w:pPr>
+              <w:pStyle w:val="Listeafsnit"/>
+              <w:numPr>
+                <w:ilvl w:val="0"/>
+                <w:numId w:val="10"/>
+              </w:numPr>
+            </w:pPr>
+            <w:r>
+              <w:t xml:space="preserve">System prompter for gyldigt </w:t>
+            </w:r>
+            <w:r>
+              <w:t>navn for disciplin</w:t>
+            </w:r>
+            <w:r>
+              <w:t>.</w:t>
+            </w:r>
+          </w:p>
+          <w:p>
+            <w:pPr>
+              <w:pStyle w:val="Listeafsnit"/>
+              <w:numPr>
+                <w:ilvl w:val="0"/>
+                <w:numId w:val="10"/>
+              </w:numPr>
+            </w:pPr>
+            <w:r>
+              <w:t>Hvis navn er gyldigt, fortsæt til punkt 4. Ellers returner til 3a</w:t>
+            </w:r>
+          </w:p>
+          <w:p>
+            <w:r>
+              <w:t>5a.</w:t>
+            </w:r>
+            <w:r>
+              <w:t xml:space="preserve"> Træner</w:t>
+            </w:r>
+            <w:r>
+              <w:t xml:space="preserve"> </w:t>
+            </w:r>
+            <w:r>
+              <w:t>vælger at printe en ny liste ud.</w:t>
+            </w:r>
+          </w:p>
+          <w:p>
+            <w:pPr>
+              <w:pStyle w:val="Listeafsnit"/>
+              <w:numPr>
+                <w:ilvl w:val="0"/>
+                <w:numId w:val="11"/>
+              </w:numPr>
+            </w:pPr>
+            <w:r>
+              <w:t>R</w:t>
+            </w:r>
+            <w:r>
+              <w:t xml:space="preserve">eturner til </w:t>
+            </w:r>
+            <w:r>
+              <w:t>punkt 2 i ’main flow’</w:t>
+            </w:r>
+            <w:r>
+              <w:t xml:space="preserve">. </w:t>
+            </w:r>
+            <w:r>
+              <w:br/>
+              <w:t xml:space="preserve">Ellers fortsæt til punkt 6 i ’main flow’.  </w:t>
+            </w:r>
+          </w:p>
+          <w:p/>
+        </w:tc>
+      </w:tr>
+    </w:tbl>
+    <w:p/>
+    <w:p/>
+    <w:p/>
+    <w:p/>
+    <w:p/>
+    <w:p/>
+    <w:p/>
+    <w:p/>
+    <w:p/>
+    <w:p/>
+    <w:p/>
+    <w:p/>
+    <w:p/>
+    <w:p/>
+    <w:p/>
+    <w:p/>
+    <w:p/>
+    <w:p/>
+    <w:p/>
+    <w:p/>
+    <w:tbl>
+      <w:tblPr>
+        <w:tblStyle w:val="Tabel-Gitter"/>
+        <w:tblpPr w:leftFromText="141" w:rightFromText="141" w:horzAnchor="margin" w:tblpY="420"/>
+        <w:tblW w:w="0" w:type="auto"/>
+        <w:tblLook w:val="04A0" w:firstRow="1" w:lastRow="0" w:firstColumn="1" w:lastColumn="0" w:noHBand="0" w:noVBand="1"/>
+      </w:tblPr>
+      <w:tblGrid>
+        <w:gridCol w:w="1705"/>
+        <w:gridCol w:w="4680"/>
+      </w:tblGrid>
+      <w:tr>
+        <w:trPr>
+          <w:trHeight w:val="350"/>
+        </w:trPr>
+        <w:tc>
+          <w:tcPr>
+            <w:tcW w:w="1705" w:type="dxa"/>
+          </w:tcPr>
+          <w:p>
+            <w:pPr>
+              <w:rPr>
+                <w:b/>
+              </w:rPr>
+            </w:pPr>
+            <w:r>
+              <w:rPr>
+                <w:b/>
+              </w:rPr>
+              <w:lastRenderedPageBreak/>
+              <w:t>Use case navn:</w:t>
+            </w:r>
+          </w:p>
+        </w:tc>
+        <w:tc>
+          <w:tcPr>
+            <w:tcW w:w="4680" w:type="dxa"/>
+          </w:tcPr>
+          <w:p>
+            <w:r>
+              <w:t>Print restance **Fully**</w:t>
+            </w:r>
+          </w:p>
+          <w:p/>
+        </w:tc>
+      </w:tr>
+      <w:tr>
+        <w:trPr>
+          <w:trHeight w:val="350"/>
+        </w:trPr>
+        <w:tc>
+          <w:tcPr>
+            <w:tcW w:w="1705" w:type="dxa"/>
+          </w:tcPr>
+          <w:p>
+            <w:pPr>
+              <w:rPr>
+                <w:b/>
+              </w:rPr>
+            </w:pPr>
+            <w:r>
+              <w:rPr>
+                <w:b/>
+              </w:rPr>
+              <w:t>Use case ID:</w:t>
+            </w:r>
+          </w:p>
+        </w:tc>
+        <w:tc>
+          <w:tcPr>
+            <w:tcW w:w="4680" w:type="dxa"/>
+          </w:tcPr>
+          <w:p>
+            <w:r>
+              <w:t>UC003</w:t>
+            </w:r>
+          </w:p>
+          <w:p/>
+        </w:tc>
+      </w:tr>
+      <w:tr>
+        <w:trPr>
+          <w:trHeight w:val="350"/>
+        </w:trPr>
+        <w:tc>
+          <w:tcPr>
+            <w:tcW w:w="1705" w:type="dxa"/>
+          </w:tcPr>
+          <w:p>
+            <w:pPr>
+              <w:rPr>
+                <w:b/>
+              </w:rPr>
+            </w:pPr>
+            <w:r>
+              <w:rPr>
+                <w:b/>
+              </w:rPr>
+              <w:t>Scope:</w:t>
+            </w:r>
+          </w:p>
+        </w:tc>
+        <w:tc>
+          <w:tcPr>
+            <w:tcW w:w="4680" w:type="dxa"/>
+          </w:tcPr>
+          <w:p>
+            <w:r>
+              <w:t>Delfinklub management system</w:t>
+            </w:r>
+          </w:p>
+          <w:p/>
+        </w:tc>
+      </w:tr>
+      <w:tr>
+        <w:trPr>
+          <w:trHeight w:val="350"/>
+        </w:trPr>
+        <w:tc>
+          <w:tcPr>
+            <w:tcW w:w="1705" w:type="dxa"/>
+          </w:tcPr>
+          <w:p>
+            <w:pPr>
+              <w:rPr>
+                <w:b/>
+              </w:rPr>
+            </w:pPr>
+            <w:r>
+              <w:rPr>
+                <w:b/>
+              </w:rPr>
+              <w:t>Beskrivelse:</w:t>
+            </w:r>
+          </w:p>
+        </w:tc>
+        <w:tc>
+          <w:tcPr>
+            <w:tcW w:w="4680" w:type="dxa"/>
+          </w:tcPr>
+          <w:p>
+            <w:r>
+              <w:t xml:space="preserve">Kassereren skal kunne se en liste over de medlemmer der er </w:t>
+            </w:r>
+            <w:r>
+              <w:t>i restance.</w:t>
+            </w:r>
+          </w:p>
+          <w:p/>
+        </w:tc>
+      </w:tr>
+      <w:tr>
+        <w:trPr>
+          <w:trHeight w:val="350"/>
+        </w:trPr>
+        <w:tc>
+          <w:tcPr>
+            <w:tcW w:w="1705" w:type="dxa"/>
+          </w:tcPr>
+          <w:p>
+            <w:pPr>
+              <w:rPr>
+                <w:b/>
+              </w:rPr>
+            </w:pPr>
+            <w:r>
+              <w:rPr>
+                <w:b/>
+              </w:rPr>
+              <w:t>Aktør(er):</w:t>
+            </w:r>
+          </w:p>
+        </w:tc>
+        <w:tc>
+          <w:tcPr>
+            <w:tcW w:w="4680" w:type="dxa"/>
+          </w:tcPr>
+          <w:p>
+            <w:r>
+              <w:t>Kasserer</w:t>
+            </w:r>
+          </w:p>
+          <w:p/>
+        </w:tc>
+      </w:tr>
+      <w:tr>
+        <w:trPr>
+          <w:trHeight w:val="350"/>
+        </w:trPr>
+        <w:tc>
+          <w:tcPr>
+            <w:tcW w:w="1705" w:type="dxa"/>
+          </w:tcPr>
+          <w:p>
+            <w:pPr>
+              <w:rPr>
+                <w:b/>
+              </w:rPr>
+            </w:pPr>
+            <w:r>
+              <w:rPr>
+                <w:b/>
+              </w:rPr>
+              <w:t>Stakeholders:</w:t>
+            </w:r>
+          </w:p>
+        </w:tc>
+        <w:tc>
+          <w:tcPr>
+            <w:tcW w:w="4680" w:type="dxa"/>
+          </w:tcPr>
+          <w:p>
+            <w:r>
+              <w:t>Kasserer</w:t>
+            </w:r>
+            <w:r>
+              <w:t xml:space="preserve"> for svømmeklubben Delfinen</w:t>
+            </w:r>
+          </w:p>
+          <w:p/>
+        </w:tc>
+      </w:tr>
+      <w:tr>
+        <w:trPr>
+          <w:trHeight w:val="350"/>
+        </w:trPr>
+        <w:tc>
+          <w:tcPr>
+            <w:tcW w:w="1705" w:type="dxa"/>
+          </w:tcPr>
+          <w:p>
+            <w:pPr>
+              <w:rPr>
+                <w:b/>
+              </w:rPr>
+            </w:pPr>
+            <w:commentRangeStart w:id="8"/>
+            <w:r>
+              <w:rPr>
+                <w:b/>
+              </w:rPr>
+              <w:t>Pre-conditions:</w:t>
+            </w:r>
+          </w:p>
+        </w:tc>
+        <w:tc>
+          <w:tcPr>
+            <w:tcW w:w="4680" w:type="dxa"/>
+          </w:tcPr>
+          <w:p>
+            <w:r>
+              <w:t>Klubben har medlemmer</w:t>
+            </w:r>
+            <w:r>
+              <w:t>.</w:t>
+            </w:r>
+            <w:commentRangeEnd w:id="8"/>
+            <w:r>
+              <w:rPr>
+                <w:rStyle w:val="Kommentarhenvisning"/>
+              </w:rPr>
+              <w:commentReference w:id="8"/>
+            </w:r>
+          </w:p>
+          <w:p/>
+        </w:tc>
+      </w:tr>
+      <w:tr>
+        <w:trPr>
+          <w:trHeight w:val="350"/>
+        </w:trPr>
+        <w:tc>
+          <w:tcPr>
+            <w:tcW w:w="1705" w:type="dxa"/>
+          </w:tcPr>
+          <w:p>
+            <w:pPr>
+              <w:rPr>
+                <w:b/>
+              </w:rPr>
+            </w:pPr>
+            <w:r>
+              <w:rPr>
+                <w:b/>
+              </w:rPr>
+              <w:t>Success garanti:</w:t>
+            </w:r>
+          </w:p>
+        </w:tc>
+        <w:tc>
+          <w:tcPr>
+            <w:tcW w:w="4680" w:type="dxa"/>
+          </w:tcPr>
+          <w:p>
+            <w:r>
+              <w:t xml:space="preserve">En liste over </w:t>
+            </w:r>
+            <w:r>
+              <w:t>medlemmer der er i restance bliver printet ud på konsollen.</w:t>
+            </w:r>
+            <w:r>
+              <w:t xml:space="preserve"> </w:t>
+            </w:r>
+          </w:p>
+          <w:p/>
+        </w:tc>
+      </w:tr>
+      <w:tr>
+        <w:trPr>
+          <w:trHeight w:val="748"/>
+        </w:trPr>
+        <w:tc>
+          <w:tcPr>
+            <w:tcW w:w="1705" w:type="dxa"/>
+          </w:tcPr>
+          <w:p>
+            <w:pPr>
+              <w:rPr>
+                <w:b/>
+              </w:rPr>
+            </w:pPr>
+            <w:r>
+              <w:rPr>
+                <w:b/>
+              </w:rPr>
+              <w:t>Main flow:</w:t>
+            </w:r>
+          </w:p>
+        </w:tc>
+        <w:tc>
+          <w:tcPr>
+            <w:tcW w:w="4680" w:type="dxa"/>
+          </w:tcPr>
+          <w:p>
+            <w:pPr>
+              <w:pStyle w:val="Listeafsnit"/>
+              <w:numPr>
+                <w:ilvl w:val="0"/>
+                <w:numId w:val="16"/>
+              </w:numPr>
+            </w:pPr>
+            <w:r>
+              <w:t xml:space="preserve">Kasserer </w:t>
+            </w:r>
+            <w:r>
+              <w:t xml:space="preserve">vælger </w:t>
+            </w:r>
+            <w:r>
+              <w:rPr>
+                <w:i/>
+              </w:rPr>
+              <w:t>vis restance</w:t>
+            </w:r>
+            <w:r>
+              <w:rPr>
+                <w:i/>
+              </w:rPr>
+              <w:t xml:space="preserve"> </w:t>
+            </w:r>
+            <w:r>
+              <w:t>fra main menu.</w:t>
+            </w:r>
+          </w:p>
+          <w:p>
+            <w:pPr>
+              <w:pStyle w:val="Listeafsnit"/>
+              <w:numPr>
+                <w:ilvl w:val="0"/>
+                <w:numId w:val="16"/>
+              </w:numPr>
+            </w:pPr>
+            <w:r>
+              <w:t>System printer liste</w:t>
+            </w:r>
+            <w:r>
+              <w:t>.</w:t>
+            </w:r>
+          </w:p>
+          <w:p>
+            <w:pPr>
+              <w:pStyle w:val="Listeafsnit"/>
+              <w:numPr>
+                <w:ilvl w:val="0"/>
+                <w:numId w:val="16"/>
+              </w:numPr>
+            </w:pPr>
+            <w:r>
+              <w:t xml:space="preserve">System returnerer til </w:t>
+            </w:r>
+            <w:commentRangeStart w:id="10"/>
+            <w:r>
+              <w:t>”menu”</w:t>
+            </w:r>
+            <w:commentRangeEnd w:id="10"/>
+            <w:r>
+              <w:rPr>
+                <w:rStyle w:val="Kommentarhenvisning"/>
+              </w:rPr>
+              <w:commentReference w:id="10"/>
+            </w:r>
+            <w:r>
+              <w:br/>
+              <w:t xml:space="preserve"> </w:t>
+            </w:r>
+          </w:p>
+        </w:tc>
+      </w:tr>
+      <w:tr>
+        <w:trPr>
+          <w:trHeight w:val="748"/>
+        </w:trPr>
+        <w:tc>
+          <w:tcPr>
+            <w:tcW w:w="1705" w:type="dxa"/>
+          </w:tcPr>
+          <w:p>
+            <w:pPr>
+              <w:rPr>
+                <w:b/>
+              </w:rPr>
+            </w:pPr>
+            <w:r>
+              <w:rPr>
+                <w:b/>
+              </w:rPr>
+              <w:t>Extensions:</w:t>
+            </w:r>
+          </w:p>
+        </w:tc>
+        <w:tc>
+          <w:tcPr>
+            <w:tcW w:w="4680" w:type="dxa"/>
+          </w:tcPr>
+          <w:p>
+            <w:r>
+              <w:t>1</w:t>
+            </w:r>
+            <w:r>
+              <w:t xml:space="preserve">a. </w:t>
+            </w:r>
+            <w:r>
+              <w:t xml:space="preserve">Ingen medlemmer er i restance. </w:t>
+            </w:r>
+          </w:p>
+          <w:p>
+            <w:pPr>
+              <w:pStyle w:val="Listeafsnit"/>
+              <w:numPr>
+                <w:ilvl w:val="0"/>
+                <w:numId w:val="18"/>
+              </w:numPr>
+            </w:pPr>
+            <w:r>
+              <w:t xml:space="preserve">System </w:t>
+            </w:r>
+            <w:r>
+              <w:t>printer besked og returnerer til menu.</w:t>
+            </w:r>
+          </w:p>
+          <w:p/>
+        </w:tc>
+      </w:tr>
+    </w:tbl>
     <w:p>
-      <w:pPr>
-        <w:rPr>
-          <w:lang w:val="en-US"/>
-        </w:rPr>
-      </w:pPr>
-    </w:p>
-    <w:p>
-      <w:pPr>
-        <w:rPr>
-          <w:lang w:val="en-US"/>
-        </w:rPr>
-      </w:pPr>
-    </w:p>
-    <w:p>
-      <w:pPr>
-        <w:rPr>
-          <w:lang w:val="en-US"/>
-        </w:rPr>
-      </w:pPr>
-    </w:p>
-    <w:p>
-      <w:pPr>
-        <w:rPr>
-          <w:lang w:val="en-US"/>
-        </w:rPr>
-      </w:pPr>
-    </w:p>
-    <w:p>
-      <w:pPr>
-        <w:rPr>
-          <w:lang w:val="en-US"/>
-        </w:rPr>
-      </w:pPr>
-    </w:p>
-    <w:p>
-      <w:pPr>
-        <w:rPr>
-          <w:lang w:val="en-US"/>
-        </w:rPr>
-      </w:pPr>
-    </w:p>
-    <w:p>
-      <w:pPr>
-        <w:rPr>
-          <w:lang w:val="en-US"/>
-        </w:rPr>
-      </w:pPr>
-    </w:p>
-    <w:p>
-      <w:pPr>
-        <w:rPr>
-          <w:lang w:val="en-US"/>
-        </w:rPr>
-      </w:pPr>
-    </w:p>
-    <w:p>
-      <w:pPr>
-        <w:rPr>
-          <w:lang w:val="en-US"/>
-        </w:rPr>
-      </w:pPr>
-    </w:p>
-    <w:p>
-      <w:pPr>
-        <w:rPr>
-          <w:lang w:val="en-US"/>
-        </w:rPr>
-      </w:pPr>
-    </w:p>
-    <w:p>
-      <w:pPr>
-        <w:rPr>
-          <w:lang w:val="en-US"/>
-        </w:rPr>
-      </w:pPr>
-    </w:p>
-    <w:p>
-      <w:pPr>
-        <w:rPr>
-          <w:lang w:val="en-US"/>
-        </w:rPr>
-      </w:pPr>
-    </w:p>
-    <w:p>
-      <w:pPr>
-        <w:rPr>
-          <w:lang w:val="en-US"/>
-        </w:rPr>
-      </w:pPr>
-    </w:p>
-    <w:p>
-      <w:pPr>
-        <w:rPr>
-          <w:lang w:val="en-US"/>
-        </w:rPr>
-      </w:pPr>
-    </w:p>
-    <w:p>
-      <w:pPr>
-        <w:rPr>
-          <w:lang w:val="en-US"/>
-        </w:rPr>
-      </w:pPr>
-    </w:p>
-    <w:p>
-      <w:pPr>
-        <w:rPr>
-          <w:lang w:val="en-US"/>
-        </w:rPr>
-      </w:pPr>
-    </w:p>
-    <w:p>
-      <w:pPr>
-        <w:rPr>
-          <w:lang w:val="en-US"/>
-        </w:rPr>
-      </w:pPr>
-    </w:p>
-    <w:p>
-      <w:pPr>
-        <w:rPr>
-          <w:lang w:val="en-US"/>
-        </w:rPr>
-      </w:pPr>
-    </w:p>
-    <w:p>
-      <w:pPr>
-        <w:rPr>
-          <w:lang w:val="en-US"/>
-        </w:rPr>
-      </w:pPr>
-    </w:p>
-    <w:p>
-      <w:pPr>
-        <w:rPr>
-          <w:lang w:val="en-US"/>
-        </w:rPr>
-      </w:pPr>
-    </w:p>
-    <w:p>
-      <w:pPr>
-        <w:rPr>
-          <w:lang w:val="en-US"/>
-        </w:rPr>
-      </w:pPr>
-    </w:p>
-    <w:p>
-      <w:pPr>
-        <w:rPr>
-          <w:lang w:val="en-US"/>
-        </w:rPr>
-      </w:pPr>
-    </w:p>
-    <w:p>
-      <w:pPr>
-        <w:rPr>
-          <w:lang w:val="en-US"/>
-        </w:rPr>
-      </w:pPr>
+      <w:r>
+        <w:br w:type="page"/>
+      </w:r>
     </w:p>
     <w:tbl>
       <w:tblPr>
@@ -805,25 +1746,9 @@
             <w:tcW w:w="1705" w:type="dxa"/>
           </w:tcPr>
           <w:p>
-            <w:pPr>
-              <w:rPr>
-                <w:b/>
-              </w:rPr>
-            </w:pPr>
-            <w:proofErr w:type="spellStart"/>
-            <w:r>
-              <w:rPr>
-                <w:b/>
-              </w:rPr>
+            <w:r>
               <w:lastRenderedPageBreak/>
-              <w:t>Use</w:t>
-            </w:r>
-            <w:proofErr w:type="spellEnd"/>
-            <w:r>
-              <w:rPr>
-                <w:b/>
-              </w:rPr>
-              <w:t xml:space="preserve"> case navn:</w:t>
+              <w:t>Use case navn:</w:t>
             </w:r>
           </w:p>
         </w:tc>
@@ -833,18 +1758,9 @@
           </w:tcPr>
           <w:p>
             <w:r>
-              <w:t>Print svømmediscipliner **</w:t>
-            </w:r>
-            <w:proofErr w:type="spellStart"/>
-            <w:r>
-              <w:t>Fully</w:t>
-            </w:r>
-            <w:proofErr w:type="spellEnd"/>
-            <w:r>
-              <w:t>**</w:t>
-            </w:r>
-          </w:p>
-          <w:p/>
+              <w:t>Print kandidater**Fully**</w:t>
+            </w:r>
+          </w:p>
         </w:tc>
       </w:tr>
       <w:tr>
@@ -856,24 +1772,8 @@
             <w:tcW w:w="1705" w:type="dxa"/>
           </w:tcPr>
           <w:p>
-            <w:pPr>
-              <w:rPr>
-                <w:b/>
-              </w:rPr>
-            </w:pPr>
-            <w:proofErr w:type="spellStart"/>
-            <w:r>
-              <w:rPr>
-                <w:b/>
-              </w:rPr>
-              <w:t>Use</w:t>
-            </w:r>
-            <w:proofErr w:type="spellEnd"/>
-            <w:r>
-              <w:rPr>
-                <w:b/>
-              </w:rPr>
-              <w:t xml:space="preserve"> case ID:</w:t>
+            <w:r>
+              <w:t>Use case ID:</w:t>
             </w:r>
           </w:p>
         </w:tc>
@@ -886,10 +1786,9 @@
               <w:t>UC00</w:t>
             </w:r>
             <w:r>
-              <w:t>2</w:t>
-            </w:r>
-          </w:p>
-          <w:p/>
+              <w:t>4</w:t>
+            </w:r>
+          </w:p>
         </w:tc>
       </w:tr>
       <w:tr>
@@ -901,24 +1800,8 @@
             <w:tcW w:w="1705" w:type="dxa"/>
           </w:tcPr>
           <w:p>
-            <w:pPr>
-              <w:rPr>
-                <w:b/>
-              </w:rPr>
-            </w:pPr>
-            <w:proofErr w:type="spellStart"/>
-            <w:r>
-              <w:rPr>
-                <w:b/>
-              </w:rPr>
-              <w:t>Scope</w:t>
-            </w:r>
-            <w:proofErr w:type="spellEnd"/>
-            <w:r>
-              <w:rPr>
-                <w:b/>
-              </w:rPr>
-              <w:t>:</w:t>
+            <w:r>
+              <w:t>Scope:</w:t>
             </w:r>
           </w:p>
         </w:tc>
@@ -931,7 +1814,6 @@
               <w:t>Delfinklub management system</w:t>
             </w:r>
           </w:p>
-          <w:p/>
         </w:tc>
       </w:tr>
       <w:tr>
@@ -943,15 +1825,7 @@
             <w:tcW w:w="1705" w:type="dxa"/>
           </w:tcPr>
           <w:p>
-            <w:pPr>
-              <w:rPr>
-                <w:b/>
-              </w:rPr>
-            </w:pPr>
-            <w:r>
-              <w:rPr>
-                <w:b/>
-              </w:rPr>
+            <w:r>
               <w:t>Beskrivelse:</w:t>
             </w:r>
           </w:p>
@@ -962,16 +1836,9 @@
           </w:tcPr>
           <w:p>
             <w:r>
-              <w:t xml:space="preserve">Træner skal kunne </w:t>
-            </w:r>
-            <w:r>
-              <w:t>se en eller flere lister over svømmere,</w:t>
-            </w:r>
-            <w:r>
-              <w:t xml:space="preserve"> der er tilknyttet de forskellige svømmediscipliner.</w:t>
-            </w:r>
-          </w:p>
-          <w:p/>
+              <w:t>Træner skal kunne se en liste med de 5 bedste konkurrencesvømmere inden for hver disciplin.</w:t>
+            </w:r>
+          </w:p>
         </w:tc>
       </w:tr>
       <w:tr>
@@ -983,15 +1850,7 @@
             <w:tcW w:w="1705" w:type="dxa"/>
           </w:tcPr>
           <w:p>
-            <w:pPr>
-              <w:rPr>
-                <w:b/>
-              </w:rPr>
-            </w:pPr>
-            <w:r>
-              <w:rPr>
-                <w:b/>
-              </w:rPr>
+            <w:r>
               <w:t>Aktør(er):</w:t>
             </w:r>
           </w:p>
@@ -1005,7 +1864,6 @@
               <w:t>Træner</w:t>
             </w:r>
           </w:p>
-          <w:p/>
         </w:tc>
       </w:tr>
       <w:tr>
@@ -1017,15 +1875,7 @@
             <w:tcW w:w="1705" w:type="dxa"/>
           </w:tcPr>
           <w:p>
-            <w:pPr>
-              <w:rPr>
-                <w:b/>
-              </w:rPr>
-            </w:pPr>
-            <w:r>
-              <w:rPr>
-                <w:b/>
-              </w:rPr>
+            <w:r>
               <w:t>Stakeholders:</w:t>
             </w:r>
           </w:p>
@@ -1036,13 +1886,9 @@
           </w:tcPr>
           <w:p>
             <w:r>
-              <w:t>Træner</w:t>
-            </w:r>
-            <w:r>
-              <w:t xml:space="preserve"> for svømmeklubben Delfinen</w:t>
-            </w:r>
-          </w:p>
-          <w:p/>
+              <w:t>Træner for svømmeklubben Delfinen</w:t>
+            </w:r>
+          </w:p>
         </w:tc>
       </w:tr>
       <w:tr>
@@ -1054,36 +1900,8 @@
             <w:tcW w:w="1705" w:type="dxa"/>
           </w:tcPr>
           <w:p>
-            <w:pPr>
-              <w:rPr>
-                <w:b/>
-              </w:rPr>
-            </w:pPr>
-            <w:proofErr w:type="spellStart"/>
-            <w:r>
-              <w:rPr>
-                <w:b/>
-              </w:rPr>
-              <w:t>Pre</w:t>
-            </w:r>
-            <w:r>
-              <w:rPr>
-                <w:b/>
-              </w:rPr>
-              <w:t>-</w:t>
-            </w:r>
-            <w:r>
-              <w:rPr>
-                <w:b/>
-              </w:rPr>
-              <w:t>conditions</w:t>
-            </w:r>
-            <w:proofErr w:type="spellEnd"/>
-            <w:r>
-              <w:rPr>
-                <w:b/>
-              </w:rPr>
-              <w:t>:</w:t>
+            <w:r>
+              <w:t>Pre-conditions:</w:t>
             </w:r>
           </w:p>
         </w:tc>
@@ -1096,27 +1914,10 @@
               <w:t>Klubben har medlemmer der er konkurrencesvømmere.</w:t>
             </w:r>
             <w:r>
-              <w:t xml:space="preserve"> </w:t>
-            </w:r>
-            <w:r>
               <w:br/>
-            </w:r>
-            <w:r>
-              <w:t>M</w:t>
-            </w:r>
-            <w:commentRangeStart w:id="0"/>
-            <w:r>
-              <w:t>edlem skal være tilknyttet en disciplin.</w:t>
-            </w:r>
-            <w:commentRangeEnd w:id="0"/>
-            <w:r>
-              <w:rPr>
-                <w:rStyle w:val="Kommentarhenvisning"/>
-              </w:rPr>
-              <w:commentReference w:id="0"/>
-            </w:r>
-          </w:p>
-          <w:p/>
+              <w:t>Medlem skal have deltaget i konkurrence og fået placering og tid i en disciplin.</w:t>
+            </w:r>
+          </w:p>
         </w:tc>
       </w:tr>
       <w:tr>
@@ -1128,15 +1929,7 @@
             <w:tcW w:w="1705" w:type="dxa"/>
           </w:tcPr>
           <w:p>
-            <w:pPr>
-              <w:rPr>
-                <w:b/>
-              </w:rPr>
-            </w:pPr>
-            <w:r>
-              <w:rPr>
-                <w:b/>
-              </w:rPr>
+            <w:r>
               <w:t>Success garanti:</w:t>
             </w:r>
           </w:p>
@@ -1147,10 +1940,9 @@
           </w:tcPr>
           <w:p>
             <w:r>
-              <w:t xml:space="preserve">En liste over svømmere og de tilknyttede discipliner bliver printet. </w:t>
-            </w:r>
-          </w:p>
-          <w:p/>
+              <w:t xml:space="preserve">En liste med top 5 svømmere inden for den pågældende disciplin printes. </w:t>
+            </w:r>
+          </w:p>
         </w:tc>
       </w:tr>
       <w:tr>
@@ -1162,15 +1954,7 @@
             <w:tcW w:w="1705" w:type="dxa"/>
           </w:tcPr>
           <w:p>
-            <w:pPr>
-              <w:rPr>
-                <w:b/>
-              </w:rPr>
-            </w:pPr>
-            <w:r>
-              <w:rPr>
-                <w:b/>
-              </w:rPr>
+            <w:r>
               <w:t>Main flow:</w:t>
             </w:r>
           </w:p>
@@ -1184,42 +1968,20 @@
               <w:pStyle w:val="Listeafsnit"/>
               <w:numPr>
                 <w:ilvl w:val="0"/>
-                <w:numId w:val="9"/>
+                <w:numId w:val="13"/>
               </w:numPr>
             </w:pPr>
             <w:r>
-              <w:t>Træner</w:t>
-            </w:r>
-            <w:r>
-              <w:t xml:space="preserve"> vælger </w:t>
+              <w:t xml:space="preserve">Træner vælger </w:t>
             </w:r>
             <w:r>
               <w:rPr>
                 <w:i/>
               </w:rPr>
-              <w:t xml:space="preserve">print discipliner </w:t>
-            </w:r>
-            <w:r>
-              <w:t xml:space="preserve">fra main </w:t>
-            </w:r>
-            <w:commentRangeStart w:id="1"/>
-            <w:commentRangeStart w:id="2"/>
-            <w:r>
-              <w:t>menu.</w:t>
-            </w:r>
-            <w:commentRangeEnd w:id="1"/>
-            <w:r>
-              <w:rPr>
-                <w:rStyle w:val="Kommentarhenvisning"/>
-              </w:rPr>
-              <w:commentReference w:id="1"/>
-            </w:r>
-            <w:commentRangeEnd w:id="2"/>
-            <w:r>
-              <w:rPr>
-                <w:rStyle w:val="Kommentarhenvisning"/>
-              </w:rPr>
-              <w:commentReference w:id="2"/>
+              <w:t xml:space="preserve">vis udtagelseskandidater </w:t>
+            </w:r>
+            <w:r>
+              <w:t>fra main menu.</w:t>
             </w:r>
           </w:p>
           <w:p>
@@ -1227,30 +1989,11 @@
               <w:pStyle w:val="Listeafsnit"/>
               <w:numPr>
                 <w:ilvl w:val="0"/>
-                <w:numId w:val="9"/>
+                <w:numId w:val="13"/>
               </w:numPr>
             </w:pPr>
             <w:r>
-              <w:t xml:space="preserve">System prompter for </w:t>
-            </w:r>
-            <w:commentRangeStart w:id="3"/>
-            <w:commentRangeStart w:id="4"/>
-            <w:r>
-              <w:t>disciplin.</w:t>
-            </w:r>
-            <w:commentRangeEnd w:id="3"/>
-            <w:r>
-              <w:rPr>
-                <w:rStyle w:val="Kommentarhenvisning"/>
-              </w:rPr>
-              <w:commentReference w:id="3"/>
-            </w:r>
-            <w:commentRangeEnd w:id="4"/>
-            <w:r>
-              <w:rPr>
-                <w:rStyle w:val="Kommentarhenvisning"/>
-              </w:rPr>
-              <w:commentReference w:id="4"/>
+              <w:t>System prompter for disciplin.</w:t>
             </w:r>
           </w:p>
           <w:p>
@@ -1258,7 +2001,7 @@
               <w:pStyle w:val="Listeafsnit"/>
               <w:numPr>
                 <w:ilvl w:val="0"/>
-                <w:numId w:val="9"/>
+                <w:numId w:val="13"/>
               </w:numPr>
             </w:pPr>
             <w:r>
@@ -1270,14 +2013,11 @@
               <w:pStyle w:val="Listeafsnit"/>
               <w:numPr>
                 <w:ilvl w:val="0"/>
-                <w:numId w:val="9"/>
+                <w:numId w:val="13"/>
               </w:numPr>
             </w:pPr>
             <w:r>
-              <w:t xml:space="preserve">System </w:t>
-            </w:r>
-            <w:r>
-              <w:t>printer liste</w:t>
+              <w:t>System printer liste med top 5</w:t>
             </w:r>
           </w:p>
           <w:p>
@@ -1285,49 +2025,17 @@
               <w:pStyle w:val="Listeafsnit"/>
               <w:numPr>
                 <w:ilvl w:val="0"/>
-                <w:numId w:val="9"/>
+                <w:numId w:val="13"/>
               </w:numPr>
             </w:pPr>
             <w:r>
               <w:t xml:space="preserve">System </w:t>
             </w:r>
-            <w:commentRangeStart w:id="5"/>
-            <w:commentRangeStart w:id="6"/>
-            <w:commentRangeStart w:id="7"/>
             <w:r>
               <w:rPr>
                 <w:color w:val="000000" w:themeColor="text1"/>
               </w:rPr>
-              <w:t xml:space="preserve">prompter </w:t>
-            </w:r>
-            <w:r>
-              <w:rPr>
-                <w:color w:val="000000" w:themeColor="text1"/>
-              </w:rPr>
-              <w:t>om fortsættelse.</w:t>
-            </w:r>
-            <w:commentRangeEnd w:id="5"/>
-            <w:r>
-              <w:rPr>
-                <w:rStyle w:val="Kommentarhenvisning"/>
-                <w:color w:val="000000" w:themeColor="text1"/>
-              </w:rPr>
-              <w:commentReference w:id="5"/>
-            </w:r>
-            <w:commentRangeEnd w:id="6"/>
-            <w:r>
-              <w:rPr>
-                <w:rStyle w:val="Kommentarhenvisning"/>
-                <w:color w:val="000000" w:themeColor="text1"/>
-              </w:rPr>
-              <w:commentReference w:id="6"/>
-            </w:r>
-            <w:commentRangeEnd w:id="7"/>
-            <w:r>
-              <w:rPr>
-                <w:rStyle w:val="Kommentarhenvisning"/>
-              </w:rPr>
-              <w:commentReference w:id="7"/>
+              <w:t>prompter om fortsættelse.</w:t>
             </w:r>
           </w:p>
           <w:p>
@@ -1335,7 +2043,7 @@
               <w:pStyle w:val="Listeafsnit"/>
               <w:numPr>
                 <w:ilvl w:val="0"/>
-                <w:numId w:val="9"/>
+                <w:numId w:val="13"/>
               </w:numPr>
             </w:pPr>
             <w:r>
@@ -1357,15 +2065,7 @@
             <w:tcW w:w="1705" w:type="dxa"/>
           </w:tcPr>
           <w:p>
-            <w:pPr>
-              <w:rPr>
-                <w:b/>
-              </w:rPr>
-            </w:pPr>
-            <w:r>
-              <w:rPr>
-                <w:b/>
-              </w:rPr>
+            <w:r>
               <w:t>Extensions:</w:t>
             </w:r>
           </w:p>
@@ -1375,1040 +2075,22 @@
             <w:tcW w:w="4680" w:type="dxa"/>
           </w:tcPr>
           <w:p>
-            <w:r>
-              <w:t xml:space="preserve">3a. </w:t>
-            </w:r>
-            <w:r>
-              <w:t>Træner</w:t>
-            </w:r>
-            <w:r>
-              <w:t xml:space="preserve"> </w:t>
-            </w:r>
-            <w:r>
-              <w:t xml:space="preserve">indtaster </w:t>
-            </w:r>
-            <w:r>
-              <w:t>ugyldigt input.</w:t>
-            </w:r>
-          </w:p>
-          <w:p>
-            <w:pPr>
-              <w:pStyle w:val="Listeafsnit"/>
-              <w:numPr>
-                <w:ilvl w:val="0"/>
-                <w:numId w:val="10"/>
-              </w:numPr>
-            </w:pPr>
-            <w:r>
-              <w:t xml:space="preserve">System prompter for gyldigt </w:t>
-            </w:r>
-            <w:r>
-              <w:t>navn for disciplin</w:t>
-            </w:r>
-            <w:r>
-              <w:t>.</w:t>
-            </w:r>
-          </w:p>
-          <w:p>
-            <w:pPr>
-              <w:pStyle w:val="Listeafsnit"/>
-              <w:numPr>
-                <w:ilvl w:val="0"/>
-                <w:numId w:val="10"/>
-              </w:numPr>
-            </w:pPr>
-            <w:r>
-              <w:t>Hvis navn er gyldigt, fortsæt til punkt 4. Ellers returner til 3a</w:t>
-            </w:r>
-          </w:p>
-          <w:p>
-            <w:r>
-              <w:t>5a.</w:t>
-            </w:r>
-            <w:r>
-              <w:t xml:space="preserve"> Træner</w:t>
-            </w:r>
-            <w:r>
-              <w:t xml:space="preserve"> </w:t>
-            </w:r>
-            <w:r>
-              <w:t>vælger at printe en ny liste ud.</w:t>
-            </w:r>
-          </w:p>
-          <w:p>
-            <w:pPr>
-              <w:pStyle w:val="Listeafsnit"/>
-              <w:numPr>
-                <w:ilvl w:val="0"/>
-                <w:numId w:val="11"/>
-              </w:numPr>
-            </w:pPr>
-            <w:r>
-              <w:t>R</w:t>
-            </w:r>
-            <w:r>
-              <w:t xml:space="preserve">eturner til </w:t>
-            </w:r>
-            <w:r>
-              <w:t>punkt 2 i ’main flow’</w:t>
-            </w:r>
-            <w:r>
-              <w:t xml:space="preserve">. </w:t>
-            </w:r>
-            <w:r>
-              <w:br/>
-              <w:t xml:space="preserve">Ellers fortsæt til punkt 6 i ’main flow’.  </w:t>
-            </w:r>
-          </w:p>
-          <w:p/>
-        </w:tc>
-      </w:tr>
-    </w:tbl>
-    <w:p/>
-    <w:p/>
-    <w:p/>
-    <w:p/>
-    <w:p/>
-    <w:p/>
-    <w:p/>
-    <w:p/>
-    <w:p/>
-    <w:p/>
-    <w:p/>
-    <w:p/>
-    <w:p/>
-    <w:p/>
-    <w:p/>
-    <w:p/>
-    <w:p/>
-    <w:p/>
-    <w:p/>
-    <w:p/>
-    <w:tbl>
-      <w:tblPr>
-        <w:tblStyle w:val="Tabel-Gitter"/>
-        <w:tblpPr w:leftFromText="141" w:rightFromText="141" w:horzAnchor="margin" w:tblpY="420"/>
-        <w:tblW w:w="0" w:type="auto"/>
-        <w:tblLook w:val="04A0" w:firstRow="1" w:lastRow="0" w:firstColumn="1" w:lastColumn="0" w:noHBand="0" w:noVBand="1"/>
-      </w:tblPr>
-      <w:tblGrid>
-        <w:gridCol w:w="1705"/>
-        <w:gridCol w:w="4680"/>
-      </w:tblGrid>
-      <w:tr>
-        <w:trPr>
-          <w:trHeight w:val="350"/>
-        </w:trPr>
-        <w:tc>
-          <w:tcPr>
-            <w:tcW w:w="1705" w:type="dxa"/>
-          </w:tcPr>
-          <w:p>
-            <w:pPr>
-              <w:rPr>
-                <w:b/>
-              </w:rPr>
-            </w:pPr>
-            <w:proofErr w:type="spellStart"/>
-            <w:r>
-              <w:rPr>
-                <w:b/>
-              </w:rPr>
-              <w:lastRenderedPageBreak/>
-              <w:t>Use</w:t>
-            </w:r>
-            <w:proofErr w:type="spellEnd"/>
-            <w:r>
-              <w:rPr>
-                <w:b/>
-              </w:rPr>
-              <w:t xml:space="preserve"> case navn:</w:t>
-            </w:r>
-          </w:p>
-        </w:tc>
-        <w:tc>
-          <w:tcPr>
-            <w:tcW w:w="4680" w:type="dxa"/>
-          </w:tcPr>
-          <w:p>
-            <w:r>
-              <w:t>Print restance</w:t>
-            </w:r>
-            <w:r>
-              <w:t xml:space="preserve"> **</w:t>
-            </w:r>
-            <w:proofErr w:type="spellStart"/>
-            <w:r>
-              <w:t>Fully</w:t>
-            </w:r>
-            <w:proofErr w:type="spellEnd"/>
-            <w:r>
-              <w:t>**</w:t>
-            </w:r>
-          </w:p>
-          <w:p/>
-        </w:tc>
-      </w:tr>
-      <w:tr>
-        <w:trPr>
-          <w:trHeight w:val="350"/>
-        </w:trPr>
-        <w:tc>
-          <w:tcPr>
-            <w:tcW w:w="1705" w:type="dxa"/>
-          </w:tcPr>
-          <w:p>
-            <w:pPr>
-              <w:rPr>
-                <w:b/>
-              </w:rPr>
-            </w:pPr>
-            <w:proofErr w:type="spellStart"/>
-            <w:r>
-              <w:rPr>
-                <w:b/>
-              </w:rPr>
-              <w:t>Use</w:t>
-            </w:r>
-            <w:proofErr w:type="spellEnd"/>
-            <w:r>
-              <w:rPr>
-                <w:b/>
-              </w:rPr>
-              <w:t xml:space="preserve"> case ID:</w:t>
-            </w:r>
-          </w:p>
-        </w:tc>
-        <w:tc>
-          <w:tcPr>
-            <w:tcW w:w="4680" w:type="dxa"/>
-          </w:tcPr>
-          <w:p>
-            <w:r>
-              <w:t>UC00</w:t>
-            </w:r>
-            <w:r>
-              <w:t>3</w:t>
-            </w:r>
-          </w:p>
-          <w:p/>
-        </w:tc>
-      </w:tr>
-      <w:tr>
-        <w:trPr>
-          <w:trHeight w:val="350"/>
-        </w:trPr>
-        <w:tc>
-          <w:tcPr>
-            <w:tcW w:w="1705" w:type="dxa"/>
-          </w:tcPr>
-          <w:p>
-            <w:pPr>
-              <w:rPr>
-                <w:b/>
-              </w:rPr>
-            </w:pPr>
-            <w:proofErr w:type="spellStart"/>
-            <w:r>
-              <w:rPr>
-                <w:b/>
-              </w:rPr>
-              <w:t>Scope</w:t>
-            </w:r>
-            <w:proofErr w:type="spellEnd"/>
-            <w:r>
-              <w:rPr>
-                <w:b/>
-              </w:rPr>
-              <w:t>:</w:t>
-            </w:r>
-          </w:p>
-        </w:tc>
-        <w:tc>
-          <w:tcPr>
-            <w:tcW w:w="4680" w:type="dxa"/>
-          </w:tcPr>
-          <w:p>
-            <w:r>
-              <w:t>Delfinklub management system</w:t>
-            </w:r>
-          </w:p>
-          <w:p/>
-        </w:tc>
-      </w:tr>
-      <w:tr>
-        <w:trPr>
-          <w:trHeight w:val="350"/>
-        </w:trPr>
-        <w:tc>
-          <w:tcPr>
-            <w:tcW w:w="1705" w:type="dxa"/>
-          </w:tcPr>
-          <w:p>
-            <w:pPr>
-              <w:rPr>
-                <w:b/>
-              </w:rPr>
-            </w:pPr>
-            <w:r>
-              <w:rPr>
-                <w:b/>
-              </w:rPr>
-              <w:t>Beskrivelse:</w:t>
-            </w:r>
-          </w:p>
-        </w:tc>
-        <w:tc>
-          <w:tcPr>
-            <w:tcW w:w="4680" w:type="dxa"/>
-          </w:tcPr>
-          <w:p>
-            <w:r>
-              <w:t xml:space="preserve">Kassereren skal kunne se en liste over de medlemmer der er </w:t>
-            </w:r>
-            <w:r>
-              <w:t>i restance.</w:t>
-            </w:r>
-          </w:p>
-          <w:p/>
-        </w:tc>
-      </w:tr>
-      <w:tr>
-        <w:trPr>
-          <w:trHeight w:val="350"/>
-        </w:trPr>
-        <w:tc>
-          <w:tcPr>
-            <w:tcW w:w="1705" w:type="dxa"/>
-          </w:tcPr>
-          <w:p>
-            <w:pPr>
-              <w:rPr>
-                <w:b/>
-              </w:rPr>
-            </w:pPr>
-            <w:r>
-              <w:rPr>
-                <w:b/>
-              </w:rPr>
-              <w:t>Aktør(er):</w:t>
-            </w:r>
-          </w:p>
-        </w:tc>
-        <w:tc>
-          <w:tcPr>
-            <w:tcW w:w="4680" w:type="dxa"/>
-          </w:tcPr>
-          <w:p>
-            <w:r>
-              <w:t>Kasserer</w:t>
-            </w:r>
-          </w:p>
-          <w:p/>
-        </w:tc>
-      </w:tr>
-      <w:tr>
-        <w:trPr>
-          <w:trHeight w:val="350"/>
-        </w:trPr>
-        <w:tc>
-          <w:tcPr>
-            <w:tcW w:w="1705" w:type="dxa"/>
-          </w:tcPr>
-          <w:p>
-            <w:pPr>
-              <w:rPr>
-                <w:b/>
-              </w:rPr>
-            </w:pPr>
-            <w:r>
-              <w:rPr>
-                <w:b/>
-              </w:rPr>
-              <w:t>Stakeholders:</w:t>
-            </w:r>
-          </w:p>
-        </w:tc>
-        <w:tc>
-          <w:tcPr>
-            <w:tcW w:w="4680" w:type="dxa"/>
-          </w:tcPr>
-          <w:p>
-            <w:r>
-              <w:t>Kasserer</w:t>
-            </w:r>
-            <w:r>
-              <w:t xml:space="preserve"> for svømmeklubben Delfinen</w:t>
-            </w:r>
-          </w:p>
-          <w:p/>
-        </w:tc>
-      </w:tr>
-      <w:tr>
-        <w:trPr>
-          <w:trHeight w:val="350"/>
-        </w:trPr>
-        <w:tc>
-          <w:tcPr>
-            <w:tcW w:w="1705" w:type="dxa"/>
-          </w:tcPr>
-          <w:p>
-            <w:pPr>
-              <w:rPr>
-                <w:b/>
-              </w:rPr>
-            </w:pPr>
-            <w:proofErr w:type="spellStart"/>
-            <w:r>
-              <w:rPr>
-                <w:b/>
-              </w:rPr>
-              <w:t>Pre-conditions</w:t>
-            </w:r>
-            <w:proofErr w:type="spellEnd"/>
-            <w:r>
-              <w:rPr>
-                <w:b/>
-              </w:rPr>
-              <w:t>:</w:t>
-            </w:r>
-          </w:p>
-        </w:tc>
-        <w:tc>
-          <w:tcPr>
-            <w:tcW w:w="4680" w:type="dxa"/>
-          </w:tcPr>
-          <w:p>
-            <w:r>
-              <w:t>Klubben har medlemmer</w:t>
-            </w:r>
-            <w:r>
-              <w:t>.</w:t>
-            </w:r>
-          </w:p>
-          <w:p/>
-        </w:tc>
-      </w:tr>
-      <w:tr>
-        <w:trPr>
-          <w:trHeight w:val="350"/>
-        </w:trPr>
-        <w:tc>
-          <w:tcPr>
-            <w:tcW w:w="1705" w:type="dxa"/>
-          </w:tcPr>
-          <w:p>
-            <w:pPr>
-              <w:rPr>
-                <w:b/>
-              </w:rPr>
-            </w:pPr>
-            <w:r>
-              <w:rPr>
-                <w:b/>
-              </w:rPr>
-              <w:t>Success garanti:</w:t>
-            </w:r>
-          </w:p>
-        </w:tc>
-        <w:tc>
-          <w:tcPr>
-            <w:tcW w:w="4680" w:type="dxa"/>
-          </w:tcPr>
-          <w:p>
-            <w:r>
-              <w:t xml:space="preserve">En liste over </w:t>
-            </w:r>
-            <w:r>
-              <w:t>medlemmer der er i restance bliver printet ud på konsollen.</w:t>
-            </w:r>
-            <w:r>
-              <w:t xml:space="preserve"> </w:t>
-            </w:r>
-          </w:p>
-          <w:p/>
-        </w:tc>
-      </w:tr>
-      <w:tr>
-        <w:trPr>
-          <w:trHeight w:val="748"/>
-        </w:trPr>
-        <w:tc>
-          <w:tcPr>
-            <w:tcW w:w="1705" w:type="dxa"/>
-          </w:tcPr>
-          <w:p>
-            <w:pPr>
-              <w:rPr>
-                <w:b/>
-              </w:rPr>
-            </w:pPr>
-            <w:r>
-              <w:rPr>
-                <w:b/>
-              </w:rPr>
-              <w:t>Main flow:</w:t>
-            </w:r>
-          </w:p>
-        </w:tc>
-        <w:tc>
-          <w:tcPr>
-            <w:tcW w:w="4680" w:type="dxa"/>
-          </w:tcPr>
-          <w:p>
-            <w:pPr>
-              <w:pStyle w:val="Listeafsnit"/>
-              <w:numPr>
-                <w:ilvl w:val="0"/>
-                <w:numId w:val="16"/>
-              </w:numPr>
-            </w:pPr>
-            <w:r>
-              <w:t xml:space="preserve">Kasserer </w:t>
-            </w:r>
-            <w:r>
-              <w:t xml:space="preserve">vælger </w:t>
-            </w:r>
-            <w:r>
-              <w:rPr>
-                <w:i/>
-              </w:rPr>
-              <w:t>vis restance</w:t>
-            </w:r>
-            <w:r>
-              <w:rPr>
-                <w:i/>
-              </w:rPr>
-              <w:t xml:space="preserve"> </w:t>
-            </w:r>
-            <w:r>
-              <w:t xml:space="preserve">fra </w:t>
-            </w:r>
-            <w:proofErr w:type="spellStart"/>
-            <w:r>
-              <w:t>main</w:t>
-            </w:r>
-            <w:proofErr w:type="spellEnd"/>
-            <w:r>
-              <w:t xml:space="preserve"> menu.</w:t>
-            </w:r>
-          </w:p>
-          <w:p>
-            <w:pPr>
-              <w:pStyle w:val="Listeafsnit"/>
-              <w:numPr>
-                <w:ilvl w:val="0"/>
-                <w:numId w:val="16"/>
-              </w:numPr>
-            </w:pPr>
-            <w:r>
-              <w:t>System printer liste</w:t>
-            </w:r>
-            <w:r>
-              <w:t>.</w:t>
-            </w:r>
-          </w:p>
-          <w:p>
-            <w:pPr>
-              <w:pStyle w:val="Listeafsnit"/>
-              <w:numPr>
-                <w:ilvl w:val="0"/>
-                <w:numId w:val="16"/>
-              </w:numPr>
-            </w:pPr>
-            <w:r>
-              <w:t xml:space="preserve">System returnerer til </w:t>
-            </w:r>
-            <w:commentRangeStart w:id="8"/>
-            <w:r>
-              <w:t>”menu”</w:t>
-            </w:r>
-            <w:commentRangeEnd w:id="8"/>
+            <w:commentRangeStart w:id="11"/>
+            <w:r>
+              <w:t>3a. Træner indtaster ugyldig</w:t>
+            </w:r>
+            <w:r>
+              <w:t>t</w:t>
+            </w:r>
+            <w:r>
+              <w:t xml:space="preserve"> input.</w:t>
+            </w:r>
+            <w:commentRangeEnd w:id="11"/>
             <w:r>
               <w:rPr>
                 <w:rStyle w:val="Kommentarhenvisning"/>
               </w:rPr>
-              <w:commentReference w:id="8"/>
-            </w:r>
-            <w:r>
-              <w:br/>
-              <w:t xml:space="preserve"> </w:t>
-            </w:r>
-          </w:p>
-        </w:tc>
-      </w:tr>
-      <w:tr>
-        <w:trPr>
-          <w:trHeight w:val="748"/>
-        </w:trPr>
-        <w:tc>
-          <w:tcPr>
-            <w:tcW w:w="1705" w:type="dxa"/>
-          </w:tcPr>
-          <w:p>
-            <w:pPr>
-              <w:rPr>
-                <w:b/>
-              </w:rPr>
-            </w:pPr>
-            <w:r>
-              <w:rPr>
-                <w:b/>
-              </w:rPr>
-              <w:t>Extensions:</w:t>
-            </w:r>
-          </w:p>
-        </w:tc>
-        <w:tc>
-          <w:tcPr>
-            <w:tcW w:w="4680" w:type="dxa"/>
-          </w:tcPr>
-          <w:p>
-            <w:r>
-              <w:t>1</w:t>
-            </w:r>
-            <w:r>
-              <w:t xml:space="preserve">a. </w:t>
-            </w:r>
-            <w:bookmarkStart w:id="9" w:name="_GoBack"/>
-            <w:bookmarkEnd w:id="9"/>
-            <w:r>
-              <w:t xml:space="preserve">Ingen medlemmer er i restance. </w:t>
-            </w:r>
-          </w:p>
-          <w:p>
-            <w:pPr>
-              <w:pStyle w:val="Listeafsnit"/>
-              <w:numPr>
-                <w:ilvl w:val="0"/>
-                <w:numId w:val="18"/>
-              </w:numPr>
-            </w:pPr>
-            <w:r>
-              <w:t xml:space="preserve">System </w:t>
-            </w:r>
-            <w:r>
-              <w:t>printer besked og returnerer til menu.</w:t>
-            </w:r>
-          </w:p>
-          <w:p/>
-        </w:tc>
-      </w:tr>
-    </w:tbl>
-    <w:p>
-      <w:r>
-        <w:br w:type="page"/>
-      </w:r>
-    </w:p>
-    <w:tbl>
-      <w:tblPr>
-        <w:tblStyle w:val="Tabel-Gitter"/>
-        <w:tblpPr w:leftFromText="141" w:rightFromText="141" w:horzAnchor="margin" w:tblpY="420"/>
-        <w:tblW w:w="0" w:type="auto"/>
-        <w:tblLook w:val="04A0" w:firstRow="1" w:lastRow="0" w:firstColumn="1" w:lastColumn="0" w:noHBand="0" w:noVBand="1"/>
-      </w:tblPr>
-      <w:tblGrid>
-        <w:gridCol w:w="1705"/>
-        <w:gridCol w:w="4680"/>
-      </w:tblGrid>
-      <w:tr>
-        <w:trPr>
-          <w:trHeight w:val="350"/>
-        </w:trPr>
-        <w:tc>
-          <w:tcPr>
-            <w:tcW w:w="1705" w:type="dxa"/>
-          </w:tcPr>
-          <w:p>
-            <w:proofErr w:type="spellStart"/>
-            <w:r>
-              <w:lastRenderedPageBreak/>
-              <w:t>Use</w:t>
-            </w:r>
-            <w:proofErr w:type="spellEnd"/>
-            <w:r>
-              <w:t xml:space="preserve"> case navn:</w:t>
-            </w:r>
-          </w:p>
-        </w:tc>
-        <w:tc>
-          <w:tcPr>
-            <w:tcW w:w="4680" w:type="dxa"/>
-          </w:tcPr>
-          <w:p>
-            <w:r>
-              <w:t>Print kandidater**</w:t>
-            </w:r>
-            <w:proofErr w:type="spellStart"/>
-            <w:r>
-              <w:t>Fully</w:t>
-            </w:r>
-            <w:proofErr w:type="spellEnd"/>
-            <w:r>
-              <w:t>**</w:t>
-            </w:r>
-          </w:p>
-        </w:tc>
-      </w:tr>
-      <w:tr>
-        <w:trPr>
-          <w:trHeight w:val="350"/>
-        </w:trPr>
-        <w:tc>
-          <w:tcPr>
-            <w:tcW w:w="1705" w:type="dxa"/>
-          </w:tcPr>
-          <w:p>
-            <w:proofErr w:type="spellStart"/>
-            <w:r>
-              <w:t>Use</w:t>
-            </w:r>
-            <w:proofErr w:type="spellEnd"/>
-            <w:r>
-              <w:t xml:space="preserve"> case ID:</w:t>
-            </w:r>
-          </w:p>
-        </w:tc>
-        <w:tc>
-          <w:tcPr>
-            <w:tcW w:w="4680" w:type="dxa"/>
-          </w:tcPr>
-          <w:p>
-            <w:r>
-              <w:t>UC00</w:t>
-            </w:r>
-            <w:r>
-              <w:t>4</w:t>
-            </w:r>
-          </w:p>
-        </w:tc>
-      </w:tr>
-      <w:tr>
-        <w:trPr>
-          <w:trHeight w:val="350"/>
-        </w:trPr>
-        <w:tc>
-          <w:tcPr>
-            <w:tcW w:w="1705" w:type="dxa"/>
-          </w:tcPr>
-          <w:p>
-            <w:proofErr w:type="spellStart"/>
-            <w:r>
-              <w:t>Scope</w:t>
-            </w:r>
-            <w:proofErr w:type="spellEnd"/>
-            <w:r>
-              <w:t>:</w:t>
-            </w:r>
-          </w:p>
-        </w:tc>
-        <w:tc>
-          <w:tcPr>
-            <w:tcW w:w="4680" w:type="dxa"/>
-          </w:tcPr>
-          <w:p>
-            <w:r>
-              <w:t>Delfinklub management system</w:t>
-            </w:r>
-          </w:p>
-        </w:tc>
-      </w:tr>
-      <w:tr>
-        <w:trPr>
-          <w:trHeight w:val="350"/>
-        </w:trPr>
-        <w:tc>
-          <w:tcPr>
-            <w:tcW w:w="1705" w:type="dxa"/>
-          </w:tcPr>
-          <w:p>
-            <w:r>
-              <w:t>Beskrivelse:</w:t>
-            </w:r>
-          </w:p>
-        </w:tc>
-        <w:tc>
-          <w:tcPr>
-            <w:tcW w:w="4680" w:type="dxa"/>
-          </w:tcPr>
-          <w:p>
-            <w:r>
-              <w:t>Træner skal kunne se en liste med de 5 bedste konkurrencesvømmere inden for hver disciplin.</w:t>
-            </w:r>
-          </w:p>
-        </w:tc>
-      </w:tr>
-      <w:tr>
-        <w:trPr>
-          <w:trHeight w:val="350"/>
-        </w:trPr>
-        <w:tc>
-          <w:tcPr>
-            <w:tcW w:w="1705" w:type="dxa"/>
-          </w:tcPr>
-          <w:p>
-            <w:r>
-              <w:t>Aktør(er):</w:t>
-            </w:r>
-          </w:p>
-        </w:tc>
-        <w:tc>
-          <w:tcPr>
-            <w:tcW w:w="4680" w:type="dxa"/>
-          </w:tcPr>
-          <w:p>
-            <w:r>
-              <w:t>Træner</w:t>
-            </w:r>
-          </w:p>
-        </w:tc>
-      </w:tr>
-      <w:tr>
-        <w:trPr>
-          <w:trHeight w:val="350"/>
-        </w:trPr>
-        <w:tc>
-          <w:tcPr>
-            <w:tcW w:w="1705" w:type="dxa"/>
-          </w:tcPr>
-          <w:p>
-            <w:r>
-              <w:t>Stakeholders:</w:t>
-            </w:r>
-          </w:p>
-        </w:tc>
-        <w:tc>
-          <w:tcPr>
-            <w:tcW w:w="4680" w:type="dxa"/>
-          </w:tcPr>
-          <w:p>
-            <w:r>
-              <w:t>Træner for svømmeklubben Delfinen</w:t>
-            </w:r>
-          </w:p>
-        </w:tc>
-      </w:tr>
-      <w:tr>
-        <w:trPr>
-          <w:trHeight w:val="350"/>
-        </w:trPr>
-        <w:tc>
-          <w:tcPr>
-            <w:tcW w:w="1705" w:type="dxa"/>
-          </w:tcPr>
-          <w:p>
-            <w:proofErr w:type="spellStart"/>
-            <w:r>
-              <w:t>Pre-conditions</w:t>
-            </w:r>
-            <w:proofErr w:type="spellEnd"/>
-            <w:r>
-              <w:t>:</w:t>
-            </w:r>
-          </w:p>
-        </w:tc>
-        <w:tc>
-          <w:tcPr>
-            <w:tcW w:w="4680" w:type="dxa"/>
-          </w:tcPr>
-          <w:p>
-            <w:r>
-              <w:t>Klubben har medlemmer der er konkurrencesvømmere.</w:t>
-            </w:r>
-            <w:r>
-              <w:br/>
-              <w:t>Medlem skal have deltaget i konkurrence og fået placering og tid i en disciplin.</w:t>
-            </w:r>
-          </w:p>
-        </w:tc>
-      </w:tr>
-      <w:tr>
-        <w:trPr>
-          <w:trHeight w:val="350"/>
-        </w:trPr>
-        <w:tc>
-          <w:tcPr>
-            <w:tcW w:w="1705" w:type="dxa"/>
-          </w:tcPr>
-          <w:p>
-            <w:r>
-              <w:t>Success garanti:</w:t>
-            </w:r>
-          </w:p>
-        </w:tc>
-        <w:tc>
-          <w:tcPr>
-            <w:tcW w:w="4680" w:type="dxa"/>
-          </w:tcPr>
-          <w:p>
-            <w:r>
-              <w:t xml:space="preserve">En liste med top 5 svømmere inden for den pågældende disciplin printes. </w:t>
-            </w:r>
-          </w:p>
-        </w:tc>
-      </w:tr>
-      <w:tr>
-        <w:trPr>
-          <w:trHeight w:val="748"/>
-        </w:trPr>
-        <w:tc>
-          <w:tcPr>
-            <w:tcW w:w="1705" w:type="dxa"/>
-          </w:tcPr>
-          <w:p>
-            <w:r>
-              <w:t>Main flow:</w:t>
-            </w:r>
-          </w:p>
-        </w:tc>
-        <w:tc>
-          <w:tcPr>
-            <w:tcW w:w="4680" w:type="dxa"/>
-          </w:tcPr>
-          <w:p>
-            <w:pPr>
-              <w:pStyle w:val="Listeafsnit"/>
-              <w:numPr>
-                <w:ilvl w:val="0"/>
-                <w:numId w:val="13"/>
-              </w:numPr>
-            </w:pPr>
-            <w:r>
-              <w:t xml:space="preserve">Træner vælger </w:t>
-            </w:r>
-            <w:r>
-              <w:rPr>
-                <w:i/>
-              </w:rPr>
-              <w:t xml:space="preserve">vis udtagelseskandidater </w:t>
-            </w:r>
-            <w:r>
-              <w:t xml:space="preserve">fra </w:t>
-            </w:r>
-            <w:proofErr w:type="spellStart"/>
-            <w:r>
-              <w:t>main</w:t>
-            </w:r>
-            <w:proofErr w:type="spellEnd"/>
-            <w:r>
-              <w:t xml:space="preserve"> menu.</w:t>
-            </w:r>
-          </w:p>
-          <w:p>
-            <w:pPr>
-              <w:pStyle w:val="Listeafsnit"/>
-              <w:numPr>
-                <w:ilvl w:val="0"/>
-                <w:numId w:val="13"/>
-              </w:numPr>
-            </w:pPr>
-            <w:r>
-              <w:t>System prompter for disciplin.</w:t>
-            </w:r>
-          </w:p>
-          <w:p>
-            <w:pPr>
-              <w:pStyle w:val="Listeafsnit"/>
-              <w:numPr>
-                <w:ilvl w:val="0"/>
-                <w:numId w:val="13"/>
-              </w:numPr>
-            </w:pPr>
-            <w:r>
-              <w:t>Træner vælger disciplin.</w:t>
-            </w:r>
-          </w:p>
-          <w:p>
-            <w:pPr>
-              <w:pStyle w:val="Listeafsnit"/>
-              <w:numPr>
-                <w:ilvl w:val="0"/>
-                <w:numId w:val="13"/>
-              </w:numPr>
-            </w:pPr>
-            <w:r>
-              <w:t>System printer liste med top 5</w:t>
-            </w:r>
-          </w:p>
-          <w:p>
-            <w:pPr>
-              <w:pStyle w:val="Listeafsnit"/>
-              <w:numPr>
-                <w:ilvl w:val="0"/>
-                <w:numId w:val="13"/>
-              </w:numPr>
-            </w:pPr>
-            <w:r>
-              <w:t xml:space="preserve">System </w:t>
-            </w:r>
-            <w:r>
-              <w:rPr>
-                <w:color w:val="000000" w:themeColor="text1"/>
-              </w:rPr>
-              <w:t>prompter om fortsættelse.</w:t>
-            </w:r>
-          </w:p>
-          <w:p>
-            <w:pPr>
-              <w:pStyle w:val="Listeafsnit"/>
-              <w:numPr>
-                <w:ilvl w:val="0"/>
-                <w:numId w:val="13"/>
-              </w:numPr>
-            </w:pPr>
-            <w:r>
-              <w:t>System returnerer til ”</w:t>
-            </w:r>
-            <w:proofErr w:type="spellStart"/>
-            <w:r>
-              <w:t>main</w:t>
-            </w:r>
-            <w:proofErr w:type="spellEnd"/>
-            <w:r>
-              <w:t xml:space="preserve"> menu”</w:t>
-            </w:r>
-            <w:r>
-              <w:br/>
-              <w:t xml:space="preserve"> </w:t>
-            </w:r>
-          </w:p>
-        </w:tc>
-      </w:tr>
-      <w:tr>
-        <w:trPr>
-          <w:trHeight w:val="748"/>
-        </w:trPr>
-        <w:tc>
-          <w:tcPr>
-            <w:tcW w:w="1705" w:type="dxa"/>
-          </w:tcPr>
-          <w:p>
-            <w:r>
-              <w:t>Extensions:</w:t>
-            </w:r>
-          </w:p>
-        </w:tc>
-        <w:tc>
-          <w:tcPr>
-            <w:tcW w:w="4680" w:type="dxa"/>
-          </w:tcPr>
-          <w:p>
-            <w:commentRangeStart w:id="10"/>
-            <w:r>
-              <w:t>3a. Træner indtaster ugyldig</w:t>
-            </w:r>
-            <w:r>
-              <w:t>t</w:t>
-            </w:r>
-            <w:r>
-              <w:t xml:space="preserve"> input.</w:t>
-            </w:r>
-            <w:commentRangeEnd w:id="10"/>
-            <w:r>
-              <w:rPr>
-                <w:rStyle w:val="Kommentarhenvisning"/>
-              </w:rPr>
-              <w:commentReference w:id="10"/>
+              <w:commentReference w:id="11"/>
             </w:r>
           </w:p>
           <w:p>
@@ -2449,27 +2131,11 @@
               </w:numPr>
             </w:pPr>
             <w:r>
-              <w:t>Returner til punkt 2 i ’</w:t>
-            </w:r>
-            <w:proofErr w:type="spellStart"/>
-            <w:r>
-              <w:t>main</w:t>
-            </w:r>
-            <w:proofErr w:type="spellEnd"/>
-            <w:r>
-              <w:t xml:space="preserve"> flow’. </w:t>
+              <w:t xml:space="preserve">Returner til punkt 2 i ’main flow’. </w:t>
             </w:r>
             <w:r>
               <w:br/>
-              <w:t>Ellers fortsæt til punkt 6 i ’</w:t>
-            </w:r>
-            <w:proofErr w:type="spellStart"/>
-            <w:r>
-              <w:t>main</w:t>
-            </w:r>
-            <w:proofErr w:type="spellEnd"/>
-            <w:r>
-              <w:t xml:space="preserve"> flow’.  </w:t>
+              <w:t xml:space="preserve">Ellers fortsæt til punkt 6 i ’main flow’.  </w:t>
             </w:r>
           </w:p>
           <w:p>
@@ -2534,34 +2200,86 @@
         </w:rPr>
         <w:t xml:space="preserve">UC001: </w:t>
       </w:r>
-      <w:proofErr w:type="spellStart"/>
       <w:r>
         <w:rPr>
           <w:color w:val="FF0000"/>
           <w:u w:val="single"/>
           <w:lang w:val="en-US"/>
         </w:rPr>
-        <w:t>Opret</w:t>
-      </w:r>
-      <w:proofErr w:type="spellEnd"/>
+        <w:t>Opret medlem</w:t>
+      </w:r>
+    </w:p>
+    <w:p>
+      <w:pPr>
+        <w:rPr>
+          <w:color w:val="FF0000"/>
+        </w:rPr>
+      </w:pPr>
+      <w:r>
+        <w:rPr>
+          <w:color w:val="FF0000"/>
+        </w:rPr>
+        <w:t>Formand skal kunne oprette nye medlemmer</w:t>
+      </w:r>
+      <w:r>
+        <w:rPr>
+          <w:color w:val="FF0000"/>
+        </w:rPr>
+        <w:t xml:space="preserve"> via systemet</w:t>
+      </w:r>
+      <w:r>
+        <w:rPr>
+          <w:color w:val="FF0000"/>
+        </w:rPr>
+        <w:t>, og tilknytte staminformation og aktivitetsform</w:t>
+      </w:r>
+      <w:r>
+        <w:rPr>
+          <w:color w:val="FF0000"/>
+        </w:rPr>
+        <w:t xml:space="preserve"> til diverse medlemmer</w:t>
+      </w:r>
+      <w:r>
+        <w:rPr>
+          <w:color w:val="FF0000"/>
+        </w:rPr>
+        <w:t>.</w:t>
+      </w:r>
+    </w:p>
+    <w:p>
+      <w:pPr>
+        <w:rPr>
+          <w:color w:val="FF0000"/>
+        </w:rPr>
+      </w:pPr>
       <w:r>
         <w:rPr>
           <w:color w:val="FF0000"/>
           <w:u w:val="single"/>
-          <w:lang w:val="en-US"/>
-        </w:rPr>
-        <w:t xml:space="preserve"> </w:t>
-      </w:r>
-      <w:proofErr w:type="spellStart"/>
+        </w:rPr>
+        <w:t>UC00</w:t>
+      </w:r>
       <w:r>
         <w:rPr>
           <w:color w:val="FF0000"/>
           <w:u w:val="single"/>
-          <w:lang w:val="en-US"/>
-        </w:rPr>
-        <w:t>medlem</w:t>
-      </w:r>
-      <w:proofErr w:type="spellEnd"/>
+        </w:rPr>
+        <w:t>2</w:t>
+      </w:r>
+      <w:r>
+        <w:rPr>
+          <w:color w:val="FF0000"/>
+          <w:u w:val="single"/>
+        </w:rPr>
+        <w:t>:</w:t>
+      </w:r>
+      <w:r>
+        <w:rPr>
+          <w:color w:val="FF0000"/>
+          <w:u w:val="single"/>
+        </w:rPr>
+        <w:t xml:space="preserve"> Print svømmediscipliner</w:t>
+      </w:r>
     </w:p>
     <w:p>
       <w:pPr>
@@ -2569,41 +2287,63 @@
           <w:color w:val="FF0000"/>
         </w:rPr>
       </w:pPr>
+      <w:commentRangeStart w:id="12"/>
       <w:r>
         <w:rPr>
           <w:color w:val="FF0000"/>
         </w:rPr>
-        <w:t>Formand skal kunne oprette nye medlemmer</w:t>
+        <w:t>Træner skal kunne se en liste over hvilke medlemmer som er konkurrencesvømmere, der er knytte</w:t>
       </w:r>
       <w:r>
         <w:rPr>
           <w:color w:val="FF0000"/>
         </w:rPr>
-        <w:t xml:space="preserve"> via systemet</w:t>
+        <w:t>t til hvilke discipliner. Afhængig af alder</w:t>
       </w:r>
       <w:r>
         <w:rPr>
           <w:color w:val="FF0000"/>
         </w:rPr>
-        <w:t>, og tilknytte staminformation og aktivitetsform</w:t>
+        <w:t xml:space="preserve"> bliver man tildelt et hold (ungdom</w:t>
       </w:r>
       <w:r>
         <w:rPr>
           <w:color w:val="FF0000"/>
         </w:rPr>
-        <w:t xml:space="preserve"> til diverse medlemmer</w:t>
+        <w:t>s</w:t>
       </w:r>
       <w:r>
         <w:rPr>
           <w:color w:val="FF0000"/>
         </w:rPr>
+        <w:t>- eller seniorhold)</w:t>
+      </w:r>
+      <w:r>
+        <w:rPr>
+          <w:color w:val="FF0000"/>
+        </w:rPr>
         <w:t>.</w:t>
+      </w:r>
+      <w:r>
+        <w:rPr>
+          <w:color w:val="FF0000"/>
+        </w:rPr>
+        <w:t xml:space="preserve"> </w:t>
+      </w:r>
+      <w:commentRangeEnd w:id="12"/>
+      <w:r>
+        <w:rPr>
+          <w:rStyle w:val="Kommentarhenvisning"/>
+          <w:color w:val="FF0000"/>
+        </w:rPr>
+        <w:commentReference w:id="12"/>
       </w:r>
     </w:p>
     <w:p>
       <w:pPr>
         <w:rPr>
           <w:color w:val="FF0000"/>
+          <w:u w:val="single"/>
         </w:rPr>
       </w:pPr>
       <w:r>
@@ -2618,21 +2358,14 @@
           <w:color w:val="FF0000"/>
           <w:u w:val="single"/>
         </w:rPr>
-        <w:t>2</w:t>
+        <w:t>3</w:t>
       </w:r>
       <w:r>
         <w:rPr>
           <w:color w:val="FF0000"/>
           <w:u w:val="single"/>
         </w:rPr>
-        <w:t>:</w:t>
-      </w:r>
-      <w:r>
-        <w:rPr>
-          <w:color w:val="FF0000"/>
-          <w:u w:val="single"/>
-        </w:rPr>
-        <w:t xml:space="preserve"> Print svømmediscipliner</w:t>
+        <w:t>: Print restance</w:t>
       </w:r>
     </w:p>
     <w:p>
@@ -2641,249 +2374,154 @@
           <w:color w:val="FF0000"/>
         </w:rPr>
       </w:pPr>
-      <w:commentRangeStart w:id="11"/>
       <w:r>
         <w:rPr>
           <w:color w:val="FF0000"/>
         </w:rPr>
-        <w:t>Træner skal kunne se en liste over hvilke medlemmer som er konkurrencesvømmere, der er knytte</w:t>
-      </w:r>
-      <w:r>
-        <w:rPr>
-          <w:color w:val="FF0000"/>
-        </w:rPr>
-        <w:t>t til hvilke discipliner. Afhængig af alder</w:t>
-      </w:r>
-      <w:r>
-        <w:rPr>
-          <w:color w:val="FF0000"/>
-        </w:rPr>
-        <w:t xml:space="preserve"> bliver man tildelt et hold (ungdom</w:t>
-      </w:r>
-      <w:r>
-        <w:rPr>
-          <w:color w:val="FF0000"/>
-        </w:rPr>
-        <w:t>s</w:t>
-      </w:r>
-      <w:r>
-        <w:rPr>
-          <w:color w:val="FF0000"/>
-        </w:rPr>
-        <w:t>- eller seniorhold)</w:t>
-      </w:r>
-      <w:r>
-        <w:rPr>
-          <w:color w:val="FF0000"/>
-        </w:rPr>
-        <w:t>.</w:t>
-      </w:r>
-      <w:r>
-        <w:rPr>
-          <w:color w:val="FF0000"/>
-        </w:rPr>
-        <w:t xml:space="preserve"> </w:t>
-      </w:r>
-      <w:commentRangeEnd w:id="11"/>
-      <w:r>
-        <w:rPr>
-          <w:rStyle w:val="Kommentarhenvisning"/>
-          <w:color w:val="FF0000"/>
-        </w:rPr>
-        <w:commentReference w:id="11"/>
+        <w:t>Kassér skal kunne printe en liste over medlemmer der er i restance.</w:t>
       </w:r>
     </w:p>
     <w:p>
       <w:pPr>
         <w:rPr>
-          <w:color w:val="FF0000"/>
+          <w:color w:val="000000" w:themeColor="text1"/>
           <w:u w:val="single"/>
         </w:rPr>
       </w:pPr>
-      <w:r>
-        <w:rPr>
-          <w:color w:val="FF0000"/>
+      <w:commentRangeStart w:id="13"/>
+      <w:r>
+        <w:rPr>
+          <w:color w:val="000000" w:themeColor="text1"/>
           <w:u w:val="single"/>
         </w:rPr>
-        <w:t>UC00</w:t>
-      </w:r>
-      <w:r>
-        <w:rPr>
-          <w:color w:val="FF0000"/>
+        <w:lastRenderedPageBreak/>
+        <w:t>U</w:t>
+      </w:r>
+      <w:r>
+        <w:rPr>
+          <w:color w:val="000000" w:themeColor="text1"/>
           <w:u w:val="single"/>
         </w:rPr>
-        <w:t>3</w:t>
-      </w:r>
-      <w:r>
-        <w:rPr>
-          <w:color w:val="FF0000"/>
+        <w:t>C004</w:t>
+      </w:r>
+      <w:r>
+        <w:rPr>
+          <w:color w:val="000000" w:themeColor="text1"/>
           <w:u w:val="single"/>
         </w:rPr>
-        <w:t>: Print restance</w:t>
+        <w:t>:</w:t>
+      </w:r>
+      <w:r>
+        <w:rPr>
+          <w:color w:val="000000" w:themeColor="text1"/>
+          <w:u w:val="single"/>
+        </w:rPr>
+        <w:t xml:space="preserve"> Print udtagelseskandidater</w:t>
       </w:r>
     </w:p>
     <w:p>
       <w:pPr>
         <w:rPr>
-          <w:color w:val="FF0000"/>
-        </w:rPr>
-      </w:pPr>
-      <w:r>
-        <w:rPr>
-          <w:color w:val="FF0000"/>
-        </w:rPr>
-        <w:t>Kassér skal kunne printe en liste over medlemmer der er i restance.</w:t>
+          <w:color w:val="000000" w:themeColor="text1"/>
+          <w:u w:val="single"/>
+        </w:rPr>
+      </w:pPr>
+      <w:r>
+        <w:rPr>
+          <w:color w:val="000000" w:themeColor="text1"/>
+        </w:rPr>
+        <w:t>Træner skal kunne se</w:t>
+      </w:r>
+      <w:r>
+        <w:rPr>
+          <w:color w:val="000000" w:themeColor="text1"/>
+        </w:rPr>
+        <w:t xml:space="preserve"> en liste over den nuværende top 5 (de 5 bedste tider) inden for hver enkel svømmedisciplin.</w:t>
+      </w:r>
+      <w:commentRangeEnd w:id="13"/>
+      <w:r>
+        <w:rPr>
+          <w:rStyle w:val="Kommentarhenvisning"/>
+          <w:color w:val="000000" w:themeColor="text1"/>
+        </w:rPr>
+        <w:commentReference w:id="13"/>
+      </w:r>
+      <w:r>
+        <w:rPr>
+          <w:color w:val="000000" w:themeColor="text1"/>
+          <w:u w:val="single"/>
+        </w:rPr>
+        <w:t xml:space="preserve"> </w:t>
       </w:r>
     </w:p>
     <w:p>
+      <w:r>
+        <w:rPr>
+          <w:u w:val="single"/>
+        </w:rPr>
+        <w:t>UC005: Print konkurrencesvømmere</w:t>
+      </w:r>
+    </w:p>
+    <w:p>
       <w:pPr>
         <w:rPr>
           <w:color w:val="000000" w:themeColor="text1"/>
           <w:u w:val="single"/>
         </w:rPr>
       </w:pPr>
-      <w:commentRangeStart w:id="12"/>
-      <w:r>
+      <w:r>
+        <w:t>Træner skal kunne se en liste over alle medlemmer, hvilke stævner de har deltaget i, hvad deres tid er og hvilke svømmedisciplin(er) de er tilknyttet</w:t>
+      </w:r>
+    </w:p>
+    <w:p>
+      <w:pPr>
         <w:rPr>
           <w:color w:val="000000" w:themeColor="text1"/>
           <w:u w:val="single"/>
         </w:rPr>
-        <w:lastRenderedPageBreak/>
-        <w:t>U</w:t>
-      </w:r>
+      </w:pPr>
+      <w:commentRangeStart w:id="14"/>
       <w:r>
         <w:rPr>
           <w:color w:val="000000" w:themeColor="text1"/>
           <w:u w:val="single"/>
         </w:rPr>
-        <w:t>C004</w:t>
+        <w:t>UC00</w:t>
       </w:r>
       <w:r>
         <w:rPr>
           <w:color w:val="000000" w:themeColor="text1"/>
           <w:u w:val="single"/>
         </w:rPr>
-        <w:t>:</w:t>
+        <w:t>6</w:t>
       </w:r>
       <w:r>
         <w:rPr>
           <w:color w:val="000000" w:themeColor="text1"/>
           <w:u w:val="single"/>
         </w:rPr>
-        <w:t xml:space="preserve"> Print udtagelseskandidater</w:t>
+        <w:t>: Redigér kontingent</w:t>
       </w:r>
     </w:p>
     <w:p>
       <w:pPr>
         <w:rPr>
           <w:color w:val="000000" w:themeColor="text1"/>
-          <w:u w:val="single"/>
         </w:rPr>
       </w:pPr>
       <w:r>
         <w:rPr>
           <w:color w:val="000000" w:themeColor="text1"/>
         </w:rPr>
-        <w:t>Træner skal kunne se</w:t>
-      </w:r>
-      <w:r>
-        <w:rPr>
-          <w:color w:val="000000" w:themeColor="text1"/>
-        </w:rPr>
-        <w:t xml:space="preserve"> en liste over den nuværende top 5 (de 5 bedste tider) inden for hver enkel svømmedisciplin.</w:t>
-      </w:r>
-      <w:commentRangeEnd w:id="12"/>
+        <w:t>Kassér skal kunne ændre medlemmers kontingent.</w:t>
+      </w:r>
+      <w:commentRangeEnd w:id="14"/>
       <w:r>
         <w:rPr>
           <w:rStyle w:val="Kommentarhenvisning"/>
           <w:color w:val="000000" w:themeColor="text1"/>
         </w:rPr>
-        <w:commentReference w:id="12"/>
-      </w:r>
-      <w:r>
-        <w:rPr>
-          <w:color w:val="000000" w:themeColor="text1"/>
-          <w:u w:val="single"/>
-        </w:rPr>
-        <w:t xml:space="preserve"> </w:t>
-      </w:r>
-    </w:p>
-    <w:p>
-      <w:r>
-        <w:rPr>
-          <w:u w:val="single"/>
-        </w:rPr>
-        <w:t>UC005: Print konkurrencesvømmere</w:t>
-      </w:r>
-    </w:p>
-    <w:p>
-      <w:pPr>
-        <w:rPr>
-          <w:color w:val="000000" w:themeColor="text1"/>
-          <w:u w:val="single"/>
-        </w:rPr>
-      </w:pPr>
-      <w:r>
-        <w:t xml:space="preserve">Træner skal kunne se en liste over alle medlemmer, hvilke stævner de har deltaget i, hvad deres tid er og hvilke </w:t>
-      </w:r>
-      <w:proofErr w:type="gramStart"/>
-      <w:r>
-        <w:t>svømmedisciplin</w:t>
-      </w:r>
-      <w:proofErr w:type="gramEnd"/>
-      <w:r>
-        <w:t>(er) de er tilknyttet</w:t>
-      </w:r>
-    </w:p>
-    <w:p>
-      <w:pPr>
-        <w:rPr>
-          <w:color w:val="000000" w:themeColor="text1"/>
-          <w:u w:val="single"/>
-        </w:rPr>
-      </w:pPr>
-      <w:commentRangeStart w:id="13"/>
-      <w:r>
-        <w:rPr>
-          <w:color w:val="000000" w:themeColor="text1"/>
-          <w:u w:val="single"/>
-        </w:rPr>
-        <w:t>UC00</w:t>
-      </w:r>
-      <w:r>
-        <w:rPr>
-          <w:color w:val="000000" w:themeColor="text1"/>
-          <w:u w:val="single"/>
-        </w:rPr>
-        <w:t>6</w:t>
-      </w:r>
-      <w:r>
-        <w:rPr>
-          <w:color w:val="000000" w:themeColor="text1"/>
-          <w:u w:val="single"/>
-        </w:rPr>
-        <w:t>: Redigér kontingent</w:t>
-      </w:r>
-    </w:p>
-    <w:p>
-      <w:pPr>
-        <w:rPr>
-          <w:color w:val="000000" w:themeColor="text1"/>
-        </w:rPr>
-      </w:pPr>
-      <w:r>
-        <w:rPr>
-          <w:color w:val="000000" w:themeColor="text1"/>
-        </w:rPr>
-        <w:t>Kassér skal kunne ændre medlemmers kontingent.</w:t>
-      </w:r>
-      <w:commentRangeEnd w:id="13"/>
-      <w:r>
-        <w:rPr>
-          <w:rStyle w:val="Kommentarhenvisning"/>
-          <w:color w:val="000000" w:themeColor="text1"/>
-        </w:rPr>
-        <w:commentReference w:id="13"/>
+        <w:commentReference w:id="14"/>
       </w:r>
     </w:p>
     <w:p/>
@@ -3073,19 +2711,11 @@
         <w:annotationRef/>
       </w:r>
       <w:r>
-        <w:t xml:space="preserve">Vi spørger </w:t>
-      </w:r>
-      <w:proofErr w:type="spellStart"/>
-      <w:r>
-        <w:t>Haardy</w:t>
-      </w:r>
-      <w:proofErr w:type="spellEnd"/>
-      <w:r>
-        <w:t xml:space="preserve"> om loops må bruges i SSD </w:t>
+        <w:t xml:space="preserve">Vi spørger Haardy om loops må bruges i SSD </w:t>
       </w:r>
     </w:p>
   </w:comment>
-  <w:comment w:id="8" w:author="Martin Løseth Jensen" w:date="2017-11-19T11:34:00Z" w:initials="MLJ">
+  <w:comment w:id="8" w:author="Casper Frost" w:date="2017-11-19T11:57:00Z" w:initials="CF">
     <w:p>
       <w:pPr>
         <w:pStyle w:val="Kommentartekst"/>
@@ -3097,11 +2727,13 @@
         <w:annotationRef/>
       </w:r>
       <w:r>
-        <w:t xml:space="preserve">Sub-menu </w:t>
-      </w:r>
+        <w:t>Forslag: klubben har mindst ét medlem der har betalt til klubben?</w:t>
+      </w:r>
+      <w:bookmarkStart w:id="9" w:name="_GoBack"/>
+      <w:bookmarkEnd w:id="9"/>
     </w:p>
   </w:comment>
-  <w:comment w:id="10" w:author="Martin Løseth Jensen" w:date="2017-11-18T22:50:00Z" w:initials="MLJ">
+  <w:comment w:id="10" w:author="Martin Løseth Jensen" w:date="2017-11-19T11:34:00Z" w:initials="MLJ">
     <w:p>
       <w:pPr>
         <w:pStyle w:val="Kommentartekst"/>
@@ -3113,11 +2745,11 @@
         <w:annotationRef/>
       </w:r>
       <w:r>
-        <w:t xml:space="preserve">Da dette kommer til at være en switch, bliver det nok kun tal = alt andet end tal skal have alternative flow.  </w:t>
+        <w:t xml:space="preserve">Sub-menu </w:t>
       </w:r>
     </w:p>
   </w:comment>
-  <w:comment w:id="11" w:author="Martin Løseth Jensen" w:date="2017-11-17T23:48:00Z" w:initials="MLJ">
+  <w:comment w:id="11" w:author="Martin Løseth Jensen" w:date="2017-11-18T22:50:00Z" w:initials="MLJ">
     <w:p>
       <w:pPr>
         <w:pStyle w:val="Kommentartekst"/>
@@ -3129,33 +2761,11 @@
         <w:annotationRef/>
       </w:r>
       <w:r>
-        <w:t xml:space="preserve">Behøves ikke i brief eftersom den er beskrevet i </w:t>
-      </w:r>
-      <w:proofErr w:type="spellStart"/>
-      <w:r>
-        <w:t>fully</w:t>
-      </w:r>
-      <w:proofErr w:type="spellEnd"/>
-      <w:r>
-        <w:t xml:space="preserve"> </w:t>
-      </w:r>
-      <w:proofErr w:type="spellStart"/>
-      <w:r>
-        <w:t>dressed</w:t>
-      </w:r>
-      <w:proofErr w:type="spellEnd"/>
-      <w:r>
-        <w:t>. Det samme gælder for UC001 og UC00</w:t>
-      </w:r>
-      <w:r>
-        <w:t>2</w:t>
-      </w:r>
-      <w:r>
-        <w:t xml:space="preserve"> (markeret med rød)</w:t>
+        <w:t xml:space="preserve">Da dette kommer til at være en switch, bliver det nok kun tal = alt andet end tal skal have alternative flow.  </w:t>
       </w:r>
     </w:p>
   </w:comment>
-  <w:comment w:id="12" w:author="Martin Løseth Jensen" w:date="2017-11-18T23:13:00Z" w:initials="MLJ">
+  <w:comment w:id="12" w:author="Martin Løseth Jensen" w:date="2017-11-17T23:48:00Z" w:initials="MLJ">
     <w:p>
       <w:pPr>
         <w:pStyle w:val="Kommentartekst"/>
@@ -3165,10 +2775,32 @@
           <w:rStyle w:val="Kommentarhenvisning"/>
         </w:rPr>
         <w:annotationRef/>
+      </w:r>
+      <w:r>
+        <w:t>Behøves ikke i brief eftersom den er beskrevet i fully dressed. Det samme gælder for UC001 og UC00</w:t>
+      </w:r>
+      <w:r>
+        <w:t>2</w:t>
+      </w:r>
+      <w:r>
+        <w:t xml:space="preserve"> (markeret med rød)</w:t>
       </w:r>
     </w:p>
   </w:comment>
-  <w:comment w:id="13" w:author="Casper Frost" w:date="2017-11-18T23:17:00Z" w:initials="CF">
+  <w:comment w:id="13" w:author="Martin Løseth Jensen" w:date="2017-11-18T23:13:00Z" w:initials="MLJ">
+    <w:p>
+      <w:pPr>
+        <w:pStyle w:val="Kommentartekst"/>
+      </w:pPr>
+      <w:r>
+        <w:rPr>
+          <w:rStyle w:val="Kommentarhenvisning"/>
+        </w:rPr>
+        <w:annotationRef/>
+      </w:r>
+    </w:p>
+  </w:comment>
+  <w:comment w:id="14" w:author="Casper Frost" w:date="2017-11-18T23:17:00Z" w:initials="CF">
     <w:p>
       <w:pPr>
         <w:pStyle w:val="Kommentartekst"/>
@@ -3197,6 +2829,7 @@
   <w15:commentEx w15:paraId="15D0F444" w15:done="0"/>
   <w15:commentEx w15:paraId="6D9DC0C1" w15:paraIdParent="15D0F444" w15:done="0"/>
   <w15:commentEx w15:paraId="413191A4" w15:paraIdParent="15D0F444" w15:done="0"/>
+  <w15:commentEx w15:paraId="4145C1CB" w15:done="0"/>
   <w15:commentEx w15:paraId="0DC95CCD" w15:done="0"/>
   <w15:commentEx w15:paraId="4FB9410E" w15:done="1"/>
   <w15:commentEx w15:paraId="64A6A772" w15:done="0"/>
@@ -3215,6 +2848,7 @@
   <w16cid:commentId w16cid:paraId="15D0F444" w16cid:durableId="1DB9F506"/>
   <w16cid:commentId w16cid:paraId="6D9DC0C1" w16cid:durableId="1DBB15AE"/>
   <w16cid:commentId w16cid:paraId="413191A4" w16cid:durableId="1DBBECCC"/>
+  <w16cid:commentId w16cid:paraId="4145C1CB" w16cid:durableId="1DBBF010"/>
   <w16cid:commentId w16cid:paraId="0DC95CCD" w16cid:durableId="1DBBEAD6"/>
   <w16cid:commentId w16cid:paraId="4FB9410E" w16cid:durableId="1DBBD62E"/>
   <w16cid:commentId w16cid:paraId="64A6A772" w16cid:durableId="1DB9F3EB"/>
@@ -3286,16 +2920,8 @@
       <w:rPr>
         <w:lang w:val="en-US"/>
       </w:rPr>
-      <w:t xml:space="preserve">C. </w:t>
+      <w:t>C. Strunge</w:t>
     </w:r>
-    <w:proofErr w:type="spellStart"/>
-    <w:r>
-      <w:rPr>
-        <w:lang w:val="en-US"/>
-      </w:rPr>
-      <w:t>Strunge</w:t>
-    </w:r>
-    <w:proofErr w:type="spellEnd"/>
     <w:r>
       <w:rPr>
         <w:lang w:val="en-US"/>

</xml_diff>

<commit_message>
Svar på kommentar om use case
</commit_message>
<xml_diff>
--- a/SWD/Use Cases.docx
+++ b/SWD/Use Cases.docx
@@ -27,11 +27,19 @@
                 <w:b/>
               </w:rPr>
             </w:pPr>
-            <w:r>
-              <w:rPr>
-                <w:b/>
-              </w:rPr>
-              <w:t>Use case navn:</w:t>
+            <w:proofErr w:type="spellStart"/>
+            <w:r>
+              <w:rPr>
+                <w:b/>
+              </w:rPr>
+              <w:t>Use</w:t>
+            </w:r>
+            <w:proofErr w:type="spellEnd"/>
+            <w:r>
+              <w:rPr>
+                <w:b/>
+              </w:rPr>
+              <w:t xml:space="preserve"> case navn:</w:t>
             </w:r>
           </w:p>
         </w:tc>
@@ -41,7 +49,15 @@
           </w:tcPr>
           <w:p>
             <w:r>
-              <w:t>Opret medlem **Fully**</w:t>
+              <w:t>Opret medlem **</w:t>
+            </w:r>
+            <w:proofErr w:type="spellStart"/>
+            <w:r>
+              <w:t>Fully</w:t>
+            </w:r>
+            <w:proofErr w:type="spellEnd"/>
+            <w:r>
+              <w:t>**</w:t>
             </w:r>
           </w:p>
           <w:p/>
@@ -61,11 +77,19 @@
                 <w:b/>
               </w:rPr>
             </w:pPr>
-            <w:r>
-              <w:rPr>
-                <w:b/>
-              </w:rPr>
-              <w:t>Use case ID:</w:t>
+            <w:proofErr w:type="spellStart"/>
+            <w:r>
+              <w:rPr>
+                <w:b/>
+              </w:rPr>
+              <w:t>Use</w:t>
+            </w:r>
+            <w:proofErr w:type="spellEnd"/>
+            <w:r>
+              <w:rPr>
+                <w:b/>
+              </w:rPr>
+              <w:t xml:space="preserve"> case ID:</w:t>
             </w:r>
           </w:p>
         </w:tc>
@@ -95,11 +119,19 @@
                 <w:b/>
               </w:rPr>
             </w:pPr>
-            <w:r>
-              <w:rPr>
-                <w:b/>
-              </w:rPr>
-              <w:t>Scope:</w:t>
+            <w:proofErr w:type="spellStart"/>
+            <w:r>
+              <w:rPr>
+                <w:b/>
+              </w:rPr>
+              <w:t>Scope</w:t>
+            </w:r>
+            <w:proofErr w:type="spellEnd"/>
+            <w:r>
+              <w:rPr>
+                <w:b/>
+              </w:rPr>
+              <w:t>:</w:t>
             </w:r>
           </w:p>
         </w:tc>
@@ -231,11 +263,19 @@
                 <w:b/>
               </w:rPr>
             </w:pPr>
-            <w:r>
-              <w:rPr>
-                <w:b/>
-              </w:rPr>
-              <w:t>Pre-conditions:</w:t>
+            <w:proofErr w:type="spellStart"/>
+            <w:r>
+              <w:rPr>
+                <w:b/>
+              </w:rPr>
+              <w:t>Pre-conditions</w:t>
+            </w:r>
+            <w:proofErr w:type="spellEnd"/>
+            <w:r>
+              <w:rPr>
+                <w:b/>
+              </w:rPr>
+              <w:t>:</w:t>
             </w:r>
           </w:p>
         </w:tc>
@@ -449,7 +489,15 @@
               </w:numPr>
             </w:pPr>
             <w:r>
-              <w:t>System returnerer til ”main menu”</w:t>
+              <w:t>System returnerer til ”</w:t>
+            </w:r>
+            <w:proofErr w:type="spellStart"/>
+            <w:r>
+              <w:t>main</w:t>
+            </w:r>
+            <w:proofErr w:type="spellEnd"/>
+            <w:r>
+              <w:t xml:space="preserve"> menu”</w:t>
             </w:r>
           </w:p>
           <w:p>
@@ -624,12 +672,20 @@
                 <w:b/>
               </w:rPr>
             </w:pPr>
+            <w:proofErr w:type="spellStart"/>
             <w:r>
               <w:rPr>
                 <w:b/>
               </w:rPr>
               <w:lastRenderedPageBreak/>
-              <w:t>Use case navn:</w:t>
+              <w:t>Use</w:t>
+            </w:r>
+            <w:proofErr w:type="spellEnd"/>
+            <w:r>
+              <w:rPr>
+                <w:b/>
+              </w:rPr>
+              <w:t xml:space="preserve"> case navn:</w:t>
             </w:r>
           </w:p>
         </w:tc>
@@ -639,7 +695,15 @@
           </w:tcPr>
           <w:p>
             <w:r>
-              <w:t>Print svømmediscipliner **Fully**</w:t>
+              <w:t>Print svømmediscipliner **</w:t>
+            </w:r>
+            <w:proofErr w:type="spellStart"/>
+            <w:r>
+              <w:t>Fully</w:t>
+            </w:r>
+            <w:proofErr w:type="spellEnd"/>
+            <w:r>
+              <w:t>**</w:t>
             </w:r>
           </w:p>
           <w:p/>
@@ -659,11 +723,19 @@
                 <w:b/>
               </w:rPr>
             </w:pPr>
-            <w:r>
-              <w:rPr>
-                <w:b/>
-              </w:rPr>
-              <w:t>Use case ID:</w:t>
+            <w:proofErr w:type="spellStart"/>
+            <w:r>
+              <w:rPr>
+                <w:b/>
+              </w:rPr>
+              <w:t>Use</w:t>
+            </w:r>
+            <w:proofErr w:type="spellEnd"/>
+            <w:r>
+              <w:rPr>
+                <w:b/>
+              </w:rPr>
+              <w:t xml:space="preserve"> case ID:</w:t>
             </w:r>
           </w:p>
         </w:tc>
@@ -696,11 +768,19 @@
                 <w:b/>
               </w:rPr>
             </w:pPr>
-            <w:r>
-              <w:rPr>
-                <w:b/>
-              </w:rPr>
-              <w:t>Scope:</w:t>
+            <w:proofErr w:type="spellStart"/>
+            <w:r>
+              <w:rPr>
+                <w:b/>
+              </w:rPr>
+              <w:t>Scope</w:t>
+            </w:r>
+            <w:proofErr w:type="spellEnd"/>
+            <w:r>
+              <w:rPr>
+                <w:b/>
+              </w:rPr>
+              <w:t>:</w:t>
             </w:r>
           </w:p>
         </w:tc>
@@ -841,6 +921,7 @@
                 <w:b/>
               </w:rPr>
             </w:pPr>
+            <w:proofErr w:type="spellStart"/>
             <w:r>
               <w:rPr>
                 <w:b/>
@@ -857,7 +938,14 @@
               <w:rPr>
                 <w:b/>
               </w:rPr>
-              <w:t>conditions:</w:t>
+              <w:t>conditions</w:t>
+            </w:r>
+            <w:proofErr w:type="spellEnd"/>
+            <w:r>
+              <w:rPr>
+                <w:b/>
+              </w:rPr>
+              <w:t>:</w:t>
             </w:r>
           </w:p>
         </w:tc>
@@ -974,10 +1062,17 @@
               <w:t xml:space="preserve">print discipliner </w:t>
             </w:r>
             <w:r>
-              <w:t xml:space="preserve">fra main </w:t>
+              <w:t xml:space="preserve">fra </w:t>
+            </w:r>
+            <w:proofErr w:type="spellStart"/>
+            <w:r>
+              <w:t>main</w:t>
+            </w:r>
+            <w:proofErr w:type="spellEnd"/>
+            <w:r>
+              <w:t xml:space="preserve"> </w:t>
             </w:r>
             <w:commentRangeStart w:id="1"/>
-            <w:commentRangeStart w:id="2"/>
             <w:r>
               <w:t>menu.</w:t>
             </w:r>
@@ -987,13 +1082,6 @@
                 <w:rStyle w:val="Kommentarhenvisning"/>
               </w:rPr>
               <w:commentReference w:id="1"/>
-            </w:r>
-            <w:commentRangeEnd w:id="2"/>
-            <w:r>
-              <w:rPr>
-                <w:rStyle w:val="Kommentarhenvisning"/>
-              </w:rPr>
-              <w:commentReference w:id="2"/>
             </w:r>
           </w:p>
           <w:p>
@@ -1007,24 +1095,24 @@
             <w:r>
               <w:t xml:space="preserve">System prompter for </w:t>
             </w:r>
+            <w:commentRangeStart w:id="2"/>
             <w:commentRangeStart w:id="3"/>
-            <w:commentRangeStart w:id="4"/>
             <w:r>
               <w:t>disciplin.</w:t>
             </w:r>
+            <w:commentRangeEnd w:id="2"/>
+            <w:r>
+              <w:rPr>
+                <w:rStyle w:val="Kommentarhenvisning"/>
+              </w:rPr>
+              <w:commentReference w:id="2"/>
+            </w:r>
             <w:commentRangeEnd w:id="3"/>
             <w:r>
               <w:rPr>
                 <w:rStyle w:val="Kommentarhenvisning"/>
               </w:rPr>
               <w:commentReference w:id="3"/>
-            </w:r>
-            <w:commentRangeEnd w:id="4"/>
-            <w:r>
-              <w:rPr>
-                <w:rStyle w:val="Kommentarhenvisning"/>
-              </w:rPr>
-              <w:commentReference w:id="4"/>
             </w:r>
           </w:p>
           <w:p>
@@ -1065,9 +1153,9 @@
             <w:r>
               <w:t xml:space="preserve">System </w:t>
             </w:r>
+            <w:commentRangeStart w:id="4"/>
             <w:commentRangeStart w:id="5"/>
             <w:commentRangeStart w:id="6"/>
-            <w:commentRangeStart w:id="7"/>
             <w:r>
               <w:rPr>
                 <w:color w:val="000000" w:themeColor="text1"/>
@@ -1080,28 +1168,28 @@
               </w:rPr>
               <w:t>om fortsættelse.</w:t>
             </w:r>
-            <w:commentRangeEnd w:id="5"/>
+            <w:commentRangeEnd w:id="4"/>
             <w:r>
               <w:rPr>
                 <w:rStyle w:val="Kommentarhenvisning"/>
                 <w:color w:val="000000" w:themeColor="text1"/>
               </w:rPr>
-              <w:commentReference w:id="5"/>
-            </w:r>
-            <w:commentRangeEnd w:id="6"/>
+              <w:commentReference w:id="4"/>
+            </w:r>
+            <w:commentRangeEnd w:id="5"/>
             <w:r>
               <w:rPr>
                 <w:rStyle w:val="Kommentarhenvisning"/>
                 <w:color w:val="000000" w:themeColor="text1"/>
               </w:rPr>
+              <w:commentReference w:id="5"/>
+            </w:r>
+            <w:commentRangeEnd w:id="6"/>
+            <w:r>
+              <w:rPr>
+                <w:rStyle w:val="Kommentarhenvisning"/>
+              </w:rPr>
               <w:commentReference w:id="6"/>
-            </w:r>
-            <w:commentRangeEnd w:id="7"/>
-            <w:r>
-              <w:rPr>
-                <w:rStyle w:val="Kommentarhenvisning"/>
-              </w:rPr>
-              <w:commentReference w:id="7"/>
             </w:r>
           </w:p>
           <w:p>
@@ -1113,7 +1201,15 @@
               </w:numPr>
             </w:pPr>
             <w:r>
-              <w:t>System returnerer til ”main menu”</w:t>
+              <w:t>System returnerer til ”</w:t>
+            </w:r>
+            <w:proofErr w:type="spellStart"/>
+            <w:r>
+              <w:t>main</w:t>
+            </w:r>
+            <w:proofErr w:type="spellEnd"/>
+            <w:r>
+              <w:t xml:space="preserve"> menu”</w:t>
             </w:r>
             <w:r>
               <w:br/>
@@ -1224,14 +1320,30 @@
               <w:t xml:space="preserve">eturner til </w:t>
             </w:r>
             <w:r>
-              <w:t>punkt 2 i ’main flow’</w:t>
+              <w:t>punkt 2 i ’</w:t>
+            </w:r>
+            <w:proofErr w:type="spellStart"/>
+            <w:r>
+              <w:t>main</w:t>
+            </w:r>
+            <w:proofErr w:type="spellEnd"/>
+            <w:r>
+              <w:t xml:space="preserve"> flow’</w:t>
             </w:r>
             <w:r>
               <w:t xml:space="preserve">. </w:t>
             </w:r>
             <w:r>
               <w:br/>
-              <w:t xml:space="preserve">Ellers fortsæt til punkt 6 i ’main flow’.  </w:t>
+              <w:t>Ellers fortsæt til punkt 6 i ’</w:t>
+            </w:r>
+            <w:proofErr w:type="spellStart"/>
+            <w:r>
+              <w:t>main</w:t>
+            </w:r>
+            <w:proofErr w:type="spellEnd"/>
+            <w:r>
+              <w:t xml:space="preserve"> flow’.  </w:t>
             </w:r>
           </w:p>
           <w:p/>
@@ -1283,12 +1395,20 @@
                 <w:b/>
               </w:rPr>
             </w:pPr>
+            <w:proofErr w:type="spellStart"/>
             <w:r>
               <w:rPr>
                 <w:b/>
               </w:rPr>
               <w:lastRenderedPageBreak/>
-              <w:t>Use case navn:</w:t>
+              <w:t>Use</w:t>
+            </w:r>
+            <w:proofErr w:type="spellEnd"/>
+            <w:r>
+              <w:rPr>
+                <w:b/>
+              </w:rPr>
+              <w:t xml:space="preserve"> case navn:</w:t>
             </w:r>
           </w:p>
         </w:tc>
@@ -1298,7 +1418,15 @@
           </w:tcPr>
           <w:p>
             <w:r>
-              <w:t>Print restance **Fully**</w:t>
+              <w:t>Print restance **</w:t>
+            </w:r>
+            <w:proofErr w:type="spellStart"/>
+            <w:r>
+              <w:t>Fully</w:t>
+            </w:r>
+            <w:proofErr w:type="spellEnd"/>
+            <w:r>
+              <w:t>**</w:t>
             </w:r>
           </w:p>
           <w:p/>
@@ -1318,11 +1446,19 @@
                 <w:b/>
               </w:rPr>
             </w:pPr>
-            <w:r>
-              <w:rPr>
-                <w:b/>
-              </w:rPr>
-              <w:t>Use case ID:</w:t>
+            <w:proofErr w:type="spellStart"/>
+            <w:r>
+              <w:rPr>
+                <w:b/>
+              </w:rPr>
+              <w:t>Use</w:t>
+            </w:r>
+            <w:proofErr w:type="spellEnd"/>
+            <w:r>
+              <w:rPr>
+                <w:b/>
+              </w:rPr>
+              <w:t xml:space="preserve"> case ID:</w:t>
             </w:r>
           </w:p>
         </w:tc>
@@ -1352,11 +1488,19 @@
                 <w:b/>
               </w:rPr>
             </w:pPr>
-            <w:r>
-              <w:rPr>
-                <w:b/>
-              </w:rPr>
-              <w:t>Scope:</w:t>
+            <w:proofErr w:type="spellStart"/>
+            <w:r>
+              <w:rPr>
+                <w:b/>
+              </w:rPr>
+              <w:t>Scope</w:t>
+            </w:r>
+            <w:proofErr w:type="spellEnd"/>
+            <w:r>
+              <w:rPr>
+                <w:b/>
+              </w:rPr>
+              <w:t>:</w:t>
             </w:r>
           </w:p>
         </w:tc>
@@ -1494,12 +1638,21 @@
                 <w:b/>
               </w:rPr>
             </w:pPr>
+            <w:commentRangeStart w:id="7"/>
             <w:commentRangeStart w:id="8"/>
-            <w:r>
-              <w:rPr>
-                <w:b/>
-              </w:rPr>
-              <w:t>Pre-conditions:</w:t>
+            <w:proofErr w:type="spellStart"/>
+            <w:r>
+              <w:rPr>
+                <w:b/>
+              </w:rPr>
+              <w:t>Pre-conditions</w:t>
+            </w:r>
+            <w:proofErr w:type="spellEnd"/>
+            <w:r>
+              <w:rPr>
+                <w:b/>
+              </w:rPr>
+              <w:t>:</w:t>
             </w:r>
           </w:p>
         </w:tc>
@@ -1509,22 +1662,34 @@
           </w:tcPr>
           <w:p>
             <w:r>
-              <w:t>Klubben har medlemmer</w:t>
-            </w:r>
+              <w:t>Klubben har</w:t>
+            </w:r>
+            <w:r>
+              <w:t xml:space="preserve"> medlemmer</w:t>
+            </w:r>
+            <w:bookmarkStart w:id="9" w:name="_GoBack"/>
+            <w:bookmarkEnd w:id="9"/>
             <w:r>
               <w:t>.</w:t>
             </w:r>
-            <w:commentRangeEnd w:id="8"/>
+            <w:commentRangeEnd w:id="7"/>
             <w:r>
               <w:rPr>
                 <w:rStyle w:val="Kommentarhenvisning"/>
               </w:rPr>
+              <w:commentReference w:id="7"/>
+            </w:r>
+            <w:r>
+              <w:rPr>
+                <w:rStyle w:val="Kommentarhenvisning"/>
+              </w:rPr>
               <w:commentReference w:id="8"/>
             </w:r>
           </w:p>
           <w:p/>
         </w:tc>
       </w:tr>
+      <w:commentRangeEnd w:id="8"/>
       <w:tr>
         <w:trPr>
           <w:trHeight w:val="350"/>
@@ -1618,7 +1783,15 @@
               <w:t xml:space="preserve"> </w:t>
             </w:r>
             <w:r>
-              <w:t>fra main menu.</w:t>
+              <w:t xml:space="preserve">fra </w:t>
+            </w:r>
+            <w:proofErr w:type="spellStart"/>
+            <w:r>
+              <w:t>main</w:t>
+            </w:r>
+            <w:proofErr w:type="spellEnd"/>
+            <w:r>
+              <w:t xml:space="preserve"> menu.</w:t>
             </w:r>
           </w:p>
           <w:p>
@@ -1746,9 +1919,14 @@
             <w:tcW w:w="1705" w:type="dxa"/>
           </w:tcPr>
           <w:p>
+            <w:proofErr w:type="spellStart"/>
             <w:r>
               <w:lastRenderedPageBreak/>
-              <w:t>Use case navn:</w:t>
+              <w:t>Use</w:t>
+            </w:r>
+            <w:proofErr w:type="spellEnd"/>
+            <w:r>
+              <w:t xml:space="preserve"> case navn:</w:t>
             </w:r>
           </w:p>
         </w:tc>
@@ -1758,7 +1936,15 @@
           </w:tcPr>
           <w:p>
             <w:r>
-              <w:t>Print kandidater**Fully**</w:t>
+              <w:t>Print kandidater**</w:t>
+            </w:r>
+            <w:proofErr w:type="spellStart"/>
+            <w:r>
+              <w:t>Fully</w:t>
+            </w:r>
+            <w:proofErr w:type="spellEnd"/>
+            <w:r>
+              <w:t>**</w:t>
             </w:r>
           </w:p>
         </w:tc>
@@ -1772,8 +1958,13 @@
             <w:tcW w:w="1705" w:type="dxa"/>
           </w:tcPr>
           <w:p>
-            <w:r>
-              <w:t>Use case ID:</w:t>
+            <w:proofErr w:type="spellStart"/>
+            <w:r>
+              <w:t>Use</w:t>
+            </w:r>
+            <w:proofErr w:type="spellEnd"/>
+            <w:r>
+              <w:t xml:space="preserve"> case ID:</w:t>
             </w:r>
           </w:p>
         </w:tc>
@@ -1800,8 +1991,13 @@
             <w:tcW w:w="1705" w:type="dxa"/>
           </w:tcPr>
           <w:p>
-            <w:r>
-              <w:t>Scope:</w:t>
+            <w:proofErr w:type="spellStart"/>
+            <w:r>
+              <w:t>Scope</w:t>
+            </w:r>
+            <w:proofErr w:type="spellEnd"/>
+            <w:r>
+              <w:t>:</w:t>
             </w:r>
           </w:p>
         </w:tc>
@@ -1900,8 +2096,13 @@
             <w:tcW w:w="1705" w:type="dxa"/>
           </w:tcPr>
           <w:p>
-            <w:r>
-              <w:t>Pre-conditions:</w:t>
+            <w:proofErr w:type="spellStart"/>
+            <w:r>
+              <w:t>Pre-conditions</w:t>
+            </w:r>
+            <w:proofErr w:type="spellEnd"/>
+            <w:r>
+              <w:t>:</w:t>
             </w:r>
           </w:p>
         </w:tc>
@@ -1981,7 +2182,15 @@
               <w:t xml:space="preserve">vis udtagelseskandidater </w:t>
             </w:r>
             <w:r>
-              <w:t>fra main menu.</w:t>
+              <w:t xml:space="preserve">fra </w:t>
+            </w:r>
+            <w:proofErr w:type="spellStart"/>
+            <w:r>
+              <w:t>main</w:t>
+            </w:r>
+            <w:proofErr w:type="spellEnd"/>
+            <w:r>
+              <w:t xml:space="preserve"> menu.</w:t>
             </w:r>
           </w:p>
           <w:p>
@@ -2047,7 +2256,15 @@
               </w:numPr>
             </w:pPr>
             <w:r>
-              <w:t>System returnerer til ”main menu”</w:t>
+              <w:t>System returnerer til ”</w:t>
+            </w:r>
+            <w:proofErr w:type="spellStart"/>
+            <w:r>
+              <w:t>main</w:t>
+            </w:r>
+            <w:proofErr w:type="spellEnd"/>
+            <w:r>
+              <w:t xml:space="preserve"> menu”</w:t>
             </w:r>
             <w:r>
               <w:br/>
@@ -2131,11 +2348,27 @@
               </w:numPr>
             </w:pPr>
             <w:r>
-              <w:t xml:space="preserve">Returner til punkt 2 i ’main flow’. </w:t>
+              <w:t>Returner til punkt 2 i ’</w:t>
+            </w:r>
+            <w:proofErr w:type="spellStart"/>
+            <w:r>
+              <w:t>main</w:t>
+            </w:r>
+            <w:proofErr w:type="spellEnd"/>
+            <w:r>
+              <w:t xml:space="preserve"> flow’. </w:t>
             </w:r>
             <w:r>
               <w:br/>
-              <w:t xml:space="preserve">Ellers fortsæt til punkt 6 i ’main flow’.  </w:t>
+              <w:t>Ellers fortsæt til punkt 6 i ’</w:t>
+            </w:r>
+            <w:proofErr w:type="spellStart"/>
+            <w:r>
+              <w:t>main</w:t>
+            </w:r>
+            <w:proofErr w:type="spellEnd"/>
+            <w:r>
+              <w:t xml:space="preserve"> flow’.  </w:t>
             </w:r>
           </w:p>
           <w:p>
@@ -2200,14 +2433,34 @@
         </w:rPr>
         <w:t xml:space="preserve">UC001: </w:t>
       </w:r>
+      <w:proofErr w:type="spellStart"/>
       <w:r>
         <w:rPr>
           <w:color w:val="FF0000"/>
           <w:u w:val="single"/>
           <w:lang w:val="en-US"/>
         </w:rPr>
-        <w:t>Opret medlem</w:t>
-      </w:r>
+        <w:t>Opret</w:t>
+      </w:r>
+      <w:proofErr w:type="spellEnd"/>
+      <w:r>
+        <w:rPr>
+          <w:color w:val="FF0000"/>
+          <w:u w:val="single"/>
+          <w:lang w:val="en-US"/>
+        </w:rPr>
+        <w:t xml:space="preserve"> </w:t>
+      </w:r>
+      <w:proofErr w:type="spellStart"/>
+      <w:r>
+        <w:rPr>
+          <w:color w:val="FF0000"/>
+          <w:u w:val="single"/>
+          <w:lang w:val="en-US"/>
+        </w:rPr>
+        <w:t>medlem</w:t>
+      </w:r>
+      <w:proofErr w:type="spellEnd"/>
     </w:p>
     <w:p>
       <w:pPr>
@@ -2470,7 +2723,15 @@
         </w:rPr>
       </w:pPr>
       <w:r>
-        <w:t>Træner skal kunne se en liste over alle medlemmer, hvilke stævner de har deltaget i, hvad deres tid er og hvilke svømmedisciplin(er) de er tilknyttet</w:t>
+        <w:t xml:space="preserve">Træner skal kunne se en liste over alle medlemmer, hvilke stævner de har deltaget i, hvad deres tid er og hvilke </w:t>
+      </w:r>
+      <w:proofErr w:type="gramStart"/>
+      <w:r>
+        <w:t>svømmedisciplin</w:t>
+      </w:r>
+      <w:proofErr w:type="gramEnd"/>
+      <w:r>
+        <w:t>(er) de er tilknyttet</w:t>
       </w:r>
     </w:p>
     <w:p>
@@ -2596,7 +2857,7 @@
       </w:r>
     </w:p>
   </w:comment>
-  <w:comment w:id="2" w:author="Casper Frost" w:date="2017-11-18T20:24:00Z" w:initials="CF">
+  <w:comment w:id="2" w:author="Martin Løseth Jensen" w:date="2017-11-17T23:59:00Z" w:initials="MLJ">
     <w:p>
       <w:pPr>
         <w:pStyle w:val="Kommentartekst"/>
@@ -2606,26 +2867,13 @@
           <w:rStyle w:val="Kommentarhenvisning"/>
         </w:rPr>
         <w:annotationRef/>
+      </w:r>
+      <w:r>
+        <w:t xml:space="preserve">Eventuelt switch med disciplin muligheder </w:t>
       </w:r>
     </w:p>
   </w:comment>
-  <w:comment w:id="3" w:author="Martin Løseth Jensen" w:date="2017-11-17T23:59:00Z" w:initials="MLJ">
-    <w:p>
-      <w:pPr>
-        <w:pStyle w:val="Kommentartekst"/>
-      </w:pPr>
-      <w:r>
-        <w:rPr>
-          <w:rStyle w:val="Kommentarhenvisning"/>
-        </w:rPr>
-        <w:annotationRef/>
-      </w:r>
-      <w:r>
-        <w:t xml:space="preserve">Eventuelt switch med disciplin muligheder </w:t>
-      </w:r>
-    </w:p>
-  </w:comment>
-  <w:comment w:id="4" w:author="Casper Frost" w:date="2017-11-18T20:24:00Z" w:initials="CF">
+  <w:comment w:id="3" w:author="Casper Frost" w:date="2017-11-18T20:24:00Z" w:initials="CF">
     <w:p>
       <w:pPr>
         <w:pStyle w:val="Kommentartekst"/>
@@ -2659,7 +2907,7 @@
       </w:r>
     </w:p>
   </w:comment>
-  <w:comment w:id="5" w:author="Martin Løseth Jensen" w:date="2017-11-17T23:53:00Z" w:initials="MLJ">
+  <w:comment w:id="4" w:author="Martin Løseth Jensen" w:date="2017-11-17T23:53:00Z" w:initials="MLJ">
     <w:p>
       <w:pPr>
         <w:pStyle w:val="Kommentartekst"/>
@@ -2683,7 +2931,7 @@
       </w:r>
     </w:p>
   </w:comment>
-  <w:comment w:id="6" w:author="Casper Frost" w:date="2017-11-18T20:25:00Z" w:initials="CF">
+  <w:comment w:id="5" w:author="Casper Frost" w:date="2017-11-18T20:25:00Z" w:initials="CF">
     <w:p>
       <w:pPr>
         <w:pStyle w:val="Kommentartekst"/>
@@ -2695,11 +2943,19 @@
         <w:annotationRef/>
       </w:r>
       <w:r>
-        <w:t>Som udgangspunkt tror jeg at flowet i main skal være direkte, og ikke indeholde loops</w:t>
+        <w:t xml:space="preserve">Som udgangspunkt tror jeg at flowet i </w:t>
+      </w:r>
+      <w:proofErr w:type="spellStart"/>
+      <w:r>
+        <w:t>main</w:t>
+      </w:r>
+      <w:proofErr w:type="spellEnd"/>
+      <w:r>
+        <w:t xml:space="preserve"> skal være direkte, og ikke indeholde loops</w:t>
       </w:r>
     </w:p>
   </w:comment>
-  <w:comment w:id="7" w:author="Martin Løseth Jensen" w:date="2017-11-19T11:43:00Z" w:initials="MLJ">
+  <w:comment w:id="6" w:author="Martin Løseth Jensen" w:date="2017-11-19T11:43:00Z" w:initials="MLJ">
     <w:p>
       <w:pPr>
         <w:pStyle w:val="Kommentartekst"/>
@@ -2711,11 +2967,19 @@
         <w:annotationRef/>
       </w:r>
       <w:r>
-        <w:t xml:space="preserve">Vi spørger Haardy om loops må bruges i SSD </w:t>
+        <w:t xml:space="preserve">Vi spørger </w:t>
+      </w:r>
+      <w:proofErr w:type="spellStart"/>
+      <w:r>
+        <w:t>Haardy</w:t>
+      </w:r>
+      <w:proofErr w:type="spellEnd"/>
+      <w:r>
+        <w:t xml:space="preserve"> om loops må bruges i SSD </w:t>
       </w:r>
     </w:p>
   </w:comment>
-  <w:comment w:id="8" w:author="Casper Frost" w:date="2017-11-19T11:57:00Z" w:initials="CF">
+  <w:comment w:id="7" w:author="Casper Frost" w:date="2017-11-19T11:57:00Z" w:initials="CF">
     <w:p>
       <w:pPr>
         <w:pStyle w:val="Kommentartekst"/>
@@ -2729,8 +2993,22 @@
       <w:r>
         <w:t>Forslag: klubben har mindst ét medlem der har betalt til klubben?</w:t>
       </w:r>
-      <w:bookmarkStart w:id="9" w:name="_GoBack"/>
-      <w:bookmarkEnd w:id="9"/>
+    </w:p>
+  </w:comment>
+  <w:comment w:id="8" w:author="Martin Løseth Jensen" w:date="2017-11-19T12:14:00Z" w:initials="MLJ">
+    <w:p>
+      <w:pPr>
+        <w:pStyle w:val="Kommentartekst"/>
+      </w:pPr>
+      <w:r>
+        <w:rPr>
+          <w:rStyle w:val="Kommentarhenvisning"/>
+        </w:rPr>
+        <w:annotationRef/>
+      </w:r>
+      <w:r>
+        <w:t>Hvis medlemmer betaler, så er de jo ikke i restance.</w:t>
+      </w:r>
     </w:p>
   </w:comment>
   <w:comment w:id="10" w:author="Martin Løseth Jensen" w:date="2017-11-19T11:34:00Z" w:initials="MLJ">
@@ -2777,7 +3055,23 @@
         <w:annotationRef/>
       </w:r>
       <w:r>
-        <w:t>Behøves ikke i brief eftersom den er beskrevet i fully dressed. Det samme gælder for UC001 og UC00</w:t>
+        <w:t xml:space="preserve">Behøves ikke i brief eftersom den er beskrevet i </w:t>
+      </w:r>
+      <w:proofErr w:type="spellStart"/>
+      <w:r>
+        <w:t>fully</w:t>
+      </w:r>
+      <w:proofErr w:type="spellEnd"/>
+      <w:r>
+        <w:t xml:space="preserve"> </w:t>
+      </w:r>
+      <w:proofErr w:type="spellStart"/>
+      <w:r>
+        <w:t>dressed</w:t>
+      </w:r>
+      <w:proofErr w:type="spellEnd"/>
+      <w:r>
+        <w:t>. Det samme gælder for UC001 og UC00</w:t>
       </w:r>
       <w:r>
         <w:t>2</w:t>
@@ -2823,13 +3117,13 @@
 <w15:commentsEx xmlns:wpc="http://schemas.microsoft.com/office/word/2010/wordprocessingCanvas" xmlns:cx="http://schemas.microsoft.com/office/drawing/2014/chartex" xmlns:cx1="http://schemas.microsoft.com/office/drawing/2015/9/8/chartex" xmlns:cx2="http://schemas.microsoft.com/office/drawing/2015/10/21/chartex" xmlns:cx3="http://schemas.microsoft.com/office/drawing/2016/5/9/chartex" xmlns:cx4="http://schemas.microsoft.com/office/drawing/2016/5/10/chartex" xmlns:cx5="http://schemas.microsoft.com/office/drawing/2016/5/11/chartex" xmlns:cx6="http://schemas.microsoft.com/office/drawing/2016/5/12/chartex" xmlns:cx7="http://schemas.microsoft.com/office/drawing/2016/5/13/chartex" xmlns:cx8="http://schemas.microsoft.com/office/drawing/2016/5/14/chartex" xmlns:mc="http://schemas.openxmlformats.org/markup-compatibility/2006" xmlns:aink="http://schemas.microsoft.com/office/drawing/2016/ink" xmlns:am3d="http://schemas.microsoft.com/office/drawing/2017/model3d" xmlns:o="urn:schemas-microsoft-com:office:office" xmlns:r="http://schemas.openxmlformats.org/officeDocument/2006/relationships" xmlns:m="http://schemas.openxmlformats.org/officeDocument/2006/math" xmlns:v="urn:schemas-microsoft-com:vml" xmlns:wp14="http://schemas.microsoft.com/office/word/2010/wordprocessingDrawing" xmlns:wp="http://schemas.openxmlformats.org/drawingml/2006/wordprocessingDrawing" xmlns:w10="urn:schemas-microsoft-com:office:word" xmlns:w="http://schemas.openxmlformats.org/wordprocessingml/2006/main" xmlns:w14="http://schemas.microsoft.com/office/word/2010/wordml" xmlns:w15="http://schemas.microsoft.com/office/word/2012/wordml" xmlns:w16cid="http://schemas.microsoft.com/office/word/2016/wordml/cid" xmlns:w16se="http://schemas.microsoft.com/office/word/2015/wordml/symex" xmlns:wpg="http://schemas.microsoft.com/office/word/2010/wordprocessingGroup" xmlns:wpi="http://schemas.microsoft.com/office/word/2010/wordprocessingInk" xmlns:wne="http://schemas.microsoft.com/office/word/2006/wordml" xmlns:wps="http://schemas.microsoft.com/office/word/2010/wordprocessingShape" mc:Ignorable="w14 w15 w16se w16cid wp14">
   <w15:commentEx w15:paraId="4947B6B5" w15:done="1"/>
   <w15:commentEx w15:paraId="6C004CBA" w15:done="0"/>
-  <w15:commentEx w15:paraId="2086B794" w15:paraIdParent="6C004CBA" w15:done="0"/>
   <w15:commentEx w15:paraId="7C896DE1" w15:done="0"/>
   <w15:commentEx w15:paraId="69EC2D75" w15:paraIdParent="7C896DE1" w15:done="0"/>
   <w15:commentEx w15:paraId="15D0F444" w15:done="0"/>
   <w15:commentEx w15:paraId="6D9DC0C1" w15:paraIdParent="15D0F444" w15:done="0"/>
   <w15:commentEx w15:paraId="413191A4" w15:paraIdParent="15D0F444" w15:done="0"/>
   <w15:commentEx w15:paraId="4145C1CB" w15:done="0"/>
+  <w15:commentEx w15:paraId="1AB9F946" w15:paraIdParent="4145C1CB" w15:done="0"/>
   <w15:commentEx w15:paraId="0DC95CCD" w15:done="0"/>
   <w15:commentEx w15:paraId="4FB9410E" w15:done="1"/>
   <w15:commentEx w15:paraId="64A6A772" w15:done="0"/>
@@ -2842,13 +3136,13 @@
 <w16cid:commentsIds xmlns:wpc="http://schemas.microsoft.com/office/word/2010/wordprocessingCanvas" xmlns:cx="http://schemas.microsoft.com/office/drawing/2014/chartex" xmlns:cx1="http://schemas.microsoft.com/office/drawing/2015/9/8/chartex" xmlns:cx2="http://schemas.microsoft.com/office/drawing/2015/10/21/chartex" xmlns:cx3="http://schemas.microsoft.com/office/drawing/2016/5/9/chartex" xmlns:cx4="http://schemas.microsoft.com/office/drawing/2016/5/10/chartex" xmlns:cx5="http://schemas.microsoft.com/office/drawing/2016/5/11/chartex" xmlns:cx6="http://schemas.microsoft.com/office/drawing/2016/5/12/chartex" xmlns:cx7="http://schemas.microsoft.com/office/drawing/2016/5/13/chartex" xmlns:cx8="http://schemas.microsoft.com/office/drawing/2016/5/14/chartex" xmlns:mc="http://schemas.openxmlformats.org/markup-compatibility/2006" xmlns:aink="http://schemas.microsoft.com/office/drawing/2016/ink" xmlns:am3d="http://schemas.microsoft.com/office/drawing/2017/model3d" xmlns:o="urn:schemas-microsoft-com:office:office" xmlns:r="http://schemas.openxmlformats.org/officeDocument/2006/relationships" xmlns:m="http://schemas.openxmlformats.org/officeDocument/2006/math" xmlns:v="urn:schemas-microsoft-com:vml" xmlns:wp14="http://schemas.microsoft.com/office/word/2010/wordprocessingDrawing" xmlns:wp="http://schemas.openxmlformats.org/drawingml/2006/wordprocessingDrawing" xmlns:w10="urn:schemas-microsoft-com:office:word" xmlns:w="http://schemas.openxmlformats.org/wordprocessingml/2006/main" xmlns:w14="http://schemas.microsoft.com/office/word/2010/wordml" xmlns:w15="http://schemas.microsoft.com/office/word/2012/wordml" xmlns:w16cid="http://schemas.microsoft.com/office/word/2016/wordml/cid" xmlns:w16se="http://schemas.microsoft.com/office/word/2015/wordml/symex" xmlns:wpg="http://schemas.microsoft.com/office/word/2010/wordprocessingGroup" xmlns:wpi="http://schemas.microsoft.com/office/word/2010/wordprocessingInk" xmlns:wne="http://schemas.microsoft.com/office/word/2006/wordml" xmlns:wps="http://schemas.microsoft.com/office/word/2010/wordprocessingShape" mc:Ignorable="w14 w15 w16se w16cid wp14">
   <w16cid:commentId w16cid:paraId="4947B6B5" w16cid:durableId="1DBB33F7"/>
   <w16cid:commentId w16cid:paraId="6C004CBA" w16cid:durableId="1DB9F28D"/>
-  <w16cid:commentId w16cid:paraId="2086B794" w16cid:durableId="1DBB1561"/>
   <w16cid:commentId w16cid:paraId="7C896DE1" w16cid:durableId="1DB9F65B"/>
   <w16cid:commentId w16cid:paraId="69EC2D75" w16cid:durableId="1DBB1599"/>
   <w16cid:commentId w16cid:paraId="15D0F444" w16cid:durableId="1DB9F506"/>
   <w16cid:commentId w16cid:paraId="6D9DC0C1" w16cid:durableId="1DBB15AE"/>
   <w16cid:commentId w16cid:paraId="413191A4" w16cid:durableId="1DBBECCC"/>
   <w16cid:commentId w16cid:paraId="4145C1CB" w16cid:durableId="1DBBF010"/>
+  <w16cid:commentId w16cid:paraId="1AB9F946" w16cid:durableId="1DBBF434"/>
   <w16cid:commentId w16cid:paraId="0DC95CCD" w16cid:durableId="1DBBEAD6"/>
   <w16cid:commentId w16cid:paraId="4FB9410E" w16cid:durableId="1DBBD62E"/>
   <w16cid:commentId w16cid:paraId="64A6A772" w16cid:durableId="1DB9F3EB"/>
@@ -2920,8 +3214,16 @@
       <w:rPr>
         <w:lang w:val="en-US"/>
       </w:rPr>
-      <w:t>C. Strunge</w:t>
+      <w:t xml:space="preserve">C. </w:t>
     </w:r>
+    <w:proofErr w:type="spellStart"/>
+    <w:r>
+      <w:rPr>
+        <w:lang w:val="en-US"/>
+      </w:rPr>
+      <w:t>Strunge</w:t>
+    </w:r>
+    <w:proofErr w:type="spellEnd"/>
     <w:r>
       <w:rPr>
         <w:lang w:val="en-US"/>

</xml_diff>